<commit_message>
Added to Question 8
</commit_message>
<xml_diff>
--- a/Business Case The Best Group.docx
+++ b/Business Case The Best Group.docx
@@ -1,6 +1,6 @@
 
 <file path=word/document.xml><?xml version="1.0" encoding="utf-8"?>
-<w:document xmlns:wpc="http://schemas.microsoft.com/office/word/2010/wordprocessingCanvas" xmlns:mo="http://schemas.microsoft.com/office/mac/office/2008/main" xmlns:mc="http://schemas.openxmlformats.org/markup-compatibility/2006" xmlns:mv="urn:schemas-microsoft-com:mac:vml" xmlns:o="urn:schemas-microsoft-com:office:office" xmlns:r="http://schemas.openxmlformats.org/officeDocument/2006/relationships" xmlns:m="http://schemas.openxmlformats.org/officeDocument/2006/math" xmlns:v="urn:schemas-microsoft-com:vml" xmlns:wp14="http://schemas.microsoft.com/office/word/2010/wordprocessingDrawing" xmlns:wp="http://schemas.openxmlformats.org/drawingml/2006/wordprocessingDrawing" xmlns:w10="urn:schemas-microsoft-com:office:word" xmlns:w="http://schemas.openxmlformats.org/wordprocessingml/2006/main" xmlns:w14="http://schemas.microsoft.com/office/word/2010/wordml" xmlns:wpg="http://schemas.microsoft.com/office/word/2010/wordprocessingGroup" xmlns:wpi="http://schemas.microsoft.com/office/word/2010/wordprocessingInk" xmlns:wne="http://schemas.microsoft.com/office/word/2006/wordml" xmlns:wps="http://schemas.microsoft.com/office/word/2010/wordprocessingShape" mc:Ignorable="w14 wp14">
+<w:document xmlns:wpc="http://schemas.microsoft.com/office/word/2010/wordprocessingCanvas" xmlns:cx="http://schemas.microsoft.com/office/drawing/2014/chartex" xmlns:cx1="http://schemas.microsoft.com/office/drawing/2015/9/8/chartex" xmlns:cx2="http://schemas.microsoft.com/office/drawing/2015/10/21/chartex" xmlns:cx3="http://schemas.microsoft.com/office/drawing/2016/5/9/chartex" xmlns:cx4="http://schemas.microsoft.com/office/drawing/2016/5/10/chartex" xmlns:cx5="http://schemas.microsoft.com/office/drawing/2016/5/11/chartex" xmlns:cx6="http://schemas.microsoft.com/office/drawing/2016/5/12/chartex" xmlns:cx7="http://schemas.microsoft.com/office/drawing/2016/5/13/chartex" xmlns:cx8="http://schemas.microsoft.com/office/drawing/2016/5/14/chartex" xmlns:mc="http://schemas.openxmlformats.org/markup-compatibility/2006" xmlns:aink="http://schemas.microsoft.com/office/drawing/2016/ink" xmlns:am3d="http://schemas.microsoft.com/office/drawing/2017/model3d" xmlns:o="urn:schemas-microsoft-com:office:office" xmlns:r="http://schemas.openxmlformats.org/officeDocument/2006/relationships" xmlns:m="http://schemas.openxmlformats.org/officeDocument/2006/math" xmlns:v="urn:schemas-microsoft-com:vml" xmlns:wp14="http://schemas.microsoft.com/office/word/2010/wordprocessingDrawing" xmlns:wp="http://schemas.openxmlformats.org/drawingml/2006/wordprocessingDrawing" xmlns:w10="urn:schemas-microsoft-com:office:word" xmlns:w="http://schemas.openxmlformats.org/wordprocessingml/2006/main" xmlns:w14="http://schemas.microsoft.com/office/word/2010/wordml" xmlns:w15="http://schemas.microsoft.com/office/word/2012/wordml" xmlns:w16cid="http://schemas.microsoft.com/office/word/2016/wordml/cid" xmlns:w16se="http://schemas.microsoft.com/office/word/2015/wordml/symex" xmlns:wpg="http://schemas.microsoft.com/office/word/2010/wordprocessingGroup" xmlns:wpi="http://schemas.microsoft.com/office/word/2010/wordprocessingInk" xmlns:wne="http://schemas.microsoft.com/office/word/2006/wordml" xmlns:wps="http://schemas.microsoft.com/office/word/2010/wordprocessingShape" mc:Ignorable="w14 w15 w16se w16cid wp14">
   <w:body>
     <w:p>
       <w:pPr>
@@ -10,8 +10,6 @@
           <w:szCs w:val="28"/>
         </w:rPr>
       </w:pPr>
-      <w:bookmarkStart w:id="0" w:name="_GoBack"/>
-      <w:bookmarkEnd w:id="0"/>
       <w:r>
         <w:rPr>
           <w:b/>
@@ -120,7 +118,7 @@
           <w:sz w:val="24"/>
           <w:szCs w:val="24"/>
         </w:rPr>
-        <w:t>Prepared For (Customer Name)</w:t>
+        <w:t>Prepared For (Customer Name</w:t>
       </w:r>
       <w:proofErr w:type="gramStart"/>
       <w:r>
@@ -128,7 +126,7 @@
           <w:sz w:val="24"/>
           <w:szCs w:val="24"/>
         </w:rPr>
-        <w:t>:_</w:t>
+        <w:t>):_</w:t>
       </w:r>
       <w:proofErr w:type="gramEnd"/>
       <w:r>
@@ -434,7 +432,7 @@
         </w:rPr>
         <w:t>The Aurora University CSC and Nursing departments are currently tracking their inventory using pen and paper</w:t>
       </w:r>
-      <w:ins w:id="1" w:author="John Hoffman" w:date="2019-10-30T10:47:00Z">
+      <w:ins w:id="0" w:author="John Hoffman" w:date="2019-10-30T10:47:00Z">
         <w:r>
           <w:rPr>
             <w:rFonts w:cstheme="minorHAnsi"/>
@@ -455,7 +453,7 @@
           <w:t>and a free, online tool for the CSC department</w:t>
         </w:r>
       </w:ins>
-      <w:del w:id="2" w:author="John Hoffman" w:date="2019-10-30T10:47:00Z">
+      <w:del w:id="1" w:author="John Hoffman" w:date="2019-10-30T10:47:00Z">
         <w:r>
           <w:rPr>
             <w:rFonts w:cstheme="minorHAnsi"/>
@@ -475,7 +473,7 @@
         </w:rPr>
         <w:t xml:space="preserve">. </w:t>
       </w:r>
-      <w:ins w:id="3" w:author="David Lash" w:date="2019-10-28T16:51:00Z">
+      <w:ins w:id="2" w:author="David Lash" w:date="2019-10-28T16:51:00Z">
         <w:r>
           <w:rPr>
             <w:rFonts w:cstheme="minorHAnsi"/>
@@ -484,7 +482,7 @@
             <w:sz w:val="28"/>
             <w:szCs w:val="28"/>
             <w:highlight w:val="yellow"/>
-            <w:rPrChange w:id="4" w:author="David Lash" w:date="2019-10-28T16:55:00Z">
+            <w:rPrChange w:id="3" w:author="David Lash" w:date="2019-10-28T16:55:00Z">
               <w:rPr>
                 <w:rFonts w:cstheme="minorHAnsi"/>
                 <w:i/>
@@ -502,7 +500,7 @@
             <w:color w:val="000000" w:themeColor="text1"/>
             <w:sz w:val="28"/>
             <w:szCs w:val="28"/>
-            <w:rPrChange w:id="5" w:author="David Lash" w:date="2019-10-28T16:55:00Z">
+            <w:rPrChange w:id="4" w:author="David Lash" w:date="2019-10-28T16:55:00Z">
               <w:rPr>
                 <w:rFonts w:cstheme="minorHAnsi"/>
                 <w:i/>
@@ -530,7 +528,7 @@
           <w:sz w:val="28"/>
           <w:szCs w:val="28"/>
         </w:rPr>
-        <w:t>verifying inventory stock and modifying the current list of items</w:t>
+        <w:t xml:space="preserve">verifying inventory stock and modifying the current list of </w:t>
       </w:r>
       <w:proofErr w:type="gramStart"/>
       <w:r>
@@ -540,9 +538,9 @@
           <w:sz w:val="28"/>
           <w:szCs w:val="28"/>
         </w:rPr>
-        <w:t>.</w:t>
-      </w:r>
-      <w:ins w:id="6" w:author="David Lash" w:date="2019-10-28T16:52:00Z">
+        <w:t>items.</w:t>
+      </w:r>
+      <w:ins w:id="5" w:author="David Lash" w:date="2019-10-28T16:52:00Z">
         <w:r>
           <w:rPr>
             <w:rFonts w:cstheme="minorHAnsi"/>
@@ -550,7 +548,7 @@
             <w:sz w:val="28"/>
             <w:szCs w:val="28"/>
             <w:highlight w:val="yellow"/>
-            <w:rPrChange w:id="7" w:author="David Lash" w:date="2019-10-28T16:55:00Z">
+            <w:rPrChange w:id="6" w:author="David Lash" w:date="2019-10-28T16:55:00Z">
               <w:rPr>
                 <w:rFonts w:cstheme="minorHAnsi"/>
                 <w:i/>
@@ -569,7 +567,7 @@
             <w:sz w:val="28"/>
             <w:szCs w:val="28"/>
             <w:highlight w:val="yellow"/>
-            <w:rPrChange w:id="8" w:author="David Lash" w:date="2019-10-28T16:55:00Z">
+            <w:rPrChange w:id="7" w:author="David Lash" w:date="2019-10-28T16:55:00Z">
               <w:rPr>
                 <w:rFonts w:cstheme="minorHAnsi"/>
                 <w:i/>
@@ -717,7 +715,7 @@
         </w:rPr>
         <w:t xml:space="preserve">This solution makes the most sense from all aspects of a business case. Financially, it will save the school money by reducing time and </w:t>
       </w:r>
-      <w:ins w:id="9" w:author="John Hoffman" w:date="2019-10-30T10:48:00Z">
+      <w:ins w:id="8" w:author="John Hoffman" w:date="2019-10-30T10:48:00Z">
         <w:r>
           <w:rPr>
             <w:rFonts w:cstheme="minorHAnsi"/>
@@ -728,7 +726,7 @@
           <w:t>wasted materials, such as nursing supplies, missing computer parts</w:t>
         </w:r>
       </w:ins>
-      <w:ins w:id="10" w:author="John Hoffman" w:date="2019-10-30T10:51:00Z">
+      <w:ins w:id="9" w:author="John Hoffman" w:date="2019-10-30T10:51:00Z">
         <w:r>
           <w:rPr>
             <w:rFonts w:cstheme="minorHAnsi"/>
@@ -739,7 +737,7 @@
           <w:t>, or</w:t>
         </w:r>
       </w:ins>
-      <w:ins w:id="11" w:author="John Hoffman" w:date="2019-10-30T10:52:00Z">
+      <w:ins w:id="10" w:author="John Hoffman" w:date="2019-10-30T10:52:00Z">
         <w:r>
           <w:rPr>
             <w:rFonts w:cstheme="minorHAnsi"/>
@@ -750,7 +748,7 @@
           <w:t xml:space="preserve"> possible item misplacements</w:t>
         </w:r>
       </w:ins>
-      <w:del w:id="12" w:author="John Hoffman" w:date="2019-10-30T10:48:00Z">
+      <w:del w:id="11" w:author="John Hoffman" w:date="2019-10-30T10:48:00Z">
         <w:r>
           <w:rPr>
             <w:rFonts w:cstheme="minorHAnsi"/>
@@ -770,7 +768,7 @@
         </w:rPr>
         <w:t>.</w:t>
       </w:r>
-      <w:ins w:id="13" w:author="John Hoffman" w:date="2019-10-30T10:52:00Z">
+      <w:ins w:id="12" w:author="John Hoffman" w:date="2019-10-30T10:52:00Z">
         <w:r>
           <w:rPr>
             <w:rFonts w:cstheme="minorHAnsi"/>
@@ -781,7 +779,7 @@
           <w:t xml:space="preserve"> This solution will also increase accountability for students to return school items.</w:t>
         </w:r>
       </w:ins>
-      <w:ins w:id="14" w:author="David Lash" w:date="2019-10-28T16:55:00Z">
+      <w:ins w:id="13" w:author="David Lash" w:date="2019-10-28T16:55:00Z">
         <w:r>
           <w:rPr>
             <w:rFonts w:cstheme="minorHAnsi"/>
@@ -798,7 +796,7 @@
             <w:sz w:val="28"/>
             <w:szCs w:val="28"/>
             <w:highlight w:val="yellow"/>
-            <w:rPrChange w:id="15" w:author="David Lash" w:date="2019-10-28T16:55:00Z">
+            <w:rPrChange w:id="14" w:author="David Lash" w:date="2019-10-28T16:55:00Z">
               <w:rPr>
                 <w:rFonts w:cstheme="minorHAnsi"/>
                 <w:i/>
@@ -819,7 +817,7 @@
         </w:rPr>
         <w:t xml:space="preserve"> This solution also provides great learning and experience for the students that would not be possible by purchasing outside software. It also will improve security as everything was designed “in house”.</w:t>
       </w:r>
-      <w:ins w:id="16" w:author="John Hoffman" w:date="2019-10-30T10:54:00Z">
+      <w:ins w:id="15" w:author="John Hoffman" w:date="2019-10-30T10:54:00Z">
         <w:r>
           <w:rPr>
             <w:rFonts w:cstheme="minorHAnsi"/>
@@ -830,7 +828,7 @@
           <w:t xml:space="preserve"> This is a benefit to the security of the system as all software and database information will need to be implemented with supervision from the school. The inventory system and any linked sites will only operate within the school</w:t>
         </w:r>
       </w:ins>
-      <w:ins w:id="17" w:author="John Hoffman" w:date="2019-10-30T10:56:00Z">
+      <w:ins w:id="16" w:author="John Hoffman" w:date="2019-10-30T10:56:00Z">
         <w:r>
           <w:rPr>
             <w:rFonts w:cstheme="minorHAnsi"/>
@@ -841,7 +839,7 @@
           <w:t>’s server system. There will be no possible access to this inventory system from outside of the school</w:t>
         </w:r>
       </w:ins>
-      <w:ins w:id="18" w:author="John Hoffman" w:date="2019-10-30T10:57:00Z">
+      <w:ins w:id="17" w:author="John Hoffman" w:date="2019-10-30T10:57:00Z">
         <w:r>
           <w:rPr>
             <w:rFonts w:cstheme="minorHAnsi"/>
@@ -852,7 +850,7 @@
           <w:t>’s network.</w:t>
         </w:r>
       </w:ins>
-      <w:ins w:id="19" w:author="David Lash" w:date="2019-10-28T16:56:00Z">
+      <w:ins w:id="18" w:author="David Lash" w:date="2019-10-28T16:56:00Z">
         <w:r>
           <w:rPr>
             <w:rFonts w:cstheme="minorHAnsi"/>
@@ -869,7 +867,7 @@
             <w:sz w:val="28"/>
             <w:szCs w:val="28"/>
             <w:highlight w:val="yellow"/>
-            <w:rPrChange w:id="20" w:author="David Lash" w:date="2019-10-28T16:56:00Z">
+            <w:rPrChange w:id="19" w:author="David Lash" w:date="2019-10-28T16:56:00Z">
               <w:rPr>
                 <w:rFonts w:cstheme="minorHAnsi"/>
                 <w:i/>
@@ -937,7 +935,7 @@
       <w:pPr>
         <w:ind w:left="1080"/>
         <w:rPr>
-          <w:ins w:id="21" w:author="John Hoffman" w:date="2019-10-30T10:58:00Z"/>
+          <w:ins w:id="20" w:author="John Hoffman" w:date="2019-10-30T10:58:00Z"/>
           <w:rFonts w:cstheme="minorHAnsi"/>
           <w:i/>
           <w:sz w:val="28"/>
@@ -958,14 +956,14 @@
       <w:pPr>
         <w:ind w:left="1080"/>
         <w:rPr>
-          <w:ins w:id="22" w:author="John Hoffman" w:date="2019-10-30T11:03:00Z"/>
-          <w:rFonts w:cstheme="minorHAnsi"/>
-          <w:i/>
-          <w:sz w:val="28"/>
-          <w:szCs w:val="28"/>
-        </w:rPr>
-      </w:pPr>
-      <w:ins w:id="23" w:author="John Hoffman" w:date="2019-10-30T10:58:00Z">
+          <w:ins w:id="21" w:author="John Hoffman" w:date="2019-10-30T11:03:00Z"/>
+          <w:rFonts w:cstheme="minorHAnsi"/>
+          <w:i/>
+          <w:sz w:val="28"/>
+          <w:szCs w:val="28"/>
+        </w:rPr>
+      </w:pPr>
+      <w:ins w:id="22" w:author="John Hoffman" w:date="2019-10-30T10:58:00Z">
         <w:r>
           <w:rPr>
             <w:rFonts w:cstheme="minorHAnsi"/>
@@ -977,7 +975,7 @@
           <w:t>It is assumed later in this business case that the server cost will be included in any future budget</w:t>
         </w:r>
       </w:ins>
-      <w:ins w:id="24" w:author="John Hoffman" w:date="2019-10-30T10:59:00Z">
+      <w:ins w:id="23" w:author="John Hoffman" w:date="2019-10-30T10:59:00Z">
         <w:r>
           <w:rPr>
             <w:rFonts w:cstheme="minorHAnsi"/>
@@ -988,7 +986,7 @@
           <w:t xml:space="preserve"> related to the inventory management or the Nursing or Computer Science departments. The scanners currently being used in the Nursing department cost approximately $75 on Amazon, it is our recommendation that Aurora University purchase similar scanners to those currently in use. We recommend that the school purchase two (2) additional scanners to be implemented within the CSC department.</w:t>
         </w:r>
       </w:ins>
-      <w:ins w:id="25" w:author="John Hoffman" w:date="2019-10-30T11:03:00Z">
+      <w:ins w:id="24" w:author="John Hoffman" w:date="2019-10-30T11:03:00Z">
         <w:r>
           <w:rPr>
             <w:rFonts w:cstheme="minorHAnsi"/>
@@ -1004,7 +1002,7 @@
       <w:pPr>
         <w:ind w:left="1080"/>
         <w:rPr>
-          <w:ins w:id="26" w:author="John Hoffman" w:date="2019-10-30T11:06:00Z"/>
+          <w:ins w:id="25" w:author="John Hoffman" w:date="2019-10-30T11:06:00Z"/>
           <w:rFonts w:cstheme="minorHAnsi"/>
           <w:i/>
           <w:sz w:val="28"/>
@@ -1016,14 +1014,14 @@
       <w:pPr>
         <w:ind w:left="1080"/>
         <w:rPr>
-          <w:ins w:id="27" w:author="David Lash" w:date="2019-10-28T16:56:00Z"/>
-          <w:rFonts w:cstheme="minorHAnsi"/>
-          <w:i/>
-          <w:sz w:val="28"/>
-          <w:szCs w:val="28"/>
-        </w:rPr>
-      </w:pPr>
-      <w:ins w:id="28" w:author="John Hoffman" w:date="2019-10-30T11:06:00Z">
+          <w:ins w:id="26" w:author="David Lash" w:date="2019-10-28T16:56:00Z"/>
+          <w:rFonts w:cstheme="minorHAnsi"/>
+          <w:i/>
+          <w:sz w:val="28"/>
+          <w:szCs w:val="28"/>
+        </w:rPr>
+      </w:pPr>
+      <w:ins w:id="27" w:author="John Hoffman" w:date="2019-10-30T11:06:00Z">
         <w:r>
           <w:rPr>
             <w:rFonts w:cstheme="minorHAnsi"/>
@@ -1054,7 +1052,7 @@
           <w:szCs w:val="28"/>
         </w:rPr>
       </w:pPr>
-      <w:ins w:id="29" w:author="David Lash" w:date="2019-10-28T16:56:00Z">
+      <w:ins w:id="28" w:author="David Lash" w:date="2019-10-28T16:56:00Z">
         <w:r>
           <w:rPr>
             <w:rFonts w:cstheme="minorHAnsi"/>
@@ -1062,7 +1060,7 @@
             <w:sz w:val="28"/>
             <w:szCs w:val="28"/>
             <w:highlight w:val="yellow"/>
-            <w:rPrChange w:id="30" w:author="David Lash" w:date="2019-10-28T16:57:00Z">
+            <w:rPrChange w:id="29" w:author="David Lash" w:date="2019-10-28T16:57:00Z">
               <w:rPr>
                 <w:rFonts w:cstheme="minorHAnsi"/>
                 <w:i/>
@@ -1074,7 +1072,7 @@
           <w:t xml:space="preserve">The server it needs to run on is a cost. Are you going to use scanners? Those cost money too. Is there </w:t>
         </w:r>
       </w:ins>
-      <w:ins w:id="31" w:author="David Lash" w:date="2019-10-28T16:57:00Z">
+      <w:ins w:id="30" w:author="David Lash" w:date="2019-10-28T16:57:00Z">
         <w:r>
           <w:rPr>
             <w:rFonts w:cstheme="minorHAnsi"/>
@@ -1082,7 +1080,7 @@
             <w:sz w:val="28"/>
             <w:szCs w:val="28"/>
             <w:highlight w:val="yellow"/>
-            <w:rPrChange w:id="32" w:author="David Lash" w:date="2019-10-28T16:57:00Z">
+            <w:rPrChange w:id="31" w:author="David Lash" w:date="2019-10-28T16:57:00Z">
               <w:rPr>
                 <w:rFonts w:cstheme="minorHAnsi"/>
                 <w:i/>
@@ -1094,7 +1092,7 @@
           <w:t>maintenance</w:t>
         </w:r>
       </w:ins>
-      <w:ins w:id="33" w:author="David Lash" w:date="2019-10-28T16:56:00Z">
+      <w:ins w:id="32" w:author="David Lash" w:date="2019-10-28T16:56:00Z">
         <w:r>
           <w:rPr>
             <w:rFonts w:cstheme="minorHAnsi"/>
@@ -1102,7 +1100,7 @@
             <w:sz w:val="28"/>
             <w:szCs w:val="28"/>
             <w:highlight w:val="yellow"/>
-            <w:rPrChange w:id="34" w:author="David Lash" w:date="2019-10-28T16:57:00Z">
+            <w:rPrChange w:id="33" w:author="David Lash" w:date="2019-10-28T16:57:00Z">
               <w:rPr>
                 <w:rFonts w:cstheme="minorHAnsi"/>
                 <w:i/>
@@ -1114,7 +1112,7 @@
           <w:t>?</w:t>
         </w:r>
       </w:ins>
-      <w:ins w:id="35" w:author="David Lash" w:date="2019-10-28T16:57:00Z">
+      <w:ins w:id="34" w:author="David Lash" w:date="2019-10-28T16:57:00Z">
         <w:r>
           <w:rPr>
             <w:rFonts w:cstheme="minorHAnsi"/>
@@ -1122,7 +1120,7 @@
             <w:sz w:val="28"/>
             <w:szCs w:val="28"/>
             <w:highlight w:val="yellow"/>
-            <w:rPrChange w:id="36" w:author="David Lash" w:date="2019-10-28T16:57:00Z">
+            <w:rPrChange w:id="35" w:author="David Lash" w:date="2019-10-28T16:57:00Z">
               <w:rPr>
                 <w:rFonts w:cstheme="minorHAnsi"/>
                 <w:i/>
@@ -1199,7 +1197,7 @@
       <w:pPr>
         <w:ind w:left="1080"/>
         <w:rPr>
-          <w:ins w:id="37" w:author="John Hoffman" w:date="2019-10-30T11:12:00Z"/>
+          <w:ins w:id="36" w:author="John Hoffman" w:date="2019-10-30T11:12:00Z"/>
           <w:rFonts w:cstheme="minorHAnsi"/>
           <w:i/>
           <w:sz w:val="28"/>
@@ -1220,14 +1218,14 @@
       <w:pPr>
         <w:ind w:left="1080"/>
         <w:rPr>
-          <w:ins w:id="38" w:author="John Hoffman" w:date="2019-10-30T11:15:00Z"/>
-          <w:rFonts w:cstheme="minorHAnsi"/>
-          <w:i/>
-          <w:sz w:val="28"/>
-          <w:szCs w:val="28"/>
-        </w:rPr>
-      </w:pPr>
-      <w:ins w:id="39" w:author="John Hoffman" w:date="2019-10-30T11:12:00Z">
+          <w:ins w:id="37" w:author="John Hoffman" w:date="2019-10-30T11:15:00Z"/>
+          <w:rFonts w:cstheme="minorHAnsi"/>
+          <w:i/>
+          <w:sz w:val="28"/>
+          <w:szCs w:val="28"/>
+        </w:rPr>
+      </w:pPr>
+      <w:ins w:id="38" w:author="John Hoffman" w:date="2019-10-30T11:12:00Z">
         <w:r>
           <w:rPr>
             <w:rFonts w:cstheme="minorHAnsi"/>
@@ -1238,7 +1236,7 @@
           <w:t>The best way</w:t>
         </w:r>
       </w:ins>
-      <w:ins w:id="40" w:author="John Hoffman" w:date="2019-10-30T11:14:00Z">
+      <w:ins w:id="39" w:author="John Hoffman" w:date="2019-10-30T11:14:00Z">
         <w:r>
           <w:rPr>
             <w:rFonts w:cstheme="minorHAnsi"/>
@@ -1249,7 +1247,7 @@
           <w:t xml:space="preserve"> we</w:t>
         </w:r>
       </w:ins>
-      <w:ins w:id="41" w:author="John Hoffman" w:date="2019-10-30T11:12:00Z">
+      <w:ins w:id="40" w:author="John Hoffman" w:date="2019-10-30T11:12:00Z">
         <w:r>
           <w:rPr>
             <w:rFonts w:cstheme="minorHAnsi"/>
@@ -1260,7 +1258,7 @@
           <w:t xml:space="preserve"> plan to ensure the quality and uptime of our inventory system is by extensive documentation regarding the process involved in creating and setting up the system. The current plan is for all code to include detailed comments describing the system and how it functions. We will also include a report that describes the process to shut dow</w:t>
         </w:r>
       </w:ins>
-      <w:ins w:id="42" w:author="John Hoffman" w:date="2019-10-30T11:14:00Z">
+      <w:ins w:id="41" w:author="John Hoffman" w:date="2019-10-30T11:14:00Z">
         <w:r>
           <w:rPr>
             <w:rFonts w:cstheme="minorHAnsi"/>
@@ -1271,7 +1269,7 @@
           <w:t xml:space="preserve">n, update, </w:t>
         </w:r>
       </w:ins>
-      <w:ins w:id="43" w:author="John Hoffman" w:date="2019-10-30T11:12:00Z">
+      <w:ins w:id="42" w:author="John Hoffman" w:date="2019-10-30T11:12:00Z">
         <w:r>
           <w:rPr>
             <w:rFonts w:cstheme="minorHAnsi"/>
@@ -1282,7 +1280,7 @@
           <w:t xml:space="preserve">and reboot the website to ensure </w:t>
         </w:r>
       </w:ins>
-      <w:ins w:id="44" w:author="John Hoffman" w:date="2019-10-30T11:14:00Z">
+      <w:ins w:id="43" w:author="John Hoffman" w:date="2019-10-30T11:14:00Z">
         <w:r>
           <w:rPr>
             <w:rFonts w:cstheme="minorHAnsi"/>
@@ -1298,14 +1296,14 @@
       <w:pPr>
         <w:ind w:left="1080"/>
         <w:rPr>
-          <w:ins w:id="45" w:author="David Lash" w:date="2019-10-28T16:57:00Z"/>
-          <w:rFonts w:cstheme="minorHAnsi"/>
-          <w:i/>
-          <w:sz w:val="28"/>
-          <w:szCs w:val="28"/>
-        </w:rPr>
-      </w:pPr>
-      <w:ins w:id="46" w:author="John Hoffman" w:date="2019-10-30T11:16:00Z">
+          <w:ins w:id="44" w:author="David Lash" w:date="2019-10-28T16:57:00Z"/>
+          <w:rFonts w:cstheme="minorHAnsi"/>
+          <w:i/>
+          <w:sz w:val="28"/>
+          <w:szCs w:val="28"/>
+        </w:rPr>
+      </w:pPr>
+      <w:ins w:id="45" w:author="John Hoffman" w:date="2019-10-30T11:16:00Z">
         <w:r>
           <w:rPr>
             <w:rFonts w:cstheme="minorHAnsi"/>
@@ -1316,7 +1314,7 @@
           <w:t xml:space="preserve">The risks involved with completing the project on time and delivering all requested features have all been identified. To help mitigate the potential risks, </w:t>
         </w:r>
       </w:ins>
-      <w:ins w:id="47" w:author="John Hoffman" w:date="2019-10-30T11:15:00Z">
+      <w:ins w:id="46" w:author="John Hoffman" w:date="2019-10-30T11:15:00Z">
         <w:r>
           <w:rPr>
             <w:rFonts w:cstheme="minorHAnsi"/>
@@ -1348,7 +1346,7 @@
           <w:szCs w:val="28"/>
         </w:rPr>
       </w:pPr>
-      <w:ins w:id="48" w:author="David Lash" w:date="2019-10-28T16:57:00Z">
+      <w:ins w:id="47" w:author="David Lash" w:date="2019-10-28T16:57:00Z">
         <w:r>
           <w:rPr>
             <w:rFonts w:cstheme="minorHAnsi"/>
@@ -1356,7 +1354,7 @@
             <w:sz w:val="28"/>
             <w:szCs w:val="28"/>
             <w:highlight w:val="yellow"/>
-            <w:rPrChange w:id="49" w:author="David Lash" w:date="2019-10-28T16:58:00Z">
+            <w:rPrChange w:id="48" w:author="David Lash" w:date="2019-10-28T16:58:00Z">
               <w:rPr>
                 <w:rFonts w:cstheme="minorHAnsi"/>
                 <w:i/>
@@ -1368,7 +1366,7 @@
           <w:t>That is a big risk.</w:t>
         </w:r>
       </w:ins>
-      <w:ins w:id="50" w:author="David Lash" w:date="2019-10-28T16:58:00Z">
+      <w:ins w:id="49" w:author="David Lash" w:date="2019-10-28T16:58:00Z">
         <w:r>
           <w:rPr>
             <w:rFonts w:cstheme="minorHAnsi"/>
@@ -1380,7 +1378,7 @@
           <w:t xml:space="preserve"> How will you mitigate that risk? </w:t>
         </w:r>
       </w:ins>
-      <w:ins w:id="51" w:author="David Lash" w:date="2019-10-28T16:57:00Z">
+      <w:ins w:id="50" w:author="David Lash" w:date="2019-10-28T16:57:00Z">
         <w:r>
           <w:rPr>
             <w:rFonts w:cstheme="minorHAnsi"/>
@@ -1388,7 +1386,7 @@
             <w:sz w:val="28"/>
             <w:szCs w:val="28"/>
             <w:highlight w:val="yellow"/>
-            <w:rPrChange w:id="52" w:author="David Lash" w:date="2019-10-28T16:58:00Z">
+            <w:rPrChange w:id="51" w:author="David Lash" w:date="2019-10-28T16:58:00Z">
               <w:rPr>
                 <w:rFonts w:cstheme="minorHAnsi"/>
                 <w:i/>
@@ -1421,14 +1419,14 @@
           <w:numId w:val="1"/>
         </w:numPr>
         <w:rPr>
-          <w:ins w:id="53" w:author="John Hoffman" w:date="2019-10-30T11:18:00Z"/>
+          <w:ins w:id="52" w:author="John Hoffman" w:date="2019-10-30T11:18:00Z"/>
           <w:rFonts w:cstheme="minorHAnsi"/>
           <w:b/>
           <w:sz w:val="28"/>
           <w:szCs w:val="28"/>
-          <w:rPrChange w:id="54" w:author="John Hoffman" w:date="2019-10-30T11:18:00Z">
+          <w:rPrChange w:id="53" w:author="John Hoffman" w:date="2019-10-30T11:18:00Z">
             <w:rPr>
-              <w:ins w:id="55" w:author="John Hoffman" w:date="2019-10-30T11:18:00Z"/>
+              <w:ins w:id="54" w:author="John Hoffman" w:date="2019-10-30T11:18:00Z"/>
               <w:rFonts w:cstheme="minorHAnsi"/>
               <w:i/>
               <w:sz w:val="28"/>
@@ -1491,7 +1489,7 @@
         </w:rPr>
         <w:t xml:space="preserve"> nursing and CSC departments. Ensure items can be scanned in and out of the system consistently. Provide a security layer against prying eyes</w:t>
       </w:r>
-      <w:ins w:id="56" w:author="John Hoffman" w:date="2019-10-30T11:17:00Z">
+      <w:ins w:id="55" w:author="John Hoffman" w:date="2019-10-30T11:17:00Z">
         <w:r>
           <w:rPr>
             <w:rFonts w:cstheme="minorHAnsi"/>
@@ -1507,14 +1505,14 @@
       <w:pPr>
         <w:pStyle w:val="ListParagraph"/>
         <w:rPr>
-          <w:ins w:id="57" w:author="John Hoffman" w:date="2019-10-30T11:17:00Z"/>
+          <w:ins w:id="56" w:author="John Hoffman" w:date="2019-10-30T11:17:00Z"/>
           <w:rFonts w:cstheme="minorHAnsi"/>
           <w:b/>
           <w:sz w:val="28"/>
           <w:szCs w:val="28"/>
-          <w:rPrChange w:id="58" w:author="John Hoffman" w:date="2019-10-30T11:18:00Z">
+          <w:rPrChange w:id="57" w:author="John Hoffman" w:date="2019-10-30T11:18:00Z">
             <w:rPr>
-              <w:ins w:id="59" w:author="John Hoffman" w:date="2019-10-30T11:17:00Z"/>
+              <w:ins w:id="58" w:author="John Hoffman" w:date="2019-10-30T11:17:00Z"/>
               <w:rFonts w:cstheme="minorHAnsi"/>
               <w:i/>
               <w:sz w:val="28"/>
@@ -1522,7 +1520,7 @@
             </w:rPr>
           </w:rPrChange>
         </w:rPr>
-        <w:pPrChange w:id="60" w:author="John Hoffman" w:date="2019-10-30T11:18:00Z">
+        <w:pPrChange w:id="59" w:author="John Hoffman" w:date="2019-10-30T11:18:00Z">
           <w:pPr>
             <w:pStyle w:val="ListParagraph"/>
             <w:numPr>
@@ -1532,7 +1530,7 @@
           </w:pPr>
         </w:pPrChange>
       </w:pPr>
-      <w:ins w:id="61" w:author="John Hoffman" w:date="2019-10-30T11:18:00Z">
+      <w:ins w:id="60" w:author="John Hoffman" w:date="2019-10-30T11:18:00Z">
         <w:r>
           <w:rPr>
             <w:rFonts w:cstheme="minorHAnsi"/>
@@ -1552,7 +1550,7 @@
           <w:t>gin page for the database</w:t>
         </w:r>
       </w:ins>
-      <w:ins w:id="62" w:author="John Hoffman" w:date="2019-10-30T11:19:00Z">
+      <w:ins w:id="61" w:author="John Hoffman" w:date="2019-10-30T11:19:00Z">
         <w:r>
           <w:rPr>
             <w:rFonts w:cstheme="minorHAnsi"/>
@@ -1563,7 +1561,7 @@
           <w:t>,</w:t>
         </w:r>
       </w:ins>
-      <w:ins w:id="63" w:author="John Hoffman" w:date="2019-10-30T11:18:00Z">
+      <w:ins w:id="62" w:author="John Hoffman" w:date="2019-10-30T11:18:00Z">
         <w:r>
           <w:rPr>
             <w:rFonts w:cstheme="minorHAnsi"/>
@@ -1583,7 +1581,7 @@
           <w:t>.</w:t>
         </w:r>
       </w:ins>
-      <w:ins w:id="64" w:author="John Hoffman" w:date="2019-10-30T11:19:00Z">
+      <w:ins w:id="63" w:author="John Hoffman" w:date="2019-10-30T11:19:00Z">
         <w:r>
           <w:rPr>
             <w:rFonts w:cstheme="minorHAnsi"/>
@@ -1607,14 +1605,14 @@
           <w:b/>
           <w:sz w:val="28"/>
           <w:szCs w:val="28"/>
-          <w:rPrChange w:id="65" w:author="John Hoffman" w:date="2019-10-30T11:17:00Z">
+          <w:rPrChange w:id="64" w:author="John Hoffman" w:date="2019-10-30T11:17:00Z">
             <w:rPr>
               <w:b/>
             </w:rPr>
           </w:rPrChange>
         </w:rPr>
       </w:pPr>
-      <w:del w:id="66" w:author="John Hoffman" w:date="2019-10-30T11:17:00Z">
+      <w:del w:id="65" w:author="John Hoffman" w:date="2019-10-30T11:17:00Z">
         <w:r>
           <w:rPr>
             <w:rFonts w:cstheme="minorHAnsi"/>
@@ -1625,14 +1623,14 @@
           <w:delText>.</w:delText>
         </w:r>
       </w:del>
-      <w:ins w:id="67" w:author="David Lash" w:date="2019-10-28T17:01:00Z">
-        <w:r>
-          <w:rPr>
-            <w:rFonts w:cstheme="minorHAnsi"/>
-            <w:i/>
-            <w:sz w:val="28"/>
-            <w:szCs w:val="28"/>
-            <w:rPrChange w:id="68" w:author="John Hoffman" w:date="2019-10-30T11:17:00Z">
+      <w:ins w:id="66" w:author="David Lash" w:date="2019-10-28T17:01:00Z">
+        <w:r>
+          <w:rPr>
+            <w:rFonts w:cstheme="minorHAnsi"/>
+            <w:i/>
+            <w:sz w:val="28"/>
+            <w:szCs w:val="28"/>
+            <w:rPrChange w:id="67" w:author="John Hoffman" w:date="2019-10-30T11:17:00Z">
               <w:rPr/>
             </w:rPrChange>
           </w:rPr>
@@ -1645,7 +1643,7 @@
             <w:sz w:val="28"/>
             <w:szCs w:val="28"/>
             <w:highlight w:val="yellow"/>
-            <w:rPrChange w:id="69" w:author="John Hoffman" w:date="2019-10-30T11:17:00Z">
+            <w:rPrChange w:id="68" w:author="John Hoffman" w:date="2019-10-30T11:17:00Z">
               <w:rPr>
                 <w:rFonts w:cstheme="minorHAnsi"/>
                 <w:i/>
@@ -1654,45 +1652,7 @@
               </w:rPr>
             </w:rPrChange>
           </w:rPr>
-          <w:t>(</w:t>
-        </w:r>
-        <w:proofErr w:type="gramStart"/>
-        <w:r>
-          <w:rPr>
-            <w:rFonts w:cstheme="minorHAnsi"/>
-            <w:i/>
-            <w:sz w:val="28"/>
-            <w:szCs w:val="28"/>
-            <w:highlight w:val="yellow"/>
-            <w:rPrChange w:id="70" w:author="John Hoffman" w:date="2019-10-30T11:17:00Z">
-              <w:rPr>
-                <w:rFonts w:cstheme="minorHAnsi"/>
-                <w:i/>
-                <w:sz w:val="28"/>
-                <w:szCs w:val="28"/>
-              </w:rPr>
-            </w:rPrChange>
-          </w:rPr>
-          <w:t>what</w:t>
-        </w:r>
-        <w:proofErr w:type="gramEnd"/>
-        <w:r>
-          <w:rPr>
-            <w:rFonts w:cstheme="minorHAnsi"/>
-            <w:i/>
-            <w:sz w:val="28"/>
-            <w:szCs w:val="28"/>
-            <w:highlight w:val="yellow"/>
-            <w:rPrChange w:id="71" w:author="John Hoffman" w:date="2019-10-30T11:17:00Z">
-              <w:rPr>
-                <w:rFonts w:cstheme="minorHAnsi"/>
-                <w:i/>
-                <w:sz w:val="28"/>
-                <w:szCs w:val="28"/>
-              </w:rPr>
-            </w:rPrChange>
-          </w:rPr>
-          <w:t xml:space="preserve"> does that mean?)</w:t>
+          <w:t>(what does that mean?)</w:t>
         </w:r>
       </w:ins>
     </w:p>
@@ -1816,7 +1776,7 @@
         </w:rPr>
         <w:t>what items are present. The only items currently being tracked continuously are the medications.</w:t>
       </w:r>
-      <w:ins w:id="72" w:author="David Lash" w:date="2019-10-28T17:02:00Z">
+      <w:ins w:id="69" w:author="David Lash" w:date="2019-10-28T17:02:00Z">
         <w:r>
           <w:rPr>
             <w:rFonts w:cstheme="minorHAnsi"/>
@@ -1837,7 +1797,7 @@
             <w:sz w:val="28"/>
             <w:szCs w:val="28"/>
             <w:highlight w:val="yellow"/>
-            <w:rPrChange w:id="73" w:author="David Lash" w:date="2019-10-28T17:02:00Z">
+            <w:rPrChange w:id="70" w:author="David Lash" w:date="2019-10-28T17:02:00Z">
               <w:rPr>
                 <w:rFonts w:cstheme="minorHAnsi"/>
                 <w:bCs/>
@@ -1930,7 +1890,7 @@
         </w:rPr>
         <w:t>inventory.</w:t>
       </w:r>
-      <w:ins w:id="74" w:author="David Lash" w:date="2019-10-28T17:02:00Z">
+      <w:ins w:id="71" w:author="David Lash" w:date="2019-10-28T17:02:00Z">
         <w:r>
           <w:rPr>
             <w:rFonts w:cstheme="minorHAnsi"/>
@@ -1938,7 +1898,7 @@
             <w:sz w:val="28"/>
             <w:szCs w:val="28"/>
             <w:highlight w:val="yellow"/>
-            <w:rPrChange w:id="75" w:author="David Lash" w:date="2019-10-28T17:02:00Z">
+            <w:rPrChange w:id="72" w:author="David Lash" w:date="2019-10-28T17:02:00Z">
               <w:rPr>
                 <w:rFonts w:cstheme="minorHAnsi"/>
                 <w:i/>
@@ -1957,7 +1917,7 @@
             <w:sz w:val="28"/>
             <w:szCs w:val="28"/>
             <w:highlight w:val="yellow"/>
-            <w:rPrChange w:id="76" w:author="David Lash" w:date="2019-10-28T17:02:00Z">
+            <w:rPrChange w:id="73" w:author="David Lash" w:date="2019-10-28T17:02:00Z">
               <w:rPr>
                 <w:rFonts w:cstheme="minorHAnsi"/>
                 <w:i/>
@@ -1996,7 +1956,7 @@
             <w:sz w:val="28"/>
             <w:szCs w:val="28"/>
             <w:highlight w:val="yellow"/>
-            <w:rPrChange w:id="77" w:author="David Lash" w:date="2019-10-28T17:03:00Z">
+            <w:rPrChange w:id="74" w:author="David Lash" w:date="2019-10-28T17:03:00Z">
               <w:rPr>
                 <w:rFonts w:cstheme="minorHAnsi"/>
                 <w:i/>
@@ -2016,7 +1976,7 @@
             <w:sz w:val="28"/>
             <w:szCs w:val="28"/>
             <w:highlight w:val="yellow"/>
-            <w:rPrChange w:id="78" w:author="David Lash" w:date="2019-10-28T17:03:00Z">
+            <w:rPrChange w:id="75" w:author="David Lash" w:date="2019-10-28T17:03:00Z">
               <w:rPr>
                 <w:rFonts w:cstheme="minorHAnsi"/>
                 <w:i/>
@@ -2029,7 +1989,7 @@
           <w:t xml:space="preserve"> items from</w:t>
         </w:r>
       </w:ins>
-      <w:ins w:id="79" w:author="David Lash" w:date="2019-10-28T17:03:00Z">
+      <w:ins w:id="76" w:author="David Lash" w:date="2019-10-28T17:03:00Z">
         <w:r>
           <w:rPr>
             <w:rFonts w:cstheme="minorHAnsi"/>
@@ -2050,7 +2010,7 @@
           <w:t>and why is it a decision box? Why is stock a decision box? Where the stop and end state of this diagram? This diagram and its</w:t>
         </w:r>
       </w:ins>
-      <w:ins w:id="80" w:author="David Lash" w:date="2019-10-28T17:04:00Z">
+      <w:ins w:id="77" w:author="David Lash" w:date="2019-10-28T17:04:00Z">
         <w:r>
           <w:rPr>
             <w:rFonts w:cstheme="minorHAnsi"/>
@@ -2061,7 +2021,7 @@
           <w:t xml:space="preserve"> description needs work. Also this only describes the nursing department what about CSC? </w:t>
         </w:r>
       </w:ins>
-      <w:ins w:id="81" w:author="David Lash" w:date="2019-10-28T17:02:00Z">
+      <w:ins w:id="78" w:author="David Lash" w:date="2019-10-28T17:02:00Z">
         <w:r>
           <w:rPr>
             <w:rFonts w:cstheme="minorHAnsi"/>
@@ -2126,7 +2086,7 @@
                     <pic:cNvPicPr/>
                   </pic:nvPicPr>
                   <pic:blipFill rotWithShape="1">
-                    <a:blip r:embed="rId6"/>
+                    <a:blip r:embed="rId5"/>
                     <a:srcRect t="10636" r="49519" b="49098"/>
                     <a:stretch/>
                   </pic:blipFill>
@@ -2143,7 +2103,7 @@
                     </a:ln>
                     <a:extLst>
                       <a:ext uri="{53640926-AAD7-44d8-BBD7-CCE9431645EC}">
-                        <a14:shadowObscured xmlns:a14="http://schemas.microsoft.com/office/drawing/2010/main"/>
+                        <a14:shadowObscured xmlns:a14="http://schemas.microsoft.com/office/drawing/2010/main" xmlns:w="http://schemas.openxmlformats.org/wordprocessingml/2006/main" xmlns:w10="urn:schemas-microsoft-com:office:word" xmlns:v="urn:schemas-microsoft-com:vml" xmlns:o="urn:schemas-microsoft-com:office:office" xmlns:mv="urn:schemas-microsoft-com:mac:vml" xmlns:mo="http://schemas.microsoft.com/office/mac/office/2008/main" xmlns=""/>
                       </a:ext>
                     </a:extLst>
                   </pic:spPr>
@@ -2335,7 +2295,7 @@
         </w:rPr>
         <w:t xml:space="preserve"> and redundancy.</w:t>
       </w:r>
-      <w:ins w:id="82" w:author="John Hoffman" w:date="2019-10-30T11:21:00Z">
+      <w:ins w:id="79" w:author="John Hoffman" w:date="2019-10-30T11:21:00Z">
         <w:r>
           <w:rPr>
             <w:rFonts w:cstheme="minorHAnsi"/>
@@ -2346,7 +2306,7 @@
           <w:t xml:space="preserve"> The initial projected cost of this project is $150 and by comparing that to the time spent by professors and students searching and maintaining the inventory system, it is clear this will be a cost saving process. With the reduction in lost materials it is clear that this system will reduce costs for the school. Assuming double the initial cost, bringing it to $300, we estimate over $300 worth of materials will be saved per year. E.g. 1 lost Raspberry Pi costs the school $30, a lost box of needles costs the school </w:t>
         </w:r>
       </w:ins>
-      <w:ins w:id="83" w:author="John Hoffman" w:date="2019-10-30T11:28:00Z">
+      <w:ins w:id="80" w:author="John Hoffman" w:date="2019-10-30T11:28:00Z">
         <w:r>
           <w:rPr>
             <w:rFonts w:cstheme="minorHAnsi"/>
@@ -2357,7 +2317,7 @@
           <w:t>$10, and any major equipment that is lost will likely cost upwards of $100</w:t>
         </w:r>
       </w:ins>
-      <w:ins w:id="84" w:author="John Hoffman" w:date="2019-10-30T11:29:00Z">
+      <w:ins w:id="81" w:author="John Hoffman" w:date="2019-10-30T11:29:00Z">
         <w:r>
           <w:rPr>
             <w:rFonts w:cstheme="minorHAnsi"/>
@@ -2368,7 +2328,7 @@
           <w:t xml:space="preserve"> a piece</w:t>
         </w:r>
       </w:ins>
-      <w:ins w:id="85" w:author="John Hoffman" w:date="2019-10-30T11:28:00Z">
+      <w:ins w:id="82" w:author="John Hoffman" w:date="2019-10-30T11:28:00Z">
         <w:r>
           <w:rPr>
             <w:rFonts w:cstheme="minorHAnsi"/>
@@ -2379,7 +2339,7 @@
           <w:t>. It is clear from a basic estimation of risk that this system will only save money</w:t>
         </w:r>
       </w:ins>
-      <w:ins w:id="86" w:author="John Hoffman" w:date="2019-10-30T11:29:00Z">
+      <w:ins w:id="83" w:author="John Hoffman" w:date="2019-10-30T11:29:00Z">
         <w:r>
           <w:rPr>
             <w:rFonts w:cstheme="minorHAnsi"/>
@@ -2390,7 +2350,7 @@
           <w:t xml:space="preserve"> in the foreseeable future</w:t>
         </w:r>
       </w:ins>
-      <w:ins w:id="87" w:author="John Hoffman" w:date="2019-10-30T11:28:00Z">
+      <w:ins w:id="84" w:author="John Hoffman" w:date="2019-10-30T11:28:00Z">
         <w:r>
           <w:rPr>
             <w:rFonts w:cstheme="minorHAnsi"/>
@@ -2401,8 +2361,8 @@
           <w:t>.</w:t>
         </w:r>
       </w:ins>
-      <w:ins w:id="88" w:author="David Lash" w:date="2019-10-28T17:04:00Z">
-        <w:del w:id="89" w:author="John Hoffman" w:date="2019-10-30T11:26:00Z">
+      <w:ins w:id="85" w:author="David Lash" w:date="2019-10-28T17:04:00Z">
+        <w:del w:id="86" w:author="John Hoffman" w:date="2019-10-30T11:26:00Z">
           <w:r>
             <w:rPr>
               <w:rFonts w:cstheme="minorHAnsi"/>
@@ -2420,7 +2380,7 @@
             <w:sz w:val="28"/>
             <w:szCs w:val="28"/>
             <w:highlight w:val="yellow"/>
-            <w:rPrChange w:id="90" w:author="David Lash" w:date="2019-10-28T17:05:00Z">
+            <w:rPrChange w:id="87" w:author="David Lash" w:date="2019-10-28T17:05:00Z">
               <w:rPr>
                 <w:rFonts w:cstheme="minorHAnsi"/>
                 <w:i/>
@@ -2432,7 +2392,7 @@
           <w:t xml:space="preserve">(Need to explain since needs server time and Scanner costs and </w:t>
         </w:r>
       </w:ins>
-      <w:ins w:id="91" w:author="David Lash" w:date="2019-10-28T17:05:00Z">
+      <w:ins w:id="88" w:author="David Lash" w:date="2019-10-28T17:05:00Z">
         <w:r>
           <w:rPr>
             <w:rFonts w:cstheme="minorHAnsi"/>
@@ -2444,7 +2404,7 @@
           <w:t>possibly</w:t>
         </w:r>
       </w:ins>
-      <w:ins w:id="92" w:author="David Lash" w:date="2019-10-28T17:04:00Z">
+      <w:ins w:id="89" w:author="David Lash" w:date="2019-10-28T17:04:00Z">
         <w:r>
           <w:rPr>
             <w:rFonts w:cstheme="minorHAnsi"/>
@@ -2452,7 +2412,7 @@
             <w:sz w:val="28"/>
             <w:szCs w:val="28"/>
             <w:highlight w:val="yellow"/>
-            <w:rPrChange w:id="93" w:author="David Lash" w:date="2019-10-28T17:05:00Z">
+            <w:rPrChange w:id="90" w:author="David Lash" w:date="2019-10-28T17:05:00Z">
               <w:rPr>
                 <w:rFonts w:cstheme="minorHAnsi"/>
                 <w:i/>
@@ -2705,19 +2665,9 @@
           <w:sz w:val="28"/>
           <w:szCs w:val="28"/>
         </w:rPr>
-        <w:t xml:space="preserve">Items must be able scanned in an out with </w:t>
-      </w:r>
-      <w:proofErr w:type="gramStart"/>
-      <w:r>
-        <w:rPr>
-          <w:rFonts w:cstheme="minorHAnsi"/>
-          <w:i/>
-          <w:sz w:val="28"/>
-          <w:szCs w:val="28"/>
-        </w:rPr>
-        <w:t>a 99</w:t>
-      </w:r>
-      <w:ins w:id="94" w:author="John Hoffman" w:date="2019-10-30T11:30:00Z">
+        <w:t>Items must be able scanned in an out with a 99</w:t>
+      </w:r>
+      <w:ins w:id="91" w:author="John Hoffman" w:date="2019-10-30T11:30:00Z">
         <w:r>
           <w:rPr>
             <w:rFonts w:cstheme="minorHAnsi"/>
@@ -2728,7 +2678,6 @@
           <w:t>.99999</w:t>
         </w:r>
       </w:ins>
-      <w:proofErr w:type="gramEnd"/>
       <w:r>
         <w:rPr>
           <w:rFonts w:cstheme="minorHAnsi"/>
@@ -2756,7 +2705,7 @@
         </w:rPr>
         <w:t xml:space="preserve"> accuracy</w:t>
       </w:r>
-      <w:ins w:id="95" w:author="John Hoffman" w:date="2019-10-30T11:30:00Z">
+      <w:ins w:id="92" w:author="John Hoffman" w:date="2019-10-30T11:30:00Z">
         <w:r>
           <w:rPr>
             <w:rFonts w:cstheme="minorHAnsi"/>
@@ -2776,7 +2725,7 @@
         </w:rPr>
         <w:t xml:space="preserve"> </w:t>
       </w:r>
-      <w:ins w:id="96" w:author="David Lash" w:date="2019-10-28T17:09:00Z">
+      <w:ins w:id="93" w:author="David Lash" w:date="2019-10-28T17:09:00Z">
         <w:r>
           <w:rPr>
             <w:rFonts w:cstheme="minorHAnsi"/>
@@ -2784,7 +2733,7 @@
             <w:sz w:val="28"/>
             <w:szCs w:val="28"/>
             <w:highlight w:val="yellow"/>
-            <w:rPrChange w:id="97" w:author="David Lash" w:date="2019-10-28T17:09:00Z">
+            <w:rPrChange w:id="94" w:author="David Lash" w:date="2019-10-28T17:09:00Z">
               <w:rPr>
                 <w:rFonts w:cstheme="minorHAnsi"/>
                 <w:i/>
@@ -2803,7 +2752,7 @@
             <w:sz w:val="28"/>
             <w:szCs w:val="28"/>
             <w:highlight w:val="yellow"/>
-            <w:rPrChange w:id="98" w:author="David Lash" w:date="2019-10-28T17:09:00Z">
+            <w:rPrChange w:id="95" w:author="David Lash" w:date="2019-10-28T17:09:00Z">
               <w:rPr>
                 <w:rFonts w:cstheme="minorHAnsi"/>
                 <w:i/>
@@ -2822,7 +2771,7 @@
             <w:sz w:val="28"/>
             <w:szCs w:val="28"/>
             <w:highlight w:val="yellow"/>
-            <w:rPrChange w:id="99" w:author="David Lash" w:date="2019-10-28T17:09:00Z">
+            <w:rPrChange w:id="96" w:author="David Lash" w:date="2019-10-28T17:09:00Z">
               <w:rPr>
                 <w:rFonts w:cstheme="minorHAnsi"/>
                 <w:i/>
@@ -2858,7 +2807,7 @@
         </w:rPr>
         <w:t>We will need permanent server space in the aurora university server site.</w:t>
       </w:r>
-      <w:ins w:id="100" w:author="John Hoffman" w:date="2019-10-30T11:31:00Z">
+      <w:ins w:id="97" w:author="John Hoffman" w:date="2019-10-30T11:31:00Z">
         <w:r>
           <w:rPr>
             <w:rFonts w:cstheme="minorHAnsi"/>
@@ -2869,38 +2818,18 @@
           <w:t xml:space="preserve"> This only includes digital space on the server</w:t>
         </w:r>
       </w:ins>
-      <w:ins w:id="101" w:author="John Hoffman" w:date="2019-10-30T11:32:00Z">
-        <w:r>
-          <w:rPr>
-            <w:rFonts w:cstheme="minorHAnsi"/>
-            <w:i/>
-            <w:sz w:val="28"/>
-            <w:szCs w:val="28"/>
-          </w:rPr>
-          <w:t xml:space="preserve">’s storage drive, as there </w:t>
-        </w:r>
-        <w:proofErr w:type="gramStart"/>
-        <w:r>
-          <w:rPr>
-            <w:rFonts w:cstheme="minorHAnsi"/>
-            <w:i/>
-            <w:sz w:val="28"/>
-            <w:szCs w:val="28"/>
-          </w:rPr>
-          <w:t>are</w:t>
-        </w:r>
-        <w:proofErr w:type="gramEnd"/>
-        <w:r>
-          <w:rPr>
-            <w:rFonts w:cstheme="minorHAnsi"/>
-            <w:i/>
-            <w:sz w:val="28"/>
-            <w:szCs w:val="28"/>
-          </w:rPr>
-          <w:t xml:space="preserve"> no physical spatial requirements for this project that don’t include the scanners.</w:t>
+      <w:ins w:id="98" w:author="John Hoffman" w:date="2019-10-30T11:32:00Z">
+        <w:r>
+          <w:rPr>
+            <w:rFonts w:cstheme="minorHAnsi"/>
+            <w:i/>
+            <w:sz w:val="28"/>
+            <w:szCs w:val="28"/>
+          </w:rPr>
+          <w:t>’s storage drive, as there are no physical spatial requirements for this project that don’t include the scanners.</w:t>
         </w:r>
       </w:ins>
-      <w:del w:id="102" w:author="John Hoffman" w:date="2019-10-30T11:31:00Z">
+      <w:del w:id="99" w:author="John Hoffman" w:date="2019-10-30T11:31:00Z">
         <w:r>
           <w:rPr>
             <w:rFonts w:cstheme="minorHAnsi"/>
@@ -2911,7 +2840,7 @@
           <w:delText xml:space="preserve"> </w:delText>
         </w:r>
       </w:del>
-      <w:ins w:id="103" w:author="David Lash" w:date="2019-10-28T17:09:00Z">
+      <w:ins w:id="100" w:author="David Lash" w:date="2019-10-28T17:09:00Z">
         <w:r>
           <w:rPr>
             <w:rFonts w:cstheme="minorHAnsi"/>
@@ -2928,7 +2857,7 @@
             <w:sz w:val="28"/>
             <w:szCs w:val="28"/>
             <w:highlight w:val="yellow"/>
-            <w:rPrChange w:id="104" w:author="David Lash" w:date="2019-10-28T17:09:00Z">
+            <w:rPrChange w:id="101" w:author="David Lash" w:date="2019-10-28T17:09:00Z">
               <w:rPr>
                 <w:rFonts w:cstheme="minorHAnsi"/>
                 <w:i/>
@@ -2973,7 +2902,7 @@
         </w:rPr>
         <w:t>to be able to print labels that match the scanning system</w:t>
       </w:r>
-      <w:ins w:id="105" w:author="David Lash" w:date="2019-10-28T17:09:00Z">
+      <w:ins w:id="102" w:author="David Lash" w:date="2019-10-28T17:09:00Z">
         <w:r>
           <w:rPr>
             <w:rFonts w:cstheme="minorHAnsi"/>
@@ -2990,7 +2919,7 @@
             <w:sz w:val="28"/>
             <w:szCs w:val="28"/>
             <w:highlight w:val="yellow"/>
-            <w:rPrChange w:id="106" w:author="David Lash" w:date="2019-10-28T17:10:00Z">
+            <w:rPrChange w:id="103" w:author="David Lash" w:date="2019-10-28T17:10:00Z">
               <w:rPr>
                 <w:rFonts w:cstheme="minorHAnsi"/>
                 <w:i/>
@@ -3212,29 +3141,9 @@
           <w:sz w:val="28"/>
           <w:szCs w:val="28"/>
         </w:rPr>
-        <w:t xml:space="preserve"> solution web app using SQL, and JavaScript, </w:t>
-      </w:r>
-      <w:proofErr w:type="spellStart"/>
-      <w:r>
-        <w:rPr>
-          <w:rFonts w:cstheme="minorHAnsi"/>
-          <w:i/>
-          <w:sz w:val="28"/>
-          <w:szCs w:val="28"/>
-        </w:rPr>
-        <w:t>ReactJS</w:t>
-      </w:r>
-      <w:proofErr w:type="spellEnd"/>
-      <w:r>
-        <w:rPr>
-          <w:rFonts w:cstheme="minorHAnsi"/>
-          <w:i/>
-          <w:sz w:val="28"/>
-          <w:szCs w:val="28"/>
-        </w:rPr>
-        <w:t>.</w:t>
-      </w:r>
-      <w:ins w:id="107" w:author="David Lash" w:date="2019-10-28T17:11:00Z">
+        <w:t xml:space="preserve"> solution web app using SQL, and JavaScript, ReactJS.</w:t>
+      </w:r>
+      <w:ins w:id="104" w:author="David Lash" w:date="2019-10-28T17:11:00Z">
         <w:r>
           <w:rPr>
             <w:rFonts w:cstheme="minorHAnsi"/>
@@ -3251,7 +3160,7 @@
             <w:sz w:val="28"/>
             <w:szCs w:val="28"/>
             <w:highlight w:val="yellow"/>
-            <w:rPrChange w:id="108" w:author="David Lash" w:date="2019-10-28T17:11:00Z">
+            <w:rPrChange w:id="105" w:author="David Lash" w:date="2019-10-28T17:11:00Z">
               <w:rPr>
                 <w:rFonts w:cstheme="minorHAnsi"/>
                 <w:i/>
@@ -3278,7 +3187,7 @@
             <w:sz w:val="28"/>
             <w:szCs w:val="28"/>
             <w:highlight w:val="yellow"/>
-            <w:rPrChange w:id="109" w:author="David Lash" w:date="2019-10-28T17:12:00Z">
+            <w:rPrChange w:id="106" w:author="David Lash" w:date="2019-10-28T17:12:00Z">
               <w:rPr>
                 <w:rFonts w:cstheme="minorHAnsi"/>
                 <w:i/>
@@ -3323,7 +3232,7 @@
         </w:rPr>
         <w:t xml:space="preserve">The solution could completely reduce human error and help keep more accurate inventory with this system. </w:t>
       </w:r>
-      <w:ins w:id="110" w:author="David Lash" w:date="2019-10-28T17:10:00Z">
+      <w:ins w:id="107" w:author="David Lash" w:date="2019-10-28T17:10:00Z">
         <w:r>
           <w:rPr>
             <w:rFonts w:cstheme="minorHAnsi"/>
@@ -3331,7 +3240,7 @@
             <w:sz w:val="28"/>
             <w:szCs w:val="28"/>
             <w:highlight w:val="yellow"/>
-            <w:rPrChange w:id="111" w:author="David Lash" w:date="2019-10-28T17:10:00Z">
+            <w:rPrChange w:id="108" w:author="David Lash" w:date="2019-10-28T17:10:00Z">
               <w:rPr>
                 <w:rFonts w:cstheme="minorHAnsi"/>
                 <w:i/>
@@ -3376,7 +3285,7 @@
         </w:rPr>
         <w:t>We expect this development to require 10 weeks for our prototype with 3 full time student developers</w:t>
       </w:r>
-      <w:ins w:id="112" w:author="John Hoffman" w:date="2019-10-30T11:37:00Z">
+      <w:ins w:id="109" w:author="John Hoffman" w:date="2019-10-30T11:37:00Z">
         <w:r>
           <w:rPr>
             <w:rFonts w:cstheme="minorHAnsi"/>
@@ -3394,7 +3303,7 @@
           <w:sz w:val="28"/>
           <w:szCs w:val="28"/>
           <w:highlight w:val="yellow"/>
-          <w:rPrChange w:id="113" w:author="David Lash" w:date="2019-10-28T17:11:00Z">
+          <w:rPrChange w:id="110" w:author="David Lash" w:date="2019-10-28T17:11:00Z">
             <w:rPr>
               <w:rFonts w:cstheme="minorHAnsi"/>
               <w:i/>
@@ -3405,7 +3314,7 @@
         </w:rPr>
         <w:t>.</w:t>
       </w:r>
-      <w:ins w:id="114" w:author="John Hoffman" w:date="2019-10-30T11:38:00Z">
+      <w:ins w:id="111" w:author="John Hoffman" w:date="2019-10-30T11:38:00Z">
         <w:r>
           <w:rPr>
             <w:rFonts w:cstheme="minorHAnsi"/>
@@ -3418,8 +3327,7 @@
         </w:r>
       </w:ins>
       <w:proofErr w:type="spellStart"/>
-      <w:proofErr w:type="gramStart"/>
-      <w:ins w:id="115" w:author="David Lash" w:date="2019-10-28T17:10:00Z">
+      <w:ins w:id="112" w:author="David Lash" w:date="2019-10-28T17:10:00Z">
         <w:r>
           <w:rPr>
             <w:rFonts w:cstheme="minorHAnsi"/>
@@ -3427,7 +3335,7 @@
             <w:sz w:val="28"/>
             <w:szCs w:val="28"/>
             <w:highlight w:val="yellow"/>
-            <w:rPrChange w:id="116" w:author="David Lash" w:date="2019-10-28T17:11:00Z">
+            <w:rPrChange w:id="113" w:author="David Lash" w:date="2019-10-28T17:11:00Z">
               <w:rPr>
                 <w:rFonts w:cstheme="minorHAnsi"/>
                 <w:i/>
@@ -3439,7 +3347,6 @@
           <w:t>Thats</w:t>
         </w:r>
         <w:proofErr w:type="spellEnd"/>
-        <w:proofErr w:type="gramEnd"/>
         <w:r>
           <w:rPr>
             <w:rFonts w:cstheme="minorHAnsi"/>
@@ -3447,7 +3354,7 @@
             <w:sz w:val="28"/>
             <w:szCs w:val="28"/>
             <w:highlight w:val="yellow"/>
-            <w:rPrChange w:id="117" w:author="David Lash" w:date="2019-10-28T17:11:00Z">
+            <w:rPrChange w:id="114" w:author="David Lash" w:date="2019-10-28T17:11:00Z">
               <w:rPr>
                 <w:rFonts w:cstheme="minorHAnsi"/>
                 <w:i/>
@@ -3480,7 +3387,7 @@
           <w:numId w:val="1"/>
         </w:numPr>
         <w:rPr>
-          <w:ins w:id="118" w:author="David Lash" w:date="2019-10-28T17:12:00Z"/>
+          <w:ins w:id="115" w:author="David Lash" w:date="2019-10-28T17:12:00Z"/>
           <w:rFonts w:cstheme="minorHAnsi"/>
           <w:i/>
           <w:sz w:val="28"/>
@@ -3574,12 +3481,310 @@
       <w:pPr>
         <w:pStyle w:val="ListParagraph"/>
         <w:rPr>
-          <w:rFonts w:cstheme="minorHAnsi"/>
-          <w:i/>
-          <w:sz w:val="28"/>
-          <w:szCs w:val="28"/>
-        </w:rPr>
-        <w:pPrChange w:id="119" w:author="David Lash" w:date="2019-10-28T17:12:00Z">
+          <w:ins w:id="116" w:author="Microsoft Office User" w:date="2019-10-30T11:52:00Z"/>
+          <w:rFonts w:cstheme="minorHAnsi"/>
+          <w:i/>
+          <w:sz w:val="28"/>
+          <w:szCs w:val="28"/>
+        </w:rPr>
+      </w:pPr>
+      <w:ins w:id="117" w:author="David Lash" w:date="2019-10-28T17:12:00Z">
+        <w:r>
+          <w:rPr>
+            <w:rFonts w:cstheme="minorHAnsi"/>
+            <w:b/>
+            <w:sz w:val="28"/>
+            <w:szCs w:val="28"/>
+            <w:highlight w:val="yellow"/>
+            <w:rPrChange w:id="118" w:author="David Lash" w:date="2019-10-28T17:13:00Z">
+              <w:rPr>
+                <w:rFonts w:cstheme="minorHAnsi"/>
+                <w:b/>
+                <w:sz w:val="28"/>
+                <w:szCs w:val="28"/>
+              </w:rPr>
+            </w:rPrChange>
+          </w:rPr>
+          <w:t>This section lacks research.</w:t>
+        </w:r>
+        <w:r>
+          <w:rPr>
+            <w:rFonts w:cstheme="minorHAnsi"/>
+            <w:i/>
+            <w:sz w:val="28"/>
+            <w:szCs w:val="28"/>
+            <w:highlight w:val="yellow"/>
+            <w:rPrChange w:id="119" w:author="David Lash" w:date="2019-10-28T17:13:00Z">
+              <w:rPr>
+                <w:rFonts w:cstheme="minorHAnsi"/>
+                <w:i/>
+                <w:sz w:val="28"/>
+                <w:szCs w:val="28"/>
+              </w:rPr>
+            </w:rPrChange>
+          </w:rPr>
+          <w:t xml:space="preserve"> You need to research alternatives. There are several out there. Without that, you cannot make any statements that you solution is better or even just as good as the off-the-shelf product. This is largely missing from this analysis</w:t>
+        </w:r>
+      </w:ins>
+    </w:p>
+    <w:p>
+      <w:pPr>
+        <w:pStyle w:val="ListParagraph"/>
+        <w:rPr>
+          <w:ins w:id="120" w:author="Microsoft Office User" w:date="2019-10-30T11:52:00Z"/>
+          <w:rFonts w:cstheme="minorHAnsi"/>
+          <w:i/>
+          <w:sz w:val="28"/>
+          <w:szCs w:val="28"/>
+        </w:rPr>
+      </w:pPr>
+    </w:p>
+    <w:p>
+      <w:pPr>
+        <w:pStyle w:val="ListParagraph"/>
+        <w:rPr>
+          <w:ins w:id="121" w:author="Microsoft Office User" w:date="2019-10-30T11:53:00Z"/>
+          <w:rFonts w:cstheme="minorHAnsi"/>
+          <w:i/>
+          <w:sz w:val="28"/>
+          <w:szCs w:val="28"/>
+        </w:rPr>
+      </w:pPr>
+      <w:ins w:id="122" w:author="Microsoft Office User" w:date="2019-10-30T11:52:00Z">
+        <w:r>
+          <w:rPr>
+            <w:rFonts w:cstheme="minorHAnsi"/>
+            <w:i/>
+            <w:sz w:val="28"/>
+            <w:szCs w:val="28"/>
+          </w:rPr>
+          <w:t>Some popular alternatives inventory management systems the school can use are:</w:t>
+        </w:r>
+      </w:ins>
+    </w:p>
+    <w:p>
+      <w:pPr>
+        <w:pStyle w:val="ListParagraph"/>
+        <w:rPr>
+          <w:ins w:id="123" w:author="Microsoft Office User" w:date="2019-10-30T11:53:00Z"/>
+          <w:rFonts w:cstheme="minorHAnsi"/>
+          <w:i/>
+          <w:sz w:val="28"/>
+          <w:szCs w:val="28"/>
+        </w:rPr>
+      </w:pPr>
+      <w:ins w:id="124" w:author="Microsoft Office User" w:date="2019-10-30T11:53:00Z">
+        <w:r>
+          <w:rPr>
+            <w:rFonts w:cstheme="minorHAnsi"/>
+            <w:i/>
+            <w:sz w:val="28"/>
+            <w:szCs w:val="28"/>
+          </w:rPr>
+          <w:t>Quick</w:t>
+        </w:r>
+      </w:ins>
+      <w:ins w:id="125" w:author="Microsoft Office User" w:date="2019-10-30T12:08:00Z">
+        <w:r>
+          <w:rPr>
+            <w:rFonts w:cstheme="minorHAnsi"/>
+            <w:i/>
+            <w:sz w:val="28"/>
+            <w:szCs w:val="28"/>
+          </w:rPr>
+          <w:t>B</w:t>
+        </w:r>
+      </w:ins>
+      <w:ins w:id="126" w:author="Microsoft Office User" w:date="2019-10-30T11:53:00Z">
+        <w:r>
+          <w:rPr>
+            <w:rFonts w:cstheme="minorHAnsi"/>
+            <w:i/>
+            <w:sz w:val="28"/>
+            <w:szCs w:val="28"/>
+          </w:rPr>
+          <w:t>ooks</w:t>
+        </w:r>
+      </w:ins>
+      <w:ins w:id="127" w:author="Microsoft Office User" w:date="2019-10-30T11:55:00Z">
+        <w:r>
+          <w:rPr>
+            <w:rFonts w:cstheme="minorHAnsi"/>
+            <w:i/>
+            <w:sz w:val="28"/>
+            <w:szCs w:val="28"/>
+          </w:rPr>
+          <w:t xml:space="preserve"> Enterprise</w:t>
+        </w:r>
+      </w:ins>
+      <w:ins w:id="128" w:author="Microsoft Office User" w:date="2019-10-30T11:53:00Z">
+        <w:r>
+          <w:rPr>
+            <w:rFonts w:cstheme="minorHAnsi"/>
+            <w:i/>
+            <w:sz w:val="28"/>
+            <w:szCs w:val="28"/>
+          </w:rPr>
+          <w:t xml:space="preserve">, with an annual cost of $1848.00 </w:t>
+        </w:r>
+      </w:ins>
+    </w:p>
+    <w:p>
+      <w:pPr>
+        <w:pStyle w:val="ListParagraph"/>
+        <w:rPr>
+          <w:ins w:id="129" w:author="Microsoft Office User" w:date="2019-10-30T11:56:00Z"/>
+          <w:rFonts w:cstheme="minorHAnsi"/>
+          <w:i/>
+          <w:sz w:val="28"/>
+          <w:szCs w:val="28"/>
+        </w:rPr>
+      </w:pPr>
+      <w:proofErr w:type="spellStart"/>
+      <w:ins w:id="130" w:author="Microsoft Office User" w:date="2019-10-30T11:53:00Z">
+        <w:r>
+          <w:rPr>
+            <w:rFonts w:cstheme="minorHAnsi"/>
+            <w:i/>
+            <w:sz w:val="28"/>
+            <w:szCs w:val="28"/>
+          </w:rPr>
+          <w:t>Zoho</w:t>
+        </w:r>
+        <w:proofErr w:type="spellEnd"/>
+        <w:r>
+          <w:rPr>
+            <w:rFonts w:cstheme="minorHAnsi"/>
+            <w:i/>
+            <w:sz w:val="28"/>
+            <w:szCs w:val="28"/>
+          </w:rPr>
+          <w:t xml:space="preserve"> Inventory</w:t>
+        </w:r>
+      </w:ins>
+      <w:ins w:id="131" w:author="Microsoft Office User" w:date="2019-10-30T11:55:00Z">
+        <w:r>
+          <w:rPr>
+            <w:rFonts w:cstheme="minorHAnsi"/>
+            <w:i/>
+            <w:sz w:val="28"/>
+            <w:szCs w:val="28"/>
+          </w:rPr>
+          <w:t xml:space="preserve"> Pro</w:t>
+        </w:r>
+      </w:ins>
+      <w:ins w:id="132" w:author="Microsoft Office User" w:date="2019-10-30T11:53:00Z">
+        <w:r>
+          <w:rPr>
+            <w:rFonts w:cstheme="minorHAnsi"/>
+            <w:i/>
+            <w:sz w:val="28"/>
+            <w:szCs w:val="28"/>
+          </w:rPr>
+          <w:t>, a</w:t>
+        </w:r>
+      </w:ins>
+      <w:ins w:id="133" w:author="Microsoft Office User" w:date="2019-10-30T11:54:00Z">
+        <w:r>
+          <w:rPr>
+            <w:rFonts w:cstheme="minorHAnsi"/>
+            <w:i/>
+            <w:sz w:val="28"/>
+            <w:szCs w:val="28"/>
+          </w:rPr>
+          <w:t>nnual cost of $2,988.00</w:t>
+        </w:r>
+      </w:ins>
+    </w:p>
+    <w:p>
+      <w:pPr>
+        <w:pStyle w:val="ListParagraph"/>
+        <w:rPr>
+          <w:ins w:id="134" w:author="Microsoft Office User" w:date="2019-10-30T12:05:00Z"/>
+          <w:rFonts w:cstheme="minorHAnsi"/>
+          <w:i/>
+          <w:sz w:val="28"/>
+          <w:szCs w:val="28"/>
+        </w:rPr>
+      </w:pPr>
+      <w:ins w:id="135" w:author="Microsoft Office User" w:date="2019-10-30T11:56:00Z">
+        <w:r>
+          <w:rPr>
+            <w:rFonts w:cstheme="minorHAnsi"/>
+            <w:i/>
+            <w:sz w:val="28"/>
+            <w:szCs w:val="28"/>
+          </w:rPr>
+          <w:t>CIN7, annual cost of $3,588.00</w:t>
+        </w:r>
+      </w:ins>
+    </w:p>
+    <w:p>
+      <w:pPr>
+        <w:pStyle w:val="ListParagraph"/>
+        <w:rPr>
+          <w:ins w:id="136" w:author="Microsoft Office User" w:date="2019-10-30T11:57:00Z"/>
+          <w:rFonts w:cstheme="minorHAnsi"/>
+          <w:i/>
+          <w:sz w:val="28"/>
+          <w:szCs w:val="28"/>
+        </w:rPr>
+      </w:pPr>
+      <w:ins w:id="137" w:author="Microsoft Office User" w:date="2019-10-30T12:05:00Z">
+        <w:r>
+          <w:rPr>
+            <w:rFonts w:cstheme="minorHAnsi"/>
+            <w:i/>
+            <w:sz w:val="28"/>
+            <w:szCs w:val="28"/>
+          </w:rPr>
+          <w:t>These alternatives have an advantage on the accounting side as they can allow for f</w:t>
+        </w:r>
+        <w:bookmarkStart w:id="138" w:name="_GoBack"/>
+        <w:bookmarkEnd w:id="138"/>
+        <w:r>
+          <w:rPr>
+            <w:rFonts w:cstheme="minorHAnsi"/>
+            <w:i/>
+            <w:sz w:val="28"/>
+            <w:szCs w:val="28"/>
+          </w:rPr>
+          <w:t>inance</w:t>
+        </w:r>
+      </w:ins>
+      <w:ins w:id="139" w:author="Microsoft Office User" w:date="2019-10-30T12:06:00Z">
+        <w:r>
+          <w:rPr>
+            <w:rFonts w:cstheme="minorHAnsi"/>
+            <w:i/>
+            <w:sz w:val="28"/>
+            <w:szCs w:val="28"/>
+          </w:rPr>
+          <w:t xml:space="preserve"> information and reports. These are functions that the school departments are not going to take full advantage</w:t>
+        </w:r>
+      </w:ins>
+      <w:ins w:id="140" w:author="Microsoft Office User" w:date="2019-10-30T12:07:00Z">
+        <w:r>
+          <w:rPr>
+            <w:rFonts w:cstheme="minorHAnsi"/>
+            <w:i/>
+            <w:sz w:val="28"/>
+            <w:szCs w:val="28"/>
+          </w:rPr>
+          <w:t xml:space="preserve"> of, but yet still have to pay a high cost for features that won’t be put to use. </w:t>
+        </w:r>
+      </w:ins>
+    </w:p>
+    <w:p>
+      <w:pPr>
+        <w:pStyle w:val="ListParagraph"/>
+        <w:rPr>
+          <w:rFonts w:cstheme="minorHAnsi"/>
+          <w:i/>
+          <w:sz w:val="28"/>
+          <w:szCs w:val="28"/>
+        </w:rPr>
+        <w:pPrChange w:id="141" w:author="David Lash" w:date="2019-10-28T17:12:00Z">
           <w:pPr>
             <w:pStyle w:val="ListParagraph"/>
             <w:numPr>
@@ -3589,42 +3794,231 @@
           </w:pPr>
         </w:pPrChange>
       </w:pPr>
-      <w:ins w:id="120" w:author="David Lash" w:date="2019-10-28T17:12:00Z">
-        <w:r>
-          <w:rPr>
-            <w:rFonts w:cstheme="minorHAnsi"/>
-            <w:b/>
-            <w:sz w:val="28"/>
-            <w:szCs w:val="28"/>
-            <w:highlight w:val="yellow"/>
-            <w:rPrChange w:id="121" w:author="David Lash" w:date="2019-10-28T17:13:00Z">
-              <w:rPr>
-                <w:rFonts w:cstheme="minorHAnsi"/>
-                <w:b/>
-                <w:sz w:val="28"/>
-                <w:szCs w:val="28"/>
-              </w:rPr>
-            </w:rPrChange>
-          </w:rPr>
-          <w:t>This section lacks research.</w:t>
-        </w:r>
-        <w:r>
-          <w:rPr>
-            <w:rFonts w:cstheme="minorHAnsi"/>
-            <w:i/>
-            <w:sz w:val="28"/>
-            <w:szCs w:val="28"/>
-            <w:highlight w:val="yellow"/>
-            <w:rPrChange w:id="122" w:author="David Lash" w:date="2019-10-28T17:13:00Z">
-              <w:rPr>
-                <w:rFonts w:cstheme="minorHAnsi"/>
-                <w:i/>
-                <w:sz w:val="28"/>
-                <w:szCs w:val="28"/>
-              </w:rPr>
-            </w:rPrChange>
-          </w:rPr>
-          <w:t xml:space="preserve"> You need to research alternatives. There are several out there. Without that, you cannot make any statements that you solution is better or even just as good as the off-the-shelf product. This is largely missing from this analysis</w:t>
+      <w:ins w:id="142" w:author="Microsoft Office User" w:date="2019-10-30T11:57:00Z">
+        <w:r>
+          <w:rPr>
+            <w:rFonts w:cstheme="minorHAnsi"/>
+            <w:i/>
+            <w:sz w:val="28"/>
+            <w:szCs w:val="28"/>
+          </w:rPr>
+          <w:t xml:space="preserve">Most existing software </w:t>
+        </w:r>
+      </w:ins>
+      <w:ins w:id="143" w:author="Microsoft Office User" w:date="2019-10-30T12:00:00Z">
+        <w:r>
+          <w:rPr>
+            <w:rFonts w:cstheme="minorHAnsi"/>
+            <w:i/>
+            <w:sz w:val="28"/>
+            <w:szCs w:val="28"/>
+          </w:rPr>
+          <w:t>has</w:t>
+        </w:r>
+      </w:ins>
+      <w:ins w:id="144" w:author="Microsoft Office User" w:date="2019-10-30T11:58:00Z">
+        <w:r>
+          <w:rPr>
+            <w:rFonts w:cstheme="minorHAnsi"/>
+            <w:i/>
+            <w:sz w:val="28"/>
+            <w:szCs w:val="28"/>
+          </w:rPr>
+          <w:t xml:space="preserve"> a high starting cost and </w:t>
+        </w:r>
+      </w:ins>
+      <w:ins w:id="145" w:author="Microsoft Office User" w:date="2019-10-30T11:59:00Z">
+        <w:r>
+          <w:rPr>
+            <w:rFonts w:cstheme="minorHAnsi"/>
+            <w:i/>
+            <w:sz w:val="28"/>
+            <w:szCs w:val="28"/>
+          </w:rPr>
+          <w:t xml:space="preserve">while it could be used as a solution to manage inventory, </w:t>
+        </w:r>
+      </w:ins>
+      <w:ins w:id="146" w:author="Microsoft Office User" w:date="2019-10-30T11:58:00Z">
+        <w:r>
+          <w:rPr>
+            <w:rFonts w:cstheme="minorHAnsi"/>
+            <w:i/>
+            <w:sz w:val="28"/>
+            <w:szCs w:val="28"/>
+          </w:rPr>
+          <w:t xml:space="preserve">it is not specific to the </w:t>
+        </w:r>
+      </w:ins>
+      <w:ins w:id="147" w:author="Microsoft Office User" w:date="2019-10-30T11:59:00Z">
+        <w:r>
+          <w:rPr>
+            <w:rFonts w:cstheme="minorHAnsi"/>
+            <w:i/>
+            <w:sz w:val="28"/>
+            <w:szCs w:val="28"/>
+          </w:rPr>
+          <w:t xml:space="preserve">inventory </w:t>
+        </w:r>
+      </w:ins>
+      <w:ins w:id="148" w:author="Microsoft Office User" w:date="2019-10-30T11:58:00Z">
+        <w:r>
+          <w:rPr>
+            <w:rFonts w:cstheme="minorHAnsi"/>
+            <w:i/>
+            <w:sz w:val="28"/>
+            <w:szCs w:val="28"/>
+          </w:rPr>
+          <w:t xml:space="preserve">needs of </w:t>
+        </w:r>
+      </w:ins>
+      <w:ins w:id="149" w:author="Microsoft Office User" w:date="2019-10-30T11:59:00Z">
+        <w:r>
+          <w:rPr>
+            <w:rFonts w:cstheme="minorHAnsi"/>
+            <w:i/>
+            <w:sz w:val="28"/>
+            <w:szCs w:val="28"/>
+          </w:rPr>
+          <w:t xml:space="preserve">Aurora University. Our inventory system </w:t>
+        </w:r>
+      </w:ins>
+      <w:ins w:id="150" w:author="Microsoft Office User" w:date="2019-10-30T12:02:00Z">
+        <w:r>
+          <w:rPr>
+            <w:rFonts w:cstheme="minorHAnsi"/>
+            <w:i/>
+            <w:sz w:val="28"/>
+            <w:szCs w:val="28"/>
+          </w:rPr>
+          <w:t>will be developed</w:t>
+        </w:r>
+      </w:ins>
+      <w:ins w:id="151" w:author="Microsoft Office User" w:date="2019-10-30T12:03:00Z">
+        <w:r>
+          <w:rPr>
+            <w:rFonts w:cstheme="minorHAnsi"/>
+            <w:i/>
+            <w:sz w:val="28"/>
+            <w:szCs w:val="28"/>
+          </w:rPr>
+          <w:t xml:space="preserve"> supervised</w:t>
+        </w:r>
+      </w:ins>
+      <w:ins w:id="152" w:author="Microsoft Office User" w:date="2019-10-30T12:02:00Z">
+        <w:r>
+          <w:rPr>
+            <w:rFonts w:cstheme="minorHAnsi"/>
+            <w:i/>
+            <w:sz w:val="28"/>
+            <w:szCs w:val="28"/>
+          </w:rPr>
+          <w:t xml:space="preserve"> to</w:t>
+        </w:r>
+      </w:ins>
+      <w:ins w:id="153" w:author="Microsoft Office User" w:date="2019-10-30T12:03:00Z">
+        <w:r>
+          <w:rPr>
+            <w:rFonts w:cstheme="minorHAnsi"/>
+            <w:i/>
+            <w:sz w:val="28"/>
+            <w:szCs w:val="28"/>
+          </w:rPr>
+          <w:t xml:space="preserve"> meet</w:t>
+        </w:r>
+      </w:ins>
+      <w:ins w:id="154" w:author="Microsoft Office User" w:date="2019-10-30T12:02:00Z">
+        <w:r>
+          <w:rPr>
+            <w:rFonts w:cstheme="minorHAnsi"/>
+            <w:i/>
+            <w:sz w:val="28"/>
+            <w:szCs w:val="28"/>
+          </w:rPr>
+          <w:t xml:space="preserve"> the requirement of our department</w:t>
+        </w:r>
+      </w:ins>
+      <w:ins w:id="155" w:author="Microsoft Office User" w:date="2019-10-30T12:03:00Z">
+        <w:r>
+          <w:rPr>
+            <w:rFonts w:cstheme="minorHAnsi"/>
+            <w:i/>
+            <w:sz w:val="28"/>
+            <w:szCs w:val="28"/>
+          </w:rPr>
+          <w:t>s; it is</w:t>
+        </w:r>
+        <w:r>
+          <w:rPr>
+            <w:rFonts w:cstheme="minorHAnsi"/>
+            <w:i/>
+            <w:sz w:val="28"/>
+            <w:szCs w:val="28"/>
+          </w:rPr>
+          <w:t xml:space="preserve"> </w:t>
+        </w:r>
+        <w:r>
+          <w:rPr>
+            <w:rFonts w:cstheme="minorHAnsi"/>
+            <w:i/>
+            <w:sz w:val="28"/>
+            <w:szCs w:val="28"/>
+          </w:rPr>
+          <w:t>being designed as a custom solution to our department’s inventory need</w:t>
+        </w:r>
+      </w:ins>
+      <w:ins w:id="156" w:author="Microsoft Office User" w:date="2019-10-30T12:07:00Z">
+        <w:r>
+          <w:rPr>
+            <w:rFonts w:cstheme="minorHAnsi"/>
+            <w:i/>
+            <w:sz w:val="28"/>
+            <w:szCs w:val="28"/>
+          </w:rPr>
+          <w:t>s</w:t>
+        </w:r>
+      </w:ins>
+      <w:ins w:id="157" w:author="Microsoft Office User" w:date="2019-10-30T12:03:00Z">
+        <w:r>
+          <w:rPr>
+            <w:rFonts w:cstheme="minorHAnsi"/>
+            <w:i/>
+            <w:sz w:val="28"/>
+            <w:szCs w:val="28"/>
+          </w:rPr>
+          <w:t>. By looking at the above sample costs, our so</w:t>
+        </w:r>
+      </w:ins>
+      <w:ins w:id="158" w:author="Microsoft Office User" w:date="2019-10-30T12:04:00Z">
+        <w:r>
+          <w:rPr>
+            <w:rFonts w:cstheme="minorHAnsi"/>
+            <w:i/>
+            <w:sz w:val="28"/>
+            <w:szCs w:val="28"/>
+          </w:rPr>
+          <w:t xml:space="preserve">lution </w:t>
+        </w:r>
+      </w:ins>
+      <w:ins w:id="159" w:author="Microsoft Office User" w:date="2019-10-30T11:59:00Z">
+        <w:r>
+          <w:rPr>
+            <w:rFonts w:cstheme="minorHAnsi"/>
+            <w:i/>
+            <w:sz w:val="28"/>
+            <w:szCs w:val="28"/>
+          </w:rPr>
+          <w:t xml:space="preserve">has a much lower </w:t>
+        </w:r>
+      </w:ins>
+      <w:ins w:id="160" w:author="Microsoft Office User" w:date="2019-10-30T12:04:00Z">
+        <w:r>
+          <w:rPr>
+            <w:rFonts w:cstheme="minorHAnsi"/>
+            <w:i/>
+            <w:sz w:val="28"/>
+            <w:szCs w:val="28"/>
+          </w:rPr>
+          <w:t>cost to Aurora University.</w:t>
         </w:r>
       </w:ins>
     </w:p>
@@ -3985,7 +4379,17 @@
                 <w:sz w:val="24"/>
                 <w:szCs w:val="24"/>
               </w:rPr>
-              <w:t xml:space="preserve"> employee to specifically monitor the inventory around school</w:t>
+              <w:t xml:space="preserve"> employee to specifically monitor the </w:t>
+            </w:r>
+            <w:r>
+              <w:rPr>
+                <w:rFonts w:cstheme="minorHAnsi"/>
+                <w:i/>
+                <w:sz w:val="24"/>
+                <w:szCs w:val="24"/>
+              </w:rPr>
+              <w:lastRenderedPageBreak/>
+              <w:t>inventory around school</w:t>
             </w:r>
           </w:p>
         </w:tc>
@@ -4011,7 +4415,18 @@
                 <w:sz w:val="24"/>
                 <w:szCs w:val="24"/>
               </w:rPr>
-              <w:t>Extremely expensive to pay an employee for current inventory needs.</w:t>
+              <w:lastRenderedPageBreak/>
+              <w:t xml:space="preserve">Extremely expensive to pay an employee for current </w:t>
+            </w:r>
+            <w:r>
+              <w:rPr>
+                <w:rFonts w:cstheme="minorHAnsi"/>
+                <w:i/>
+                <w:sz w:val="24"/>
+                <w:szCs w:val="24"/>
+              </w:rPr>
+              <w:lastRenderedPageBreak/>
+              <w:t>inventory needs.</w:t>
             </w:r>
           </w:p>
         </w:tc>
@@ -4059,7 +4474,7 @@
         </w:rPr>
         <w:t xml:space="preserve"> – Describe the project’s expected costs and return on investment</w:t>
       </w:r>
-      <w:ins w:id="123" w:author="David Lash" w:date="2019-10-28T17:13:00Z">
+      <w:ins w:id="161" w:author="David Lash" w:date="2019-10-28T17:13:00Z">
         <w:r>
           <w:rPr>
             <w:rFonts w:cstheme="minorHAnsi"/>
@@ -4754,7 +5169,6 @@
           <w:sz w:val="24"/>
           <w:szCs w:val="24"/>
         </w:rPr>
-        <w:lastRenderedPageBreak/>
         <w:t xml:space="preserve"> </w:t>
       </w:r>
       <w:r>
@@ -4766,7 +5180,7 @@
         </w:rPr>
         <w:t>Benefits</w:t>
       </w:r>
-      <w:ins w:id="124" w:author="David Lash" w:date="2019-10-28T17:13:00Z">
+      <w:ins w:id="162" w:author="David Lash" w:date="2019-10-28T17:13:00Z">
         <w:r>
           <w:rPr>
             <w:rFonts w:cstheme="minorHAnsi"/>
@@ -5455,7 +5869,7 @@
         </w:rPr>
         <w:t>ears</w:t>
       </w:r>
-      <w:ins w:id="125" w:author="David Lash" w:date="2019-10-28T17:13:00Z">
+      <w:ins w:id="163" w:author="David Lash" w:date="2019-10-28T17:13:00Z">
         <w:r>
           <w:rPr>
             <w:rFonts w:cstheme="minorHAnsi"/>
@@ -5566,6 +5980,7 @@
                 <w:sz w:val="24"/>
                 <w:szCs w:val="24"/>
               </w:rPr>
+              <w:lastRenderedPageBreak/>
               <w:t>More control over items</w:t>
             </w:r>
           </w:p>
@@ -5592,7 +6007,7 @@
               </w:rPr>
               <w:t>Items should be tracked much more efficiently</w:t>
             </w:r>
-            <w:ins w:id="126" w:author="David Lash" w:date="2019-10-28T17:13:00Z">
+            <w:ins w:id="164" w:author="David Lash" w:date="2019-10-28T17:13:00Z">
               <w:r>
                 <w:rPr>
                   <w:rFonts w:cstheme="minorHAnsi"/>
@@ -5607,7 +6022,7 @@
                   <w:sz w:val="24"/>
                   <w:szCs w:val="24"/>
                   <w:highlight w:val="yellow"/>
-                  <w:rPrChange w:id="127" w:author="David Lash" w:date="2019-10-28T17:13:00Z">
+                  <w:rPrChange w:id="165" w:author="David Lash" w:date="2019-10-28T17:13:00Z">
                     <w:rPr>
                       <w:rFonts w:cstheme="minorHAnsi"/>
                       <w:sz w:val="24"/>
@@ -5883,7 +6298,7 @@
         </w:rPr>
         <w:t xml:space="preserve">(scanners). </w:t>
       </w:r>
-      <w:ins w:id="128" w:author="David Lash" w:date="2019-10-28T17:13:00Z">
+      <w:ins w:id="166" w:author="David Lash" w:date="2019-10-28T17:13:00Z">
         <w:r>
           <w:rPr>
             <w:rFonts w:cstheme="minorHAnsi"/>
@@ -5891,7 +6306,7 @@
             <w:sz w:val="28"/>
             <w:szCs w:val="28"/>
             <w:highlight w:val="yellow"/>
-            <w:rPrChange w:id="129" w:author="David Lash" w:date="2019-10-28T17:13:00Z">
+            <w:rPrChange w:id="167" w:author="David Lash" w:date="2019-10-28T17:13:00Z">
               <w:rPr>
                 <w:rFonts w:cstheme="minorHAnsi"/>
                 <w:i/>
@@ -5916,7 +6331,7 @@
           <w:i/>
           <w:sz w:val="28"/>
           <w:szCs w:val="28"/>
-          <w:rPrChange w:id="130" w:author="John Hoffman" w:date="2019-10-30T11:41:00Z">
+          <w:rPrChange w:id="168" w:author="John Hoffman" w:date="2019-10-30T11:41:00Z">
             <w:rPr/>
           </w:rPrChange>
         </w:rPr>
@@ -5930,7 +6345,7 @@
         </w:rPr>
         <w:t xml:space="preserve">We assume the </w:t>
       </w:r>
-      <w:ins w:id="131" w:author="John Hoffman" w:date="2019-10-30T11:39:00Z">
+      <w:ins w:id="169" w:author="John Hoffman" w:date="2019-10-30T11:39:00Z">
         <w:r>
           <w:rPr>
             <w:rFonts w:cstheme="minorHAnsi"/>
@@ -5941,7 +6356,7 @@
           <w:t>Nursing Department</w:t>
         </w:r>
       </w:ins>
-      <w:del w:id="132" w:author="John Hoffman" w:date="2019-10-30T11:39:00Z">
+      <w:del w:id="170" w:author="John Hoffman" w:date="2019-10-30T11:39:00Z">
         <w:r>
           <w:rPr>
             <w:rFonts w:cstheme="minorHAnsi"/>
@@ -5961,7 +6376,7 @@
         </w:rPr>
         <w:t xml:space="preserve"> will properly label all inventory items</w:t>
       </w:r>
-      <w:ins w:id="133" w:author="John Hoffman" w:date="2019-10-30T11:40:00Z">
+      <w:ins w:id="171" w:author="John Hoffman" w:date="2019-10-30T11:40:00Z">
         <w:r>
           <w:rPr>
             <w:rFonts w:cstheme="minorHAnsi"/>
@@ -5972,7 +6387,7 @@
           <w:t>. We assume the CSC department will input the proper serial numbers</w:t>
         </w:r>
       </w:ins>
-      <w:del w:id="134" w:author="John Hoffman" w:date="2019-10-30T11:41:00Z">
+      <w:del w:id="172" w:author="John Hoffman" w:date="2019-10-30T11:41:00Z">
         <w:r>
           <w:rPr>
             <w:rFonts w:cstheme="minorHAnsi"/>
@@ -5983,7 +6398,7 @@
           <w:delText>.</w:delText>
         </w:r>
       </w:del>
-      <w:ins w:id="135" w:author="David Lash" w:date="2019-10-28T17:14:00Z">
+      <w:ins w:id="173" w:author="David Lash" w:date="2019-10-28T17:14:00Z">
         <w:r>
           <w:rPr>
             <w:rFonts w:cstheme="minorHAnsi"/>
@@ -5991,7 +6406,7 @@
             <w:sz w:val="28"/>
             <w:szCs w:val="28"/>
             <w:highlight w:val="yellow"/>
-            <w:rPrChange w:id="136" w:author="David Lash" w:date="2019-10-28T17:14:00Z">
+            <w:rPrChange w:id="174" w:author="David Lash" w:date="2019-10-28T17:14:00Z">
               <w:rPr>
                 <w:rFonts w:cstheme="minorHAnsi"/>
                 <w:i/>
@@ -6003,7 +6418,7 @@
           <w:t>?</w:t>
         </w:r>
       </w:ins>
-      <w:ins w:id="137" w:author="John Hoffman" w:date="2019-10-30T11:41:00Z">
+      <w:ins w:id="175" w:author="John Hoffman" w:date="2019-10-30T11:41:00Z">
         <w:r>
           <w:rPr>
             <w:rFonts w:cstheme="minorHAnsi"/>
@@ -6015,7 +6430,7 @@
           <w:t xml:space="preserve"> </w:t>
         </w:r>
       </w:ins>
-      <w:ins w:id="138" w:author="David Lash" w:date="2019-10-28T17:14:00Z">
+      <w:ins w:id="176" w:author="David Lash" w:date="2019-10-28T17:14:00Z">
         <w:r>
           <w:rPr>
             <w:rFonts w:cstheme="minorHAnsi"/>
@@ -6023,7 +6438,7 @@
             <w:sz w:val="28"/>
             <w:szCs w:val="28"/>
             <w:highlight w:val="yellow"/>
-            <w:rPrChange w:id="139" w:author="David Lash" w:date="2019-10-28T17:14:00Z">
+            <w:rPrChange w:id="177" w:author="David Lash" w:date="2019-10-28T17:14:00Z">
               <w:rPr>
                 <w:rFonts w:cstheme="minorHAnsi"/>
                 <w:i/>
@@ -6081,7 +6496,6 @@
           <w:sz w:val="28"/>
           <w:szCs w:val="28"/>
         </w:rPr>
-        <w:lastRenderedPageBreak/>
         <w:t>We assume this system will be used for at least 3 years,</w:t>
       </w:r>
       <w:r>
@@ -6093,7 +6507,7 @@
         </w:rPr>
         <w:t xml:space="preserve"> and will need to be maintained by </w:t>
       </w:r>
-      <w:del w:id="140" w:author="John Hoffman" w:date="2019-10-30T11:42:00Z">
+      <w:del w:id="178" w:author="John Hoffman" w:date="2019-10-30T11:42:00Z">
         <w:r>
           <w:rPr>
             <w:rFonts w:cstheme="minorHAnsi"/>
@@ -6104,7 +6518,7 @@
           <w:delText>the CSC department</w:delText>
         </w:r>
       </w:del>
-      <w:ins w:id="141" w:author="John Hoffman" w:date="2019-10-30T11:42:00Z">
+      <w:ins w:id="179" w:author="John Hoffman" w:date="2019-10-30T11:42:00Z">
         <w:r>
           <w:rPr>
             <w:rFonts w:cstheme="minorHAnsi"/>
@@ -6115,7 +6529,7 @@
           <w:t>the IT department. It is also possible that future CSC professors and interns will maintain this system using the robust documentation left by our group</w:t>
         </w:r>
       </w:ins>
-      <w:ins w:id="142" w:author="David Lash" w:date="2019-10-28T17:14:00Z">
+      <w:ins w:id="180" w:author="David Lash" w:date="2019-10-28T17:14:00Z">
         <w:r>
           <w:rPr>
             <w:rFonts w:cstheme="minorHAnsi"/>
@@ -6132,7 +6546,7 @@
             <w:sz w:val="28"/>
             <w:szCs w:val="28"/>
             <w:highlight w:val="yellow"/>
-            <w:rPrChange w:id="143" w:author="David Lash" w:date="2019-10-28T17:14:00Z">
+            <w:rPrChange w:id="181" w:author="David Lash" w:date="2019-10-28T17:14:00Z">
               <w:rPr>
                 <w:rFonts w:cstheme="minorHAnsi"/>
                 <w:i/>
@@ -6235,7 +6649,7 @@
         </w:numPr>
         <w:ind w:left="1080"/>
         <w:rPr>
-          <w:ins w:id="144" w:author="David Lash" w:date="2019-10-28T17:14:00Z"/>
+          <w:ins w:id="182" w:author="David Lash" w:date="2019-10-28T17:14:00Z"/>
           <w:rFonts w:cstheme="minorHAnsi"/>
           <w:i/>
           <w:sz w:val="28"/>
@@ -6293,7 +6707,7 @@
           <w:sz w:val="28"/>
           <w:szCs w:val="28"/>
           <w:highlight w:val="yellow"/>
-          <w:rPrChange w:id="145" w:author="David Lash" w:date="2019-10-28T17:15:00Z">
+          <w:rPrChange w:id="183" w:author="David Lash" w:date="2019-10-28T17:15:00Z">
             <w:rPr>
               <w:rFonts w:cstheme="minorHAnsi"/>
               <w:i/>
@@ -6303,7 +6717,7 @@
           </w:rPrChange>
         </w:rPr>
       </w:pPr>
-      <w:ins w:id="146" w:author="David Lash" w:date="2019-10-28T17:14:00Z">
+      <w:ins w:id="184" w:author="David Lash" w:date="2019-10-28T17:14:00Z">
         <w:r>
           <w:rPr>
             <w:rFonts w:cstheme="minorHAnsi"/>
@@ -6311,7 +6725,7 @@
             <w:sz w:val="28"/>
             <w:szCs w:val="28"/>
             <w:highlight w:val="yellow"/>
-            <w:rPrChange w:id="147" w:author="David Lash" w:date="2019-10-28T17:15:00Z">
+            <w:rPrChange w:id="185" w:author="David Lash" w:date="2019-10-28T17:15:00Z">
               <w:rPr>
                 <w:rFonts w:cstheme="minorHAnsi"/>
                 <w:b/>
@@ -6323,7 +6737,7 @@
           <w:t>Need much more deliverables.</w:t>
         </w:r>
       </w:ins>
-      <w:ins w:id="148" w:author="David Lash" w:date="2019-10-28T17:15:00Z">
+      <w:ins w:id="186" w:author="David Lash" w:date="2019-10-28T17:15:00Z">
         <w:r>
           <w:rPr>
             <w:rFonts w:cstheme="minorHAnsi"/>
@@ -6331,7 +6745,7 @@
             <w:sz w:val="28"/>
             <w:szCs w:val="28"/>
             <w:highlight w:val="yellow"/>
-            <w:rPrChange w:id="149" w:author="David Lash" w:date="2019-10-28T17:15:00Z">
+            <w:rPrChange w:id="187" w:author="David Lash" w:date="2019-10-28T17:15:00Z">
               <w:rPr>
                 <w:rFonts w:cstheme="minorHAnsi"/>
                 <w:i/>
@@ -6703,7 +7117,17 @@
                 <w:sz w:val="28"/>
                 <w:szCs w:val="28"/>
               </w:rPr>
-              <w:t xml:space="preserve"> Database table diagrams </w:t>
+              <w:t xml:space="preserve"> Database table </w:t>
+            </w:r>
+            <w:r>
+              <w:rPr>
+                <w:rFonts w:cstheme="minorHAnsi"/>
+                <w:i/>
+                <w:sz w:val="28"/>
+                <w:szCs w:val="28"/>
+              </w:rPr>
+              <w:lastRenderedPageBreak/>
+              <w:t xml:space="preserve">diagrams </w:t>
             </w:r>
           </w:p>
         </w:tc>
@@ -6729,7 +7153,18 @@
                 <w:sz w:val="28"/>
                 <w:szCs w:val="28"/>
               </w:rPr>
-              <w:t>Receiving all inventory needed</w:t>
+              <w:lastRenderedPageBreak/>
+              <w:t xml:space="preserve">Receiving all </w:t>
+            </w:r>
+            <w:r>
+              <w:rPr>
+                <w:rFonts w:cstheme="minorHAnsi"/>
+                <w:i/>
+                <w:sz w:val="28"/>
+                <w:szCs w:val="28"/>
+              </w:rPr>
+              <w:lastRenderedPageBreak/>
+              <w:t>inventory needed</w:t>
             </w:r>
           </w:p>
         </w:tc>
@@ -6755,6 +7190,7 @@
                 <w:sz w:val="28"/>
                 <w:szCs w:val="28"/>
               </w:rPr>
+              <w:lastRenderedPageBreak/>
               <w:t>10</w:t>
             </w:r>
             <w:r>
@@ -7052,7 +7488,6 @@
           <w:sz w:val="28"/>
           <w:szCs w:val="28"/>
         </w:rPr>
-        <w:lastRenderedPageBreak/>
         <w:t>We recommend that we begin development using 3 junior developers for 10 weeks. If any of the assumptions we have written prove to be false, this business case will need to be reevaluated to determine a modified course of action and a new way to proceed forward, if at all.</w:t>
       </w:r>
     </w:p>
@@ -7098,8 +7533,8 @@
 </file>
 
 <file path=word/numbering.xml><?xml version="1.0" encoding="utf-8"?>
-<w:numbering xmlns:wpc="http://schemas.microsoft.com/office/word/2010/wordprocessingCanvas" xmlns:mo="http://schemas.microsoft.com/office/mac/office/2008/main" xmlns:mc="http://schemas.openxmlformats.org/markup-compatibility/2006" xmlns:mv="urn:schemas-microsoft-com:mac:vml" xmlns:o="urn:schemas-microsoft-com:office:office" xmlns:r="http://schemas.openxmlformats.org/officeDocument/2006/relationships" xmlns:m="http://schemas.openxmlformats.org/officeDocument/2006/math" xmlns:v="urn:schemas-microsoft-com:vml" xmlns:wp14="http://schemas.microsoft.com/office/word/2010/wordprocessingDrawing" xmlns:wp="http://schemas.openxmlformats.org/drawingml/2006/wordprocessingDrawing" xmlns:w10="urn:schemas-microsoft-com:office:word" xmlns:w="http://schemas.openxmlformats.org/wordprocessingml/2006/main" xmlns:w14="http://schemas.microsoft.com/office/word/2010/wordml" xmlns:wpg="http://schemas.microsoft.com/office/word/2010/wordprocessingGroup" xmlns:wpi="http://schemas.microsoft.com/office/word/2010/wordprocessingInk" xmlns:wne="http://schemas.microsoft.com/office/word/2006/wordml" xmlns:wps="http://schemas.microsoft.com/office/word/2010/wordprocessingShape" mc:Ignorable="w14 wp14">
-  <w:abstractNum w:abstractNumId="0">
+<w:numbering xmlns:wpc="http://schemas.microsoft.com/office/word/2010/wordprocessingCanvas" xmlns:cx="http://schemas.microsoft.com/office/drawing/2014/chartex" xmlns:cx1="http://schemas.microsoft.com/office/drawing/2015/9/8/chartex" xmlns:cx2="http://schemas.microsoft.com/office/drawing/2015/10/21/chartex" xmlns:cx3="http://schemas.microsoft.com/office/drawing/2016/5/9/chartex" xmlns:cx4="http://schemas.microsoft.com/office/drawing/2016/5/10/chartex" xmlns:cx5="http://schemas.microsoft.com/office/drawing/2016/5/11/chartex" xmlns:cx6="http://schemas.microsoft.com/office/drawing/2016/5/12/chartex" xmlns:cx7="http://schemas.microsoft.com/office/drawing/2016/5/13/chartex" xmlns:cx8="http://schemas.microsoft.com/office/drawing/2016/5/14/chartex" xmlns:mc="http://schemas.openxmlformats.org/markup-compatibility/2006" xmlns:aink="http://schemas.microsoft.com/office/drawing/2016/ink" xmlns:am3d="http://schemas.microsoft.com/office/drawing/2017/model3d" xmlns:o="urn:schemas-microsoft-com:office:office" xmlns:r="http://schemas.openxmlformats.org/officeDocument/2006/relationships" xmlns:m="http://schemas.openxmlformats.org/officeDocument/2006/math" xmlns:v="urn:schemas-microsoft-com:vml" xmlns:wp14="http://schemas.microsoft.com/office/word/2010/wordprocessingDrawing" xmlns:wp="http://schemas.openxmlformats.org/drawingml/2006/wordprocessingDrawing" xmlns:w10="urn:schemas-microsoft-com:office:word" xmlns:w="http://schemas.openxmlformats.org/wordprocessingml/2006/main" xmlns:w14="http://schemas.microsoft.com/office/word/2010/wordml" xmlns:w15="http://schemas.microsoft.com/office/word/2012/wordml" xmlns:w16cid="http://schemas.microsoft.com/office/word/2016/wordml/cid" xmlns:w16se="http://schemas.microsoft.com/office/word/2015/wordml/symex" xmlns:wpg="http://schemas.microsoft.com/office/word/2010/wordprocessingGroup" xmlns:wpi="http://schemas.microsoft.com/office/word/2010/wordprocessingInk" xmlns:wne="http://schemas.microsoft.com/office/word/2006/wordml" xmlns:wps="http://schemas.microsoft.com/office/word/2010/wordprocessingShape" mc:Ignorable="w14 w15 w16se w16cid wp14">
+  <w:abstractNum w:abstractNumId="0" w15:restartNumberingAfterBreak="0">
     <w:nsid w:val="024C3CB2"/>
     <w:multiLevelType w:val="hybridMultilevel"/>
     <w:tmpl w:val="60E01060"/>
@@ -7238,7 +7673,7 @@
       </w:rPr>
     </w:lvl>
   </w:abstractNum>
-  <w:abstractNum w:abstractNumId="1">
+  <w:abstractNum w:abstractNumId="1" w15:restartNumberingAfterBreak="0">
     <w:nsid w:val="06B16149"/>
     <w:multiLevelType w:val="hybridMultilevel"/>
     <w:tmpl w:val="858A7312"/>
@@ -7329,7 +7764,7 @@
       </w:pPr>
     </w:lvl>
   </w:abstractNum>
-  <w:abstractNum w:abstractNumId="2">
+  <w:abstractNum w:abstractNumId="2" w15:restartNumberingAfterBreak="0">
     <w:nsid w:val="0B3A543C"/>
     <w:multiLevelType w:val="hybridMultilevel"/>
     <w:tmpl w:val="03AA1152"/>
@@ -7418,7 +7853,7 @@
       </w:pPr>
     </w:lvl>
   </w:abstractNum>
-  <w:abstractNum w:abstractNumId="3">
+  <w:abstractNum w:abstractNumId="3" w15:restartNumberingAfterBreak="0">
     <w:nsid w:val="0BF904E8"/>
     <w:multiLevelType w:val="hybridMultilevel"/>
     <w:tmpl w:val="03AA1152"/>
@@ -7507,7 +7942,7 @@
       </w:pPr>
     </w:lvl>
   </w:abstractNum>
-  <w:abstractNum w:abstractNumId="4">
+  <w:abstractNum w:abstractNumId="4" w15:restartNumberingAfterBreak="0">
     <w:nsid w:val="0DB755AF"/>
     <w:multiLevelType w:val="hybridMultilevel"/>
     <w:tmpl w:val="03AA1152"/>
@@ -7596,7 +8031,7 @@
       </w:pPr>
     </w:lvl>
   </w:abstractNum>
-  <w:abstractNum w:abstractNumId="5">
+  <w:abstractNum w:abstractNumId="5" w15:restartNumberingAfterBreak="0">
     <w:nsid w:val="10094D41"/>
     <w:multiLevelType w:val="hybridMultilevel"/>
     <w:tmpl w:val="03AA1152"/>
@@ -7685,7 +8120,7 @@
       </w:pPr>
     </w:lvl>
   </w:abstractNum>
-  <w:abstractNum w:abstractNumId="6">
+  <w:abstractNum w:abstractNumId="6" w15:restartNumberingAfterBreak="0">
     <w:nsid w:val="14275F4E"/>
     <w:multiLevelType w:val="hybridMultilevel"/>
     <w:tmpl w:val="FABEF120"/>
@@ -7825,7 +8260,7 @@
       </w:rPr>
     </w:lvl>
   </w:abstractNum>
-  <w:abstractNum w:abstractNumId="7">
+  <w:abstractNum w:abstractNumId="7" w15:restartNumberingAfterBreak="0">
     <w:nsid w:val="1B4E2796"/>
     <w:multiLevelType w:val="hybridMultilevel"/>
     <w:tmpl w:val="FA2E71C0"/>
@@ -7914,7 +8349,7 @@
       </w:pPr>
     </w:lvl>
   </w:abstractNum>
-  <w:abstractNum w:abstractNumId="8">
+  <w:abstractNum w:abstractNumId="8" w15:restartNumberingAfterBreak="0">
     <w:nsid w:val="288C3843"/>
     <w:multiLevelType w:val="hybridMultilevel"/>
     <w:tmpl w:val="6F78A738"/>
@@ -8054,7 +8489,7 @@
       </w:rPr>
     </w:lvl>
   </w:abstractNum>
-  <w:abstractNum w:abstractNumId="9">
+  <w:abstractNum w:abstractNumId="9" w15:restartNumberingAfterBreak="0">
     <w:nsid w:val="2A1072C0"/>
     <w:multiLevelType w:val="hybridMultilevel"/>
     <w:tmpl w:val="FA88F8A2"/>
@@ -8140,7 +8575,7 @@
       </w:pPr>
     </w:lvl>
   </w:abstractNum>
-  <w:abstractNum w:abstractNumId="10">
+  <w:abstractNum w:abstractNumId="10" w15:restartNumberingAfterBreak="0">
     <w:nsid w:val="2A9A0D5B"/>
     <w:multiLevelType w:val="hybridMultilevel"/>
     <w:tmpl w:val="E9E22E26"/>
@@ -8229,7 +8664,7 @@
       </w:pPr>
     </w:lvl>
   </w:abstractNum>
-  <w:abstractNum w:abstractNumId="11">
+  <w:abstractNum w:abstractNumId="11" w15:restartNumberingAfterBreak="0">
     <w:nsid w:val="30F56501"/>
     <w:multiLevelType w:val="hybridMultilevel"/>
     <w:tmpl w:val="37D44D9E"/>
@@ -8342,7 +8777,7 @@
       </w:rPr>
     </w:lvl>
   </w:abstractNum>
-  <w:abstractNum w:abstractNumId="12">
+  <w:abstractNum w:abstractNumId="12" w15:restartNumberingAfterBreak="0">
     <w:nsid w:val="34D92F30"/>
     <w:multiLevelType w:val="hybridMultilevel"/>
     <w:tmpl w:val="179E5082"/>
@@ -8482,7 +8917,7 @@
       </w:rPr>
     </w:lvl>
   </w:abstractNum>
-  <w:abstractNum w:abstractNumId="13">
+  <w:abstractNum w:abstractNumId="13" w15:restartNumberingAfterBreak="0">
     <w:nsid w:val="4095563A"/>
     <w:multiLevelType w:val="multilevel"/>
     <w:tmpl w:val="6D06E0BC"/>
@@ -8631,7 +9066,7 @@
       </w:rPr>
     </w:lvl>
   </w:abstractNum>
-  <w:abstractNum w:abstractNumId="14">
+  <w:abstractNum w:abstractNumId="14" w15:restartNumberingAfterBreak="0">
     <w:nsid w:val="42796B02"/>
     <w:multiLevelType w:val="hybridMultilevel"/>
     <w:tmpl w:val="E38E7B84"/>
@@ -8744,7 +9179,7 @@
       </w:rPr>
     </w:lvl>
   </w:abstractNum>
-  <w:abstractNum w:abstractNumId="15">
+  <w:abstractNum w:abstractNumId="15" w15:restartNumberingAfterBreak="0">
     <w:nsid w:val="429A5648"/>
     <w:multiLevelType w:val="hybridMultilevel"/>
     <w:tmpl w:val="A90E0EB8"/>
@@ -8884,7 +9319,7 @@
       </w:rPr>
     </w:lvl>
   </w:abstractNum>
-  <w:abstractNum w:abstractNumId="16">
+  <w:abstractNum w:abstractNumId="16" w15:restartNumberingAfterBreak="0">
     <w:nsid w:val="4E1E09F9"/>
     <w:multiLevelType w:val="hybridMultilevel"/>
     <w:tmpl w:val="03AA1152"/>
@@ -8973,7 +9408,7 @@
       </w:pPr>
     </w:lvl>
   </w:abstractNum>
-  <w:abstractNum w:abstractNumId="17">
+  <w:abstractNum w:abstractNumId="17" w15:restartNumberingAfterBreak="0">
     <w:nsid w:val="541033F9"/>
     <w:multiLevelType w:val="multilevel"/>
     <w:tmpl w:val="189677E0"/>
@@ -9122,7 +9557,7 @@
       </w:rPr>
     </w:lvl>
   </w:abstractNum>
-  <w:abstractNum w:abstractNumId="18">
+  <w:abstractNum w:abstractNumId="18" w15:restartNumberingAfterBreak="0">
     <w:nsid w:val="57E95AB4"/>
     <w:multiLevelType w:val="hybridMultilevel"/>
     <w:tmpl w:val="F354A596"/>
@@ -9262,7 +9697,7 @@
       </w:rPr>
     </w:lvl>
   </w:abstractNum>
-  <w:abstractNum w:abstractNumId="19">
+  <w:abstractNum w:abstractNumId="19" w15:restartNumberingAfterBreak="0">
     <w:nsid w:val="6E494270"/>
     <w:multiLevelType w:val="hybridMultilevel"/>
     <w:tmpl w:val="EBBACFD8"/>
@@ -9351,7 +9786,7 @@
       </w:pPr>
     </w:lvl>
   </w:abstractNum>
-  <w:abstractNum w:abstractNumId="20">
+  <w:abstractNum w:abstractNumId="20" w15:restartNumberingAfterBreak="0">
     <w:nsid w:val="77E7282F"/>
     <w:multiLevelType w:val="hybridMultilevel"/>
     <w:tmpl w:val="03AA1152"/>
@@ -9440,7 +9875,7 @@
       </w:pPr>
     </w:lvl>
   </w:abstractNum>
-  <w:abstractNum w:abstractNumId="21">
+  <w:abstractNum w:abstractNumId="21" w15:restartNumberingAfterBreak="0">
     <w:nsid w:val="7E9566BB"/>
     <w:multiLevelType w:val="hybridMultilevel"/>
     <w:tmpl w:val="A886A41A"/>
@@ -9649,15 +10084,18 @@
 </file>
 
 <file path=word/people.xml><?xml version="1.0" encoding="utf-8"?>
-<w15:people xmlns:wpc="http://schemas.microsoft.com/office/word/2010/wordprocessingCanvas" xmlns:cx="http://schemas.microsoft.com/office/drawing/2014/chartex" xmlns:mc="http://schemas.openxmlformats.org/markup-compatibility/2006" xmlns:o="urn:schemas-microsoft-com:office:office" xmlns:r="http://schemas.openxmlformats.org/officeDocument/2006/relationships" xmlns:m="http://schemas.openxmlformats.org/officeDocument/2006/math" xmlns:v="urn:schemas-microsoft-com:vml" xmlns:wp14="http://schemas.microsoft.com/office/word/2010/wordprocessingDrawing" xmlns:wp="http://schemas.openxmlformats.org/drawingml/2006/wordprocessingDrawing" xmlns:w10="urn:schemas-microsoft-com:office:word" xmlns:w="http://schemas.openxmlformats.org/wordprocessingml/2006/main" xmlns:w14="http://schemas.microsoft.com/office/word/2010/wordml" xmlns:w15="http://schemas.microsoft.com/office/word/2012/wordml" xmlns:w16se="http://schemas.microsoft.com/office/word/2015/wordml/symex" xmlns:wpg="http://schemas.microsoft.com/office/word/2010/wordprocessingGroup" xmlns:wpi="http://schemas.microsoft.com/office/word/2010/wordprocessingInk" xmlns:wne="http://schemas.microsoft.com/office/word/2006/wordml" xmlns:wps="http://schemas.microsoft.com/office/word/2010/wordprocessingShape" mc:Ignorable="w14 w15 w16se wp14">
+<w15:people xmlns:wpc="http://schemas.microsoft.com/office/word/2010/wordprocessingCanvas" xmlns:cx="http://schemas.microsoft.com/office/drawing/2014/chartex" xmlns:cx1="http://schemas.microsoft.com/office/drawing/2015/9/8/chartex" xmlns:cx2="http://schemas.microsoft.com/office/drawing/2015/10/21/chartex" xmlns:cx3="http://schemas.microsoft.com/office/drawing/2016/5/9/chartex" xmlns:cx4="http://schemas.microsoft.com/office/drawing/2016/5/10/chartex" xmlns:cx5="http://schemas.microsoft.com/office/drawing/2016/5/11/chartex" xmlns:cx6="http://schemas.microsoft.com/office/drawing/2016/5/12/chartex" xmlns:cx7="http://schemas.microsoft.com/office/drawing/2016/5/13/chartex" xmlns:cx8="http://schemas.microsoft.com/office/drawing/2016/5/14/chartex" xmlns:mc="http://schemas.openxmlformats.org/markup-compatibility/2006" xmlns:aink="http://schemas.microsoft.com/office/drawing/2016/ink" xmlns:am3d="http://schemas.microsoft.com/office/drawing/2017/model3d" xmlns:o="urn:schemas-microsoft-com:office:office" xmlns:r="http://schemas.openxmlformats.org/officeDocument/2006/relationships" xmlns:m="http://schemas.openxmlformats.org/officeDocument/2006/math" xmlns:v="urn:schemas-microsoft-com:vml" xmlns:wp14="http://schemas.microsoft.com/office/word/2010/wordprocessingDrawing" xmlns:wp="http://schemas.openxmlformats.org/drawingml/2006/wordprocessingDrawing" xmlns:w10="urn:schemas-microsoft-com:office:word" xmlns:w="http://schemas.openxmlformats.org/wordprocessingml/2006/main" xmlns:w14="http://schemas.microsoft.com/office/word/2010/wordml" xmlns:w15="http://schemas.microsoft.com/office/word/2012/wordml" xmlns:w16cid="http://schemas.microsoft.com/office/word/2016/wordml/cid" xmlns:w16se="http://schemas.microsoft.com/office/word/2015/wordml/symex" xmlns:wpg="http://schemas.microsoft.com/office/word/2010/wordprocessingGroup" xmlns:wpi="http://schemas.microsoft.com/office/word/2010/wordprocessingInk" xmlns:wne="http://schemas.microsoft.com/office/word/2006/wordml" xmlns:wps="http://schemas.microsoft.com/office/word/2010/wordprocessingShape" mc:Ignorable="w14 w15 w16se w16cid wp14">
   <w15:person w15:author="David Lash">
     <w15:presenceInfo w15:providerId="None" w15:userId="David Lash"/>
+  </w15:person>
+  <w15:person w15:author="Microsoft Office User">
+    <w15:presenceInfo w15:providerId="None" w15:userId="Microsoft Office User"/>
   </w15:person>
 </w15:people>
 </file>
 
 <file path=word/styles.xml><?xml version="1.0" encoding="utf-8"?>
-<w:styles xmlns:mc="http://schemas.openxmlformats.org/markup-compatibility/2006" xmlns:r="http://schemas.openxmlformats.org/officeDocument/2006/relationships" xmlns:w="http://schemas.openxmlformats.org/wordprocessingml/2006/main" xmlns:w14="http://schemas.microsoft.com/office/word/2010/wordml" mc:Ignorable="w14">
+<w:styles xmlns:mc="http://schemas.openxmlformats.org/markup-compatibility/2006" xmlns:r="http://schemas.openxmlformats.org/officeDocument/2006/relationships" xmlns:w="http://schemas.openxmlformats.org/wordprocessingml/2006/main" xmlns:w14="http://schemas.microsoft.com/office/word/2010/wordml" xmlns:w15="http://schemas.microsoft.com/office/word/2012/wordml" xmlns:w16cid="http://schemas.microsoft.com/office/word/2016/wordml/cid" xmlns:w16se="http://schemas.microsoft.com/office/word/2015/wordml/symex" mc:Ignorable="w14 w15 w16se w16cid">
   <w:docDefaults>
     <w:rPrDefault>
       <w:rPr>
@@ -9673,154 +10111,379 @@
       </w:pPr>
     </w:pPrDefault>
   </w:docDefaults>
-  <w:latentStyles w:defLockedState="0" w:defUIPriority="99" w:defSemiHidden="1" w:defUnhideWhenUsed="1" w:defQFormat="0" w:count="276">
-    <w:lsdException w:name="Normal" w:semiHidden="0" w:uiPriority="0" w:unhideWhenUsed="0" w:qFormat="1"/>
-    <w:lsdException w:name="heading 1" w:semiHidden="0" w:uiPriority="9" w:unhideWhenUsed="0" w:qFormat="1"/>
-    <w:lsdException w:name="heading 2" w:uiPriority="0" w:qFormat="1"/>
-    <w:lsdException w:name="heading 3" w:uiPriority="9" w:qFormat="1"/>
-    <w:lsdException w:name="heading 4" w:uiPriority="9" w:qFormat="1"/>
-    <w:lsdException w:name="heading 5" w:uiPriority="9" w:qFormat="1"/>
-    <w:lsdException w:name="heading 6" w:uiPriority="9" w:qFormat="1"/>
-    <w:lsdException w:name="heading 7" w:uiPriority="9" w:qFormat="1"/>
-    <w:lsdException w:name="heading 8" w:uiPriority="9" w:qFormat="1"/>
-    <w:lsdException w:name="heading 9" w:uiPriority="9" w:qFormat="1"/>
-    <w:lsdException w:name="toc 1" w:uiPriority="39"/>
-    <w:lsdException w:name="toc 2" w:uiPriority="39"/>
-    <w:lsdException w:name="toc 3" w:uiPriority="39"/>
-    <w:lsdException w:name="toc 4" w:uiPriority="39"/>
-    <w:lsdException w:name="toc 5" w:uiPriority="39"/>
-    <w:lsdException w:name="toc 6" w:uiPriority="39"/>
-    <w:lsdException w:name="toc 7" w:uiPriority="39"/>
-    <w:lsdException w:name="toc 8" w:uiPriority="39"/>
-    <w:lsdException w:name="toc 9" w:uiPriority="39"/>
-    <w:lsdException w:name="caption" w:uiPriority="35" w:qFormat="1"/>
-    <w:lsdException w:name="Title" w:semiHidden="0" w:uiPriority="10" w:unhideWhenUsed="0" w:qFormat="1"/>
-    <w:lsdException w:name="Default Paragraph Font" w:uiPriority="1"/>
-    <w:lsdException w:name="Body Text Indent" w:uiPriority="0"/>
-    <w:lsdException w:name="Subtitle" w:semiHidden="0" w:uiPriority="11" w:unhideWhenUsed="0" w:qFormat="1"/>
-    <w:lsdException w:name="Strong" w:semiHidden="0" w:uiPriority="22" w:unhideWhenUsed="0" w:qFormat="1"/>
-    <w:lsdException w:name="Emphasis" w:semiHidden="0" w:uiPriority="20" w:unhideWhenUsed="0" w:qFormat="1"/>
-    <w:lsdException w:name="Table Grid" w:semiHidden="0" w:uiPriority="39" w:unhideWhenUsed="0"/>
-    <w:lsdException w:name="Note Level 1" w:semiHidden="0" w:unhideWhenUsed="0"/>
-    <w:lsdException w:name="Note Level 2" w:semiHidden="0" w:unhideWhenUsed="0"/>
-    <w:lsdException w:name="Note Level 3" w:semiHidden="0" w:unhideWhenUsed="0"/>
-    <w:lsdException w:name="Note Level 4" w:semiHidden="0" w:unhideWhenUsed="0"/>
-    <w:lsdException w:name="Note Level 5" w:semiHidden="0" w:unhideWhenUsed="0"/>
-    <w:lsdException w:name="Note Level 6" w:semiHidden="0" w:unhideWhenUsed="0"/>
-    <w:lsdException w:name="Note Level 7" w:semiHidden="0" w:unhideWhenUsed="0"/>
-    <w:lsdException w:name="Note Level 8" w:semiHidden="0" w:unhideWhenUsed="0"/>
-    <w:lsdException w:name="Note Level 9" w:semiHidden="0" w:unhideWhenUsed="0"/>
-    <w:lsdException w:name="Placeholder Text" w:unhideWhenUsed="0"/>
-    <w:lsdException w:name="No Spacing" w:semiHidden="0" w:uiPriority="1" w:unhideWhenUsed="0" w:qFormat="1"/>
-    <w:lsdException w:name="Light Shading" w:semiHidden="0" w:uiPriority="60" w:unhideWhenUsed="0"/>
-    <w:lsdException w:name="Light List" w:semiHidden="0" w:uiPriority="61" w:unhideWhenUsed="0"/>
-    <w:lsdException w:name="Light Grid" w:semiHidden="0" w:uiPriority="62" w:unhideWhenUsed="0"/>
-    <w:lsdException w:name="Medium Shading 1" w:semiHidden="0" w:uiPriority="63" w:unhideWhenUsed="0"/>
-    <w:lsdException w:name="Medium Shading 2" w:semiHidden="0" w:uiPriority="64" w:unhideWhenUsed="0"/>
-    <w:lsdException w:name="Medium List 1" w:semiHidden="0" w:uiPriority="65" w:unhideWhenUsed="0"/>
-    <w:lsdException w:name="Medium List 2" w:semiHidden="0" w:uiPriority="66" w:unhideWhenUsed="0"/>
-    <w:lsdException w:name="Medium Grid 1" w:semiHidden="0" w:uiPriority="67" w:unhideWhenUsed="0"/>
-    <w:lsdException w:name="Medium Grid 2" w:semiHidden="0" w:uiPriority="68" w:unhideWhenUsed="0"/>
-    <w:lsdException w:name="Medium Grid 3" w:semiHidden="0" w:uiPriority="69" w:unhideWhenUsed="0"/>
-    <w:lsdException w:name="Dark List" w:semiHidden="0" w:uiPriority="70" w:unhideWhenUsed="0"/>
-    <w:lsdException w:name="Colorful Shading" w:semiHidden="0" w:uiPriority="71" w:unhideWhenUsed="0"/>
-    <w:lsdException w:name="Colorful List" w:semiHidden="0" w:uiPriority="72" w:unhideWhenUsed="0"/>
-    <w:lsdException w:name="Colorful Grid" w:semiHidden="0" w:uiPriority="73" w:unhideWhenUsed="0"/>
-    <w:lsdException w:name="Light Shading Accent 1" w:semiHidden="0" w:uiPriority="60" w:unhideWhenUsed="0"/>
-    <w:lsdException w:name="Light List Accent 1" w:semiHidden="0" w:uiPriority="61" w:unhideWhenUsed="0"/>
-    <w:lsdException w:name="Light Grid Accent 1" w:semiHidden="0" w:uiPriority="62" w:unhideWhenUsed="0"/>
-    <w:lsdException w:name="Medium Shading 1 Accent 1" w:semiHidden="0" w:uiPriority="63" w:unhideWhenUsed="0"/>
-    <w:lsdException w:name="Medium Shading 2 Accent 1" w:semiHidden="0" w:uiPriority="64" w:unhideWhenUsed="0"/>
-    <w:lsdException w:name="Medium List 1 Accent 1" w:semiHidden="0" w:uiPriority="65" w:unhideWhenUsed="0"/>
-    <w:lsdException w:name="Revision" w:unhideWhenUsed="0"/>
-    <w:lsdException w:name="List Paragraph" w:semiHidden="0" w:uiPriority="34" w:unhideWhenUsed="0" w:qFormat="1"/>
-    <w:lsdException w:name="Quote" w:semiHidden="0" w:uiPriority="29" w:unhideWhenUsed="0" w:qFormat="1"/>
-    <w:lsdException w:name="Intense Quote" w:semiHidden="0" w:uiPriority="30" w:unhideWhenUsed="0" w:qFormat="1"/>
-    <w:lsdException w:name="Medium List 2 Accent 1" w:semiHidden="0" w:uiPriority="66" w:unhideWhenUsed="0"/>
-    <w:lsdException w:name="Medium Grid 1 Accent 1" w:semiHidden="0" w:uiPriority="67" w:unhideWhenUsed="0"/>
-    <w:lsdException w:name="Medium Grid 2 Accent 1" w:semiHidden="0" w:uiPriority="68" w:unhideWhenUsed="0"/>
-    <w:lsdException w:name="Medium Grid 3 Accent 1" w:semiHidden="0" w:uiPriority="69" w:unhideWhenUsed="0"/>
-    <w:lsdException w:name="Dark List Accent 1" w:semiHidden="0" w:uiPriority="70" w:unhideWhenUsed="0"/>
-    <w:lsdException w:name="Colorful Shading Accent 1" w:semiHidden="0" w:uiPriority="71" w:unhideWhenUsed="0"/>
-    <w:lsdException w:name="Colorful List Accent 1" w:semiHidden="0" w:uiPriority="72" w:unhideWhenUsed="0"/>
-    <w:lsdException w:name="Colorful Grid Accent 1" w:semiHidden="0" w:uiPriority="73" w:unhideWhenUsed="0"/>
-    <w:lsdException w:name="Light Shading Accent 2" w:semiHidden="0" w:uiPriority="60" w:unhideWhenUsed="0"/>
-    <w:lsdException w:name="Light List Accent 2" w:semiHidden="0" w:uiPriority="61" w:unhideWhenUsed="0"/>
-    <w:lsdException w:name="Light Grid Accent 2" w:semiHidden="0" w:uiPriority="62" w:unhideWhenUsed="0"/>
-    <w:lsdException w:name="Medium Shading 1 Accent 2" w:semiHidden="0" w:uiPriority="63" w:unhideWhenUsed="0"/>
-    <w:lsdException w:name="Medium Shading 2 Accent 2" w:semiHidden="0" w:uiPriority="64" w:unhideWhenUsed="0"/>
-    <w:lsdException w:name="Medium List 1 Accent 2" w:semiHidden="0" w:uiPriority="65" w:unhideWhenUsed="0"/>
-    <w:lsdException w:name="Medium List 2 Accent 2" w:semiHidden="0" w:uiPriority="66" w:unhideWhenUsed="0"/>
-    <w:lsdException w:name="Medium Grid 1 Accent 2" w:semiHidden="0" w:uiPriority="67" w:unhideWhenUsed="0"/>
-    <w:lsdException w:name="Medium Grid 2 Accent 2" w:semiHidden="0" w:uiPriority="68" w:unhideWhenUsed="0"/>
-    <w:lsdException w:name="Medium Grid 3 Accent 2" w:semiHidden="0" w:uiPriority="69" w:unhideWhenUsed="0"/>
-    <w:lsdException w:name="Dark List Accent 2" w:semiHidden="0" w:uiPriority="70" w:unhideWhenUsed="0"/>
-    <w:lsdException w:name="Colorful Shading Accent 2" w:semiHidden="0" w:uiPriority="71" w:unhideWhenUsed="0"/>
-    <w:lsdException w:name="Colorful List Accent 2" w:semiHidden="0" w:uiPriority="72" w:unhideWhenUsed="0"/>
-    <w:lsdException w:name="Colorful Grid Accent 2" w:semiHidden="0" w:uiPriority="73" w:unhideWhenUsed="0"/>
-    <w:lsdException w:name="Light Shading Accent 3" w:semiHidden="0" w:uiPriority="60" w:unhideWhenUsed="0"/>
-    <w:lsdException w:name="Light List Accent 3" w:semiHidden="0" w:uiPriority="61" w:unhideWhenUsed="0"/>
-    <w:lsdException w:name="Light Grid Accent 3" w:semiHidden="0" w:uiPriority="62" w:unhideWhenUsed="0"/>
-    <w:lsdException w:name="Medium Shading 1 Accent 3" w:semiHidden="0" w:uiPriority="63" w:unhideWhenUsed="0"/>
-    <w:lsdException w:name="Medium Shading 2 Accent 3" w:semiHidden="0" w:uiPriority="64" w:unhideWhenUsed="0"/>
-    <w:lsdException w:name="Medium List 1 Accent 3" w:semiHidden="0" w:uiPriority="65" w:unhideWhenUsed="0"/>
-    <w:lsdException w:name="Medium List 2 Accent 3" w:semiHidden="0" w:uiPriority="66" w:unhideWhenUsed="0"/>
-    <w:lsdException w:name="Medium Grid 1 Accent 3" w:semiHidden="0" w:uiPriority="67" w:unhideWhenUsed="0"/>
-    <w:lsdException w:name="Medium Grid 2 Accent 3" w:semiHidden="0" w:uiPriority="68" w:unhideWhenUsed="0"/>
-    <w:lsdException w:name="Medium Grid 3 Accent 3" w:semiHidden="0" w:uiPriority="69" w:unhideWhenUsed="0"/>
-    <w:lsdException w:name="Dark List Accent 3" w:semiHidden="0" w:uiPriority="70" w:unhideWhenUsed="0"/>
-    <w:lsdException w:name="Colorful Shading Accent 3" w:semiHidden="0" w:uiPriority="71" w:unhideWhenUsed="0"/>
-    <w:lsdException w:name="Colorful List Accent 3" w:semiHidden="0" w:uiPriority="72" w:unhideWhenUsed="0"/>
-    <w:lsdException w:name="Colorful Grid Accent 3" w:semiHidden="0" w:uiPriority="73" w:unhideWhenUsed="0"/>
-    <w:lsdException w:name="Light Shading Accent 4" w:semiHidden="0" w:uiPriority="60" w:unhideWhenUsed="0"/>
-    <w:lsdException w:name="Light List Accent 4" w:semiHidden="0" w:uiPriority="61" w:unhideWhenUsed="0"/>
-    <w:lsdException w:name="Light Grid Accent 4" w:semiHidden="0" w:uiPriority="62" w:unhideWhenUsed="0"/>
-    <w:lsdException w:name="Medium Shading 1 Accent 4" w:semiHidden="0" w:uiPriority="63" w:unhideWhenUsed="0"/>
-    <w:lsdException w:name="Medium Shading 2 Accent 4" w:semiHidden="0" w:uiPriority="64" w:unhideWhenUsed="0"/>
-    <w:lsdException w:name="Medium List 1 Accent 4" w:semiHidden="0" w:uiPriority="65" w:unhideWhenUsed="0"/>
-    <w:lsdException w:name="Medium List 2 Accent 4" w:semiHidden="0" w:uiPriority="66" w:unhideWhenUsed="0"/>
-    <w:lsdException w:name="Medium Grid 1 Accent 4" w:semiHidden="0" w:uiPriority="67" w:unhideWhenUsed="0"/>
-    <w:lsdException w:name="Medium Grid 2 Accent 4" w:semiHidden="0" w:uiPriority="68" w:unhideWhenUsed="0"/>
-    <w:lsdException w:name="Medium Grid 3 Accent 4" w:semiHidden="0" w:uiPriority="69" w:unhideWhenUsed="0"/>
-    <w:lsdException w:name="Dark List Accent 4" w:semiHidden="0" w:uiPriority="70" w:unhideWhenUsed="0"/>
-    <w:lsdException w:name="Colorful Shading Accent 4" w:semiHidden="0" w:uiPriority="71" w:unhideWhenUsed="0"/>
-    <w:lsdException w:name="Colorful List Accent 4" w:semiHidden="0" w:uiPriority="72" w:unhideWhenUsed="0"/>
-    <w:lsdException w:name="Colorful Grid Accent 4" w:semiHidden="0" w:uiPriority="73" w:unhideWhenUsed="0"/>
-    <w:lsdException w:name="Light Shading Accent 5" w:semiHidden="0" w:uiPriority="60" w:unhideWhenUsed="0"/>
-    <w:lsdException w:name="Light List Accent 5" w:semiHidden="0" w:uiPriority="61" w:unhideWhenUsed="0"/>
-    <w:lsdException w:name="Light Grid Accent 5" w:semiHidden="0" w:uiPriority="62" w:unhideWhenUsed="0"/>
-    <w:lsdException w:name="Medium Shading 1 Accent 5" w:semiHidden="0" w:uiPriority="63" w:unhideWhenUsed="0"/>
-    <w:lsdException w:name="Medium Shading 2 Accent 5" w:semiHidden="0" w:uiPriority="64" w:unhideWhenUsed="0"/>
-    <w:lsdException w:name="Medium List 1 Accent 5" w:semiHidden="0" w:uiPriority="65" w:unhideWhenUsed="0"/>
-    <w:lsdException w:name="Medium List 2 Accent 5" w:semiHidden="0" w:uiPriority="66" w:unhideWhenUsed="0"/>
-    <w:lsdException w:name="Medium Grid 1 Accent 5" w:semiHidden="0" w:uiPriority="67" w:unhideWhenUsed="0"/>
-    <w:lsdException w:name="Medium Grid 2 Accent 5" w:semiHidden="0" w:uiPriority="68" w:unhideWhenUsed="0"/>
-    <w:lsdException w:name="Medium Grid 3 Accent 5" w:semiHidden="0" w:uiPriority="69" w:unhideWhenUsed="0"/>
-    <w:lsdException w:name="Dark List Accent 5" w:semiHidden="0" w:uiPriority="70" w:unhideWhenUsed="0"/>
-    <w:lsdException w:name="Colorful Shading Accent 5" w:semiHidden="0" w:uiPriority="71" w:unhideWhenUsed="0"/>
-    <w:lsdException w:name="Colorful List Accent 5" w:semiHidden="0" w:uiPriority="72" w:unhideWhenUsed="0"/>
-    <w:lsdException w:name="Colorful Grid Accent 5" w:semiHidden="0" w:uiPriority="73" w:unhideWhenUsed="0"/>
-    <w:lsdException w:name="Light Shading Accent 6" w:semiHidden="0" w:uiPriority="60" w:unhideWhenUsed="0"/>
-    <w:lsdException w:name="Light List Accent 6" w:semiHidden="0" w:uiPriority="61" w:unhideWhenUsed="0"/>
-    <w:lsdException w:name="Light Grid Accent 6" w:semiHidden="0" w:uiPriority="62" w:unhideWhenUsed="0"/>
-    <w:lsdException w:name="Medium Shading 1 Accent 6" w:semiHidden="0" w:uiPriority="63" w:unhideWhenUsed="0"/>
-    <w:lsdException w:name="Medium Shading 2 Accent 6" w:semiHidden="0" w:uiPriority="64" w:unhideWhenUsed="0"/>
-    <w:lsdException w:name="Medium List 1 Accent 6" w:semiHidden="0" w:uiPriority="65" w:unhideWhenUsed="0"/>
-    <w:lsdException w:name="Medium List 2 Accent 6" w:semiHidden="0" w:uiPriority="66" w:unhideWhenUsed="0"/>
-    <w:lsdException w:name="Medium Grid 1 Accent 6" w:semiHidden="0" w:uiPriority="67" w:unhideWhenUsed="0"/>
-    <w:lsdException w:name="Medium Grid 2 Accent 6" w:semiHidden="0" w:uiPriority="68" w:unhideWhenUsed="0"/>
-    <w:lsdException w:name="Medium Grid 3 Accent 6" w:semiHidden="0" w:uiPriority="69" w:unhideWhenUsed="0"/>
-    <w:lsdException w:name="Dark List Accent 6" w:semiHidden="0" w:uiPriority="70" w:unhideWhenUsed="0"/>
-    <w:lsdException w:name="Colorful Shading Accent 6" w:semiHidden="0" w:uiPriority="71" w:unhideWhenUsed="0"/>
-    <w:lsdException w:name="Colorful List Accent 6" w:semiHidden="0" w:uiPriority="72" w:unhideWhenUsed="0"/>
-    <w:lsdException w:name="Colorful Grid Accent 6" w:semiHidden="0" w:uiPriority="73" w:unhideWhenUsed="0"/>
-    <w:lsdException w:name="Subtle Emphasis" w:semiHidden="0" w:uiPriority="19" w:unhideWhenUsed="0" w:qFormat="1"/>
-    <w:lsdException w:name="Intense Emphasis" w:semiHidden="0" w:uiPriority="21" w:unhideWhenUsed="0" w:qFormat="1"/>
-    <w:lsdException w:name="Subtle Reference" w:semiHidden="0" w:uiPriority="31" w:unhideWhenUsed="0" w:qFormat="1"/>
-    <w:lsdException w:name="Intense Reference" w:semiHidden="0" w:uiPriority="32" w:unhideWhenUsed="0" w:qFormat="1"/>
-    <w:lsdException w:name="Book Title" w:semiHidden="0" w:uiPriority="33" w:unhideWhenUsed="0" w:qFormat="1"/>
-    <w:lsdException w:name="Bibliography" w:uiPriority="37"/>
-    <w:lsdException w:name="TOC Heading" w:uiPriority="39" w:qFormat="1"/>
+  <w:latentStyles w:defLockedState="0" w:defUIPriority="99" w:defSemiHidden="0" w:defUnhideWhenUsed="0" w:defQFormat="0" w:count="376">
+    <w:lsdException w:name="Normal" w:uiPriority="0" w:qFormat="1"/>
+    <w:lsdException w:name="heading 1" w:uiPriority="9" w:qFormat="1"/>
+    <w:lsdException w:name="heading 2" w:semiHidden="1" w:uiPriority="0" w:unhideWhenUsed="1" w:qFormat="1"/>
+    <w:lsdException w:name="heading 3" w:semiHidden="1" w:uiPriority="9" w:unhideWhenUsed="1" w:qFormat="1"/>
+    <w:lsdException w:name="heading 4" w:semiHidden="1" w:uiPriority="9" w:unhideWhenUsed="1" w:qFormat="1"/>
+    <w:lsdException w:name="heading 5" w:semiHidden="1" w:uiPriority="9" w:unhideWhenUsed="1" w:qFormat="1"/>
+    <w:lsdException w:name="heading 6" w:semiHidden="1" w:uiPriority="9" w:unhideWhenUsed="1" w:qFormat="1"/>
+    <w:lsdException w:name="heading 7" w:semiHidden="1" w:uiPriority="9" w:unhideWhenUsed="1" w:qFormat="1"/>
+    <w:lsdException w:name="heading 8" w:semiHidden="1" w:uiPriority="9" w:unhideWhenUsed="1" w:qFormat="1"/>
+    <w:lsdException w:name="heading 9" w:semiHidden="1" w:uiPriority="9" w:unhideWhenUsed="1" w:qFormat="1"/>
+    <w:lsdException w:name="index 1" w:semiHidden="1" w:unhideWhenUsed="1"/>
+    <w:lsdException w:name="index 2" w:semiHidden="1" w:unhideWhenUsed="1"/>
+    <w:lsdException w:name="index 3" w:semiHidden="1" w:unhideWhenUsed="1"/>
+    <w:lsdException w:name="index 4" w:semiHidden="1" w:unhideWhenUsed="1"/>
+    <w:lsdException w:name="index 5" w:semiHidden="1" w:unhideWhenUsed="1"/>
+    <w:lsdException w:name="index 6" w:semiHidden="1" w:unhideWhenUsed="1"/>
+    <w:lsdException w:name="index 7" w:semiHidden="1" w:unhideWhenUsed="1"/>
+    <w:lsdException w:name="index 8" w:semiHidden="1" w:unhideWhenUsed="1"/>
+    <w:lsdException w:name="index 9" w:semiHidden="1" w:unhideWhenUsed="1"/>
+    <w:lsdException w:name="toc 1" w:semiHidden="1" w:uiPriority="39" w:unhideWhenUsed="1"/>
+    <w:lsdException w:name="toc 2" w:semiHidden="1" w:uiPriority="39" w:unhideWhenUsed="1"/>
+    <w:lsdException w:name="toc 3" w:semiHidden="1" w:uiPriority="39" w:unhideWhenUsed="1"/>
+    <w:lsdException w:name="toc 4" w:semiHidden="1" w:uiPriority="39" w:unhideWhenUsed="1"/>
+    <w:lsdException w:name="toc 5" w:semiHidden="1" w:uiPriority="39" w:unhideWhenUsed="1"/>
+    <w:lsdException w:name="toc 6" w:semiHidden="1" w:uiPriority="39" w:unhideWhenUsed="1"/>
+    <w:lsdException w:name="toc 7" w:semiHidden="1" w:uiPriority="39" w:unhideWhenUsed="1"/>
+    <w:lsdException w:name="toc 8" w:semiHidden="1" w:uiPriority="39" w:unhideWhenUsed="1"/>
+    <w:lsdException w:name="toc 9" w:semiHidden="1" w:uiPriority="39" w:unhideWhenUsed="1"/>
+    <w:lsdException w:name="Normal Indent" w:semiHidden="1" w:unhideWhenUsed="1"/>
+    <w:lsdException w:name="footnote text" w:semiHidden="1" w:unhideWhenUsed="1"/>
+    <w:lsdException w:name="annotation text" w:semiHidden="1" w:unhideWhenUsed="1"/>
+    <w:lsdException w:name="header" w:semiHidden="1" w:unhideWhenUsed="1"/>
+    <w:lsdException w:name="footer" w:semiHidden="1" w:unhideWhenUsed="1"/>
+    <w:lsdException w:name="index heading" w:semiHidden="1" w:unhideWhenUsed="1"/>
+    <w:lsdException w:name="caption" w:semiHidden="1" w:uiPriority="35" w:unhideWhenUsed="1" w:qFormat="1"/>
+    <w:lsdException w:name="table of figures" w:semiHidden="1" w:unhideWhenUsed="1"/>
+    <w:lsdException w:name="envelope address" w:semiHidden="1" w:unhideWhenUsed="1"/>
+    <w:lsdException w:name="envelope return" w:semiHidden="1" w:unhideWhenUsed="1"/>
+    <w:lsdException w:name="footnote reference" w:semiHidden="1" w:unhideWhenUsed="1"/>
+    <w:lsdException w:name="annotation reference" w:semiHidden="1" w:unhideWhenUsed="1"/>
+    <w:lsdException w:name="line number" w:semiHidden="1" w:unhideWhenUsed="1"/>
+    <w:lsdException w:name="page number" w:semiHidden="1" w:unhideWhenUsed="1"/>
+    <w:lsdException w:name="endnote reference" w:semiHidden="1" w:unhideWhenUsed="1"/>
+    <w:lsdException w:name="endnote text" w:semiHidden="1" w:unhideWhenUsed="1"/>
+    <w:lsdException w:name="table of authorities" w:semiHidden="1" w:unhideWhenUsed="1"/>
+    <w:lsdException w:name="macro" w:semiHidden="1" w:unhideWhenUsed="1"/>
+    <w:lsdException w:name="toa heading" w:semiHidden="1" w:unhideWhenUsed="1"/>
+    <w:lsdException w:name="List" w:semiHidden="1" w:unhideWhenUsed="1"/>
+    <w:lsdException w:name="List Bullet" w:semiHidden="1" w:unhideWhenUsed="1"/>
+    <w:lsdException w:name="List Number" w:semiHidden="1" w:unhideWhenUsed="1"/>
+    <w:lsdException w:name="List 2" w:semiHidden="1" w:unhideWhenUsed="1"/>
+    <w:lsdException w:name="List 3" w:semiHidden="1" w:unhideWhenUsed="1"/>
+    <w:lsdException w:name="List 4" w:semiHidden="1" w:unhideWhenUsed="1"/>
+    <w:lsdException w:name="List 5" w:semiHidden="1" w:unhideWhenUsed="1"/>
+    <w:lsdException w:name="List Bullet 2" w:semiHidden="1" w:unhideWhenUsed="1"/>
+    <w:lsdException w:name="List Bullet 3" w:semiHidden="1" w:unhideWhenUsed="1"/>
+    <w:lsdException w:name="List Bullet 4" w:semiHidden="1" w:unhideWhenUsed="1"/>
+    <w:lsdException w:name="List Bullet 5" w:semiHidden="1" w:unhideWhenUsed="1"/>
+    <w:lsdException w:name="List Number 2" w:semiHidden="1" w:unhideWhenUsed="1"/>
+    <w:lsdException w:name="List Number 3" w:semiHidden="1" w:unhideWhenUsed="1"/>
+    <w:lsdException w:name="List Number 4" w:semiHidden="1" w:unhideWhenUsed="1"/>
+    <w:lsdException w:name="List Number 5" w:semiHidden="1" w:unhideWhenUsed="1"/>
+    <w:lsdException w:name="Title" w:uiPriority="10" w:qFormat="1"/>
+    <w:lsdException w:name="Closing" w:semiHidden="1" w:unhideWhenUsed="1"/>
+    <w:lsdException w:name="Signature" w:semiHidden="1" w:unhideWhenUsed="1"/>
+    <w:lsdException w:name="Default Paragraph Font" w:semiHidden="1" w:uiPriority="1" w:unhideWhenUsed="1"/>
+    <w:lsdException w:name="Body Text" w:semiHidden="1" w:unhideWhenUsed="1"/>
+    <w:lsdException w:name="Body Text Indent" w:semiHidden="1" w:uiPriority="0" w:unhideWhenUsed="1"/>
+    <w:lsdException w:name="List Continue" w:semiHidden="1" w:unhideWhenUsed="1"/>
+    <w:lsdException w:name="List Continue 2" w:semiHidden="1" w:unhideWhenUsed="1"/>
+    <w:lsdException w:name="List Continue 3" w:semiHidden="1" w:unhideWhenUsed="1"/>
+    <w:lsdException w:name="List Continue 4" w:semiHidden="1" w:unhideWhenUsed="1"/>
+    <w:lsdException w:name="List Continue 5" w:semiHidden="1" w:unhideWhenUsed="1"/>
+    <w:lsdException w:name="Message Header" w:semiHidden="1" w:unhideWhenUsed="1"/>
+    <w:lsdException w:name="Subtitle" w:uiPriority="11" w:qFormat="1"/>
+    <w:lsdException w:name="Salutation" w:semiHidden="1" w:unhideWhenUsed="1"/>
+    <w:lsdException w:name="Date" w:semiHidden="1" w:unhideWhenUsed="1"/>
+    <w:lsdException w:name="Body Text First Indent" w:semiHidden="1" w:unhideWhenUsed="1"/>
+    <w:lsdException w:name="Body Text First Indent 2" w:semiHidden="1" w:unhideWhenUsed="1"/>
+    <w:lsdException w:name="Note Heading" w:semiHidden="1" w:unhideWhenUsed="1"/>
+    <w:lsdException w:name="Body Text 2" w:semiHidden="1" w:unhideWhenUsed="1"/>
+    <w:lsdException w:name="Body Text 3" w:semiHidden="1" w:unhideWhenUsed="1"/>
+    <w:lsdException w:name="Body Text Indent 2" w:semiHidden="1" w:unhideWhenUsed="1"/>
+    <w:lsdException w:name="Body Text Indent 3" w:semiHidden="1" w:unhideWhenUsed="1"/>
+    <w:lsdException w:name="Block Text" w:semiHidden="1" w:unhideWhenUsed="1"/>
+    <w:lsdException w:name="Hyperlink" w:semiHidden="1" w:unhideWhenUsed="1"/>
+    <w:lsdException w:name="FollowedHyperlink" w:semiHidden="1" w:unhideWhenUsed="1"/>
+    <w:lsdException w:name="Strong" w:uiPriority="22" w:qFormat="1"/>
+    <w:lsdException w:name="Emphasis" w:uiPriority="20" w:qFormat="1"/>
+    <w:lsdException w:name="Document Map" w:semiHidden="1" w:unhideWhenUsed="1"/>
+    <w:lsdException w:name="Plain Text" w:semiHidden="1" w:unhideWhenUsed="1"/>
+    <w:lsdException w:name="E-mail Signature" w:semiHidden="1" w:unhideWhenUsed="1"/>
+    <w:lsdException w:name="HTML Top of Form" w:semiHidden="1" w:unhideWhenUsed="1"/>
+    <w:lsdException w:name="HTML Bottom of Form" w:semiHidden="1" w:unhideWhenUsed="1"/>
+    <w:lsdException w:name="Normal (Web)" w:semiHidden="1" w:unhideWhenUsed="1"/>
+    <w:lsdException w:name="HTML Acronym" w:semiHidden="1" w:unhideWhenUsed="1"/>
+    <w:lsdException w:name="HTML Address" w:semiHidden="1" w:unhideWhenUsed="1"/>
+    <w:lsdException w:name="HTML Cite" w:semiHidden="1" w:unhideWhenUsed="1"/>
+    <w:lsdException w:name="HTML Code" w:semiHidden="1" w:unhideWhenUsed="1"/>
+    <w:lsdException w:name="HTML Definition" w:semiHidden="1" w:unhideWhenUsed="1"/>
+    <w:lsdException w:name="HTML Keyboard" w:semiHidden="1" w:unhideWhenUsed="1"/>
+    <w:lsdException w:name="HTML Preformatted" w:semiHidden="1" w:unhideWhenUsed="1"/>
+    <w:lsdException w:name="HTML Sample" w:semiHidden="1" w:unhideWhenUsed="1"/>
+    <w:lsdException w:name="HTML Typewriter" w:semiHidden="1" w:unhideWhenUsed="1"/>
+    <w:lsdException w:name="HTML Variable" w:semiHidden="1" w:unhideWhenUsed="1"/>
+    <w:lsdException w:name="Normal Table" w:semiHidden="1" w:unhideWhenUsed="1"/>
+    <w:lsdException w:name="annotation subject" w:semiHidden="1" w:unhideWhenUsed="1"/>
+    <w:lsdException w:name="No List" w:semiHidden="1" w:unhideWhenUsed="1"/>
+    <w:lsdException w:name="Outline List 1" w:semiHidden="1" w:unhideWhenUsed="1"/>
+    <w:lsdException w:name="Outline List 2" w:semiHidden="1" w:unhideWhenUsed="1"/>
+    <w:lsdException w:name="Outline List 3" w:semiHidden="1" w:unhideWhenUsed="1"/>
+    <w:lsdException w:name="Table Simple 1" w:semiHidden="1" w:unhideWhenUsed="1"/>
+    <w:lsdException w:name="Table Simple 2" w:semiHidden="1" w:unhideWhenUsed="1"/>
+    <w:lsdException w:name="Table Simple 3" w:semiHidden="1" w:unhideWhenUsed="1"/>
+    <w:lsdException w:name="Table Classic 1" w:semiHidden="1" w:unhideWhenUsed="1"/>
+    <w:lsdException w:name="Table Classic 2" w:semiHidden="1" w:unhideWhenUsed="1"/>
+    <w:lsdException w:name="Table Classic 3" w:semiHidden="1" w:unhideWhenUsed="1"/>
+    <w:lsdException w:name="Table Classic 4" w:semiHidden="1" w:unhideWhenUsed="1"/>
+    <w:lsdException w:name="Table Colorful 1" w:semiHidden="1" w:unhideWhenUsed="1"/>
+    <w:lsdException w:name="Table Colorful 2" w:semiHidden="1" w:unhideWhenUsed="1"/>
+    <w:lsdException w:name="Table Colorful 3" w:semiHidden="1" w:unhideWhenUsed="1"/>
+    <w:lsdException w:name="Table Columns 1" w:semiHidden="1" w:unhideWhenUsed="1"/>
+    <w:lsdException w:name="Table Columns 2" w:semiHidden="1" w:unhideWhenUsed="1"/>
+    <w:lsdException w:name="Table Columns 3" w:semiHidden="1" w:unhideWhenUsed="1"/>
+    <w:lsdException w:name="Table Columns 4" w:semiHidden="1" w:unhideWhenUsed="1"/>
+    <w:lsdException w:name="Table Columns 5" w:semiHidden="1" w:unhideWhenUsed="1"/>
+    <w:lsdException w:name="Table Grid 1" w:semiHidden="1" w:unhideWhenUsed="1"/>
+    <w:lsdException w:name="Table Grid 2" w:semiHidden="1" w:unhideWhenUsed="1"/>
+    <w:lsdException w:name="Table Grid 3" w:semiHidden="1" w:unhideWhenUsed="1"/>
+    <w:lsdException w:name="Table Grid 4" w:semiHidden="1" w:unhideWhenUsed="1"/>
+    <w:lsdException w:name="Table Grid 5" w:semiHidden="1" w:unhideWhenUsed="1"/>
+    <w:lsdException w:name="Table Grid 6" w:semiHidden="1" w:unhideWhenUsed="1"/>
+    <w:lsdException w:name="Table Grid 7" w:semiHidden="1" w:unhideWhenUsed="1"/>
+    <w:lsdException w:name="Table Grid 8" w:semiHidden="1" w:unhideWhenUsed="1"/>
+    <w:lsdException w:name="Table List 1" w:semiHidden="1" w:unhideWhenUsed="1"/>
+    <w:lsdException w:name="Table List 2" w:semiHidden="1" w:unhideWhenUsed="1"/>
+    <w:lsdException w:name="Table List 3" w:semiHidden="1" w:unhideWhenUsed="1"/>
+    <w:lsdException w:name="Table List 4" w:semiHidden="1" w:unhideWhenUsed="1"/>
+    <w:lsdException w:name="Table List 5" w:semiHidden="1" w:unhideWhenUsed="1"/>
+    <w:lsdException w:name="Table List 6" w:semiHidden="1" w:unhideWhenUsed="1"/>
+    <w:lsdException w:name="Table List 7" w:semiHidden="1" w:unhideWhenUsed="1"/>
+    <w:lsdException w:name="Table List 8" w:semiHidden="1" w:unhideWhenUsed="1"/>
+    <w:lsdException w:name="Table 3D effects 1" w:semiHidden="1" w:unhideWhenUsed="1"/>
+    <w:lsdException w:name="Table 3D effects 2" w:semiHidden="1" w:unhideWhenUsed="1"/>
+    <w:lsdException w:name="Table 3D effects 3" w:semiHidden="1" w:unhideWhenUsed="1"/>
+    <w:lsdException w:name="Table Contemporary" w:semiHidden="1" w:unhideWhenUsed="1"/>
+    <w:lsdException w:name="Table Elegant" w:semiHidden="1" w:unhideWhenUsed="1"/>
+    <w:lsdException w:name="Table Professional" w:semiHidden="1" w:unhideWhenUsed="1"/>
+    <w:lsdException w:name="Table Subtle 1" w:semiHidden="1" w:unhideWhenUsed="1"/>
+    <w:lsdException w:name="Table Subtle 2" w:semiHidden="1" w:unhideWhenUsed="1"/>
+    <w:lsdException w:name="Table Web 1" w:semiHidden="1" w:unhideWhenUsed="1"/>
+    <w:lsdException w:name="Table Web 2" w:semiHidden="1" w:unhideWhenUsed="1"/>
+    <w:lsdException w:name="Table Web 3" w:semiHidden="1" w:unhideWhenUsed="1"/>
+    <w:lsdException w:name="Balloon Text" w:semiHidden="1" w:unhideWhenUsed="1"/>
+    <w:lsdException w:name="Table Grid" w:uiPriority="39"/>
+    <w:lsdException w:name="Table Theme" w:semiHidden="1" w:unhideWhenUsed="1"/>
+    <w:lsdException w:name="Placeholder Text" w:semiHidden="1"/>
+    <w:lsdException w:name="No Spacing" w:uiPriority="1" w:qFormat="1"/>
+    <w:lsdException w:name="Light Shading" w:uiPriority="60"/>
+    <w:lsdException w:name="Light List" w:uiPriority="61"/>
+    <w:lsdException w:name="Light Grid" w:uiPriority="62"/>
+    <w:lsdException w:name="Medium Shading 1" w:uiPriority="63"/>
+    <w:lsdException w:name="Medium Shading 2" w:uiPriority="64"/>
+    <w:lsdException w:name="Medium List 1" w:uiPriority="65"/>
+    <w:lsdException w:name="Medium List 2" w:uiPriority="66"/>
+    <w:lsdException w:name="Medium Grid 1" w:uiPriority="67"/>
+    <w:lsdException w:name="Medium Grid 2" w:uiPriority="68"/>
+    <w:lsdException w:name="Medium Grid 3" w:uiPriority="69"/>
+    <w:lsdException w:name="Dark List" w:uiPriority="70"/>
+    <w:lsdException w:name="Colorful Shading" w:uiPriority="71"/>
+    <w:lsdException w:name="Colorful List" w:uiPriority="72"/>
+    <w:lsdException w:name="Colorful Grid" w:uiPriority="73"/>
+    <w:lsdException w:name="Light Shading Accent 1" w:uiPriority="60"/>
+    <w:lsdException w:name="Light List Accent 1" w:uiPriority="61"/>
+    <w:lsdException w:name="Light Grid Accent 1" w:uiPriority="62"/>
+    <w:lsdException w:name="Medium Shading 1 Accent 1" w:uiPriority="63"/>
+    <w:lsdException w:name="Medium Shading 2 Accent 1" w:uiPriority="64"/>
+    <w:lsdException w:name="Medium List 1 Accent 1" w:uiPriority="65"/>
+    <w:lsdException w:name="Revision" w:semiHidden="1"/>
+    <w:lsdException w:name="List Paragraph" w:uiPriority="34" w:qFormat="1"/>
+    <w:lsdException w:name="Quote" w:uiPriority="29" w:qFormat="1"/>
+    <w:lsdException w:name="Intense Quote" w:uiPriority="30" w:qFormat="1"/>
+    <w:lsdException w:name="Medium List 2 Accent 1" w:uiPriority="66"/>
+    <w:lsdException w:name="Medium Grid 1 Accent 1" w:uiPriority="67"/>
+    <w:lsdException w:name="Medium Grid 2 Accent 1" w:uiPriority="68"/>
+    <w:lsdException w:name="Medium Grid 3 Accent 1" w:uiPriority="69"/>
+    <w:lsdException w:name="Dark List Accent 1" w:uiPriority="70"/>
+    <w:lsdException w:name="Colorful Shading Accent 1" w:uiPriority="71"/>
+    <w:lsdException w:name="Colorful List Accent 1" w:uiPriority="72"/>
+    <w:lsdException w:name="Colorful Grid Accent 1" w:uiPriority="73"/>
+    <w:lsdException w:name="Light Shading Accent 2" w:uiPriority="60"/>
+    <w:lsdException w:name="Light List Accent 2" w:uiPriority="61"/>
+    <w:lsdException w:name="Light Grid Accent 2" w:uiPriority="62"/>
+    <w:lsdException w:name="Medium Shading 1 Accent 2" w:uiPriority="63"/>
+    <w:lsdException w:name="Medium Shading 2 Accent 2" w:uiPriority="64"/>
+    <w:lsdException w:name="Medium List 1 Accent 2" w:uiPriority="65"/>
+    <w:lsdException w:name="Medium List 2 Accent 2" w:uiPriority="66"/>
+    <w:lsdException w:name="Medium Grid 1 Accent 2" w:uiPriority="67"/>
+    <w:lsdException w:name="Medium Grid 2 Accent 2" w:uiPriority="68"/>
+    <w:lsdException w:name="Medium Grid 3 Accent 2" w:uiPriority="69"/>
+    <w:lsdException w:name="Dark List Accent 2" w:uiPriority="70"/>
+    <w:lsdException w:name="Colorful Shading Accent 2" w:uiPriority="71"/>
+    <w:lsdException w:name="Colorful List Accent 2" w:uiPriority="72"/>
+    <w:lsdException w:name="Colorful Grid Accent 2" w:uiPriority="73"/>
+    <w:lsdException w:name="Light Shading Accent 3" w:uiPriority="60"/>
+    <w:lsdException w:name="Light List Accent 3" w:uiPriority="61"/>
+    <w:lsdException w:name="Light Grid Accent 3" w:uiPriority="62"/>
+    <w:lsdException w:name="Medium Shading 1 Accent 3" w:uiPriority="63"/>
+    <w:lsdException w:name="Medium Shading 2 Accent 3" w:uiPriority="64"/>
+    <w:lsdException w:name="Medium List 1 Accent 3" w:uiPriority="65"/>
+    <w:lsdException w:name="Medium List 2 Accent 3" w:uiPriority="66"/>
+    <w:lsdException w:name="Medium Grid 1 Accent 3" w:uiPriority="67"/>
+    <w:lsdException w:name="Medium Grid 2 Accent 3" w:uiPriority="68"/>
+    <w:lsdException w:name="Medium Grid 3 Accent 3" w:uiPriority="69"/>
+    <w:lsdException w:name="Dark List Accent 3" w:uiPriority="70"/>
+    <w:lsdException w:name="Colorful Shading Accent 3" w:uiPriority="71"/>
+    <w:lsdException w:name="Colorful List Accent 3" w:uiPriority="72"/>
+    <w:lsdException w:name="Colorful Grid Accent 3" w:uiPriority="73"/>
+    <w:lsdException w:name="Light Shading Accent 4" w:uiPriority="60"/>
+    <w:lsdException w:name="Light List Accent 4" w:uiPriority="61"/>
+    <w:lsdException w:name="Light Grid Accent 4" w:uiPriority="62"/>
+    <w:lsdException w:name="Medium Shading 1 Accent 4" w:uiPriority="63"/>
+    <w:lsdException w:name="Medium Shading 2 Accent 4" w:uiPriority="64"/>
+    <w:lsdException w:name="Medium List 1 Accent 4" w:uiPriority="65"/>
+    <w:lsdException w:name="Medium List 2 Accent 4" w:uiPriority="66"/>
+    <w:lsdException w:name="Medium Grid 1 Accent 4" w:uiPriority="67"/>
+    <w:lsdException w:name="Medium Grid 2 Accent 4" w:uiPriority="68"/>
+    <w:lsdException w:name="Medium Grid 3 Accent 4" w:uiPriority="69"/>
+    <w:lsdException w:name="Dark List Accent 4" w:uiPriority="70"/>
+    <w:lsdException w:name="Colorful Shading Accent 4" w:uiPriority="71"/>
+    <w:lsdException w:name="Colorful List Accent 4" w:uiPriority="72"/>
+    <w:lsdException w:name="Colorful Grid Accent 4" w:uiPriority="73"/>
+    <w:lsdException w:name="Light Shading Accent 5" w:uiPriority="60"/>
+    <w:lsdException w:name="Light List Accent 5" w:uiPriority="61"/>
+    <w:lsdException w:name="Light Grid Accent 5" w:uiPriority="62"/>
+    <w:lsdException w:name="Medium Shading 1 Accent 5" w:uiPriority="63"/>
+    <w:lsdException w:name="Medium Shading 2 Accent 5" w:uiPriority="64"/>
+    <w:lsdException w:name="Medium List 1 Accent 5" w:uiPriority="65"/>
+    <w:lsdException w:name="Medium List 2 Accent 5" w:uiPriority="66"/>
+    <w:lsdException w:name="Medium Grid 1 Accent 5" w:uiPriority="67"/>
+    <w:lsdException w:name="Medium Grid 2 Accent 5" w:uiPriority="68"/>
+    <w:lsdException w:name="Medium Grid 3 Accent 5" w:uiPriority="69"/>
+    <w:lsdException w:name="Dark List Accent 5" w:uiPriority="70"/>
+    <w:lsdException w:name="Colorful Shading Accent 5" w:uiPriority="71"/>
+    <w:lsdException w:name="Colorful List Accent 5" w:uiPriority="72"/>
+    <w:lsdException w:name="Colorful Grid Accent 5" w:uiPriority="73"/>
+    <w:lsdException w:name="Light Shading Accent 6" w:uiPriority="60"/>
+    <w:lsdException w:name="Light List Accent 6" w:uiPriority="61"/>
+    <w:lsdException w:name="Light Grid Accent 6" w:uiPriority="62"/>
+    <w:lsdException w:name="Medium Shading 1 Accent 6" w:uiPriority="63"/>
+    <w:lsdException w:name="Medium Shading 2 Accent 6" w:uiPriority="64"/>
+    <w:lsdException w:name="Medium List 1 Accent 6" w:uiPriority="65"/>
+    <w:lsdException w:name="Medium List 2 Accent 6" w:uiPriority="66"/>
+    <w:lsdException w:name="Medium Grid 1 Accent 6" w:uiPriority="67"/>
+    <w:lsdException w:name="Medium Grid 2 Accent 6" w:uiPriority="68"/>
+    <w:lsdException w:name="Medium Grid 3 Accent 6" w:uiPriority="69"/>
+    <w:lsdException w:name="Dark List Accent 6" w:uiPriority="70"/>
+    <w:lsdException w:name="Colorful Shading Accent 6" w:uiPriority="71"/>
+    <w:lsdException w:name="Colorful List Accent 6" w:uiPriority="72"/>
+    <w:lsdException w:name="Colorful Grid Accent 6" w:uiPriority="73"/>
+    <w:lsdException w:name="Subtle Emphasis" w:uiPriority="19" w:qFormat="1"/>
+    <w:lsdException w:name="Intense Emphasis" w:uiPriority="21" w:qFormat="1"/>
+    <w:lsdException w:name="Subtle Reference" w:uiPriority="31" w:qFormat="1"/>
+    <w:lsdException w:name="Intense Reference" w:uiPriority="32" w:qFormat="1"/>
+    <w:lsdException w:name="Book Title" w:uiPriority="33" w:qFormat="1"/>
+    <w:lsdException w:name="Bibliography" w:semiHidden="1" w:uiPriority="37" w:unhideWhenUsed="1"/>
+    <w:lsdException w:name="TOC Heading" w:semiHidden="1" w:uiPriority="39" w:unhideWhenUsed="1" w:qFormat="1"/>
+    <w:lsdException w:name="Plain Table 5" w:semiHidden="1" w:unhideWhenUsed="1"/>
+    <w:lsdException w:name="Grid Table Light" w:semiHidden="1" w:unhideWhenUsed="1"/>
+    <w:lsdException w:name="Grid Table 1 Light" w:semiHidden="1" w:unhideWhenUsed="1"/>
+    <w:lsdException w:name="Grid Table 2" w:semiHidden="1" w:unhideWhenUsed="1"/>
+    <w:lsdException w:name="Grid Table 3" w:semiHidden="1" w:unhideWhenUsed="1"/>
+    <w:lsdException w:name="Grid Table 4" w:uiPriority="49"/>
+    <w:lsdException w:name="Grid Table 5 Dark" w:uiPriority="50"/>
+    <w:lsdException w:name="Grid Table 6 Colorful" w:uiPriority="51"/>
+    <w:lsdException w:name="Grid Table 7 Colorful" w:uiPriority="52"/>
+    <w:lsdException w:name="Grid Table 1 Light Accent 1" w:uiPriority="46"/>
+    <w:lsdException w:name="Grid Table 2 Accent 1" w:uiPriority="47"/>
+    <w:lsdException w:name="Grid Table 3 Accent 1" w:uiPriority="48"/>
+    <w:lsdException w:name="Grid Table 4 Accent 1" w:uiPriority="49"/>
+    <w:lsdException w:name="Grid Table 5 Dark Accent 1" w:uiPriority="50"/>
+    <w:lsdException w:name="Grid Table 6 Colorful Accent 1" w:uiPriority="51"/>
+    <w:lsdException w:name="Grid Table 7 Colorful Accent 1" w:uiPriority="52"/>
+    <w:lsdException w:name="Grid Table 1 Light Accent 2" w:uiPriority="46"/>
+    <w:lsdException w:name="Grid Table 2 Accent 2" w:uiPriority="47"/>
+    <w:lsdException w:name="Grid Table 3 Accent 2" w:uiPriority="48"/>
+    <w:lsdException w:name="Grid Table 4 Accent 2" w:uiPriority="49"/>
+    <w:lsdException w:name="Grid Table 5 Dark Accent 2" w:uiPriority="50"/>
+    <w:lsdException w:name="Grid Table 6 Colorful Accent 2" w:uiPriority="51"/>
+    <w:lsdException w:name="Grid Table 7 Colorful Accent 2" w:uiPriority="52"/>
+    <w:lsdException w:name="Grid Table 1 Light Accent 3" w:uiPriority="46"/>
+    <w:lsdException w:name="Grid Table 2 Accent 3" w:uiPriority="47"/>
+    <w:lsdException w:name="Grid Table 3 Accent 3" w:uiPriority="48"/>
+    <w:lsdException w:name="Grid Table 4 Accent 3" w:uiPriority="49"/>
+    <w:lsdException w:name="Grid Table 5 Dark Accent 3" w:uiPriority="50"/>
+    <w:lsdException w:name="Grid Table 6 Colorful Accent 3" w:uiPriority="51"/>
+    <w:lsdException w:name="Grid Table 7 Colorful Accent 3" w:uiPriority="52"/>
+    <w:lsdException w:name="Grid Table 1 Light Accent 4" w:uiPriority="46"/>
+    <w:lsdException w:name="Grid Table 2 Accent 4" w:uiPriority="47"/>
+    <w:lsdException w:name="Grid Table 3 Accent 4" w:uiPriority="48"/>
+    <w:lsdException w:name="Grid Table 4 Accent 4" w:uiPriority="49"/>
+    <w:lsdException w:name="Grid Table 5 Dark Accent 4" w:uiPriority="50"/>
+    <w:lsdException w:name="Grid Table 6 Colorful Accent 4" w:uiPriority="51"/>
+    <w:lsdException w:name="Grid Table 7 Colorful Accent 4" w:uiPriority="52"/>
+    <w:lsdException w:name="Grid Table 1 Light Accent 5" w:uiPriority="46"/>
+    <w:lsdException w:name="Grid Table 2 Accent 5" w:uiPriority="47"/>
+    <w:lsdException w:name="Grid Table 3 Accent 5" w:uiPriority="48"/>
+    <w:lsdException w:name="Grid Table 4 Accent 5" w:uiPriority="49"/>
+    <w:lsdException w:name="Grid Table 5 Dark Accent 5" w:uiPriority="50"/>
+    <w:lsdException w:name="Grid Table 6 Colorful Accent 5" w:uiPriority="51"/>
+    <w:lsdException w:name="Grid Table 7 Colorful Accent 5" w:uiPriority="52"/>
+    <w:lsdException w:name="Grid Table 1 Light Accent 6" w:uiPriority="46"/>
+    <w:lsdException w:name="Grid Table 2 Accent 6" w:uiPriority="47"/>
+    <w:lsdException w:name="Grid Table 3 Accent 6" w:uiPriority="48"/>
+    <w:lsdException w:name="Grid Table 4 Accent 6" w:uiPriority="49"/>
+    <w:lsdException w:name="Grid Table 5 Dark Accent 6" w:uiPriority="50"/>
+    <w:lsdException w:name="Grid Table 6 Colorful Accent 6" w:uiPriority="51"/>
+    <w:lsdException w:name="Grid Table 7 Colorful Accent 6" w:uiPriority="52"/>
+    <w:lsdException w:name="List Table 1 Light" w:uiPriority="46"/>
+    <w:lsdException w:name="List Table 2" w:uiPriority="47"/>
+    <w:lsdException w:name="List Table 3" w:uiPriority="48"/>
+    <w:lsdException w:name="List Table 4" w:uiPriority="49"/>
+    <w:lsdException w:name="List Table 5 Dark" w:uiPriority="50"/>
+    <w:lsdException w:name="List Table 6 Colorful" w:uiPriority="51"/>
+    <w:lsdException w:name="List Table 7 Colorful" w:uiPriority="52"/>
+    <w:lsdException w:name="List Table 1 Light Accent 1" w:uiPriority="46"/>
+    <w:lsdException w:name="List Table 2 Accent 1" w:uiPriority="47"/>
+    <w:lsdException w:name="List Table 3 Accent 1" w:uiPriority="48"/>
+    <w:lsdException w:name="List Table 4 Accent 1" w:uiPriority="49"/>
+    <w:lsdException w:name="List Table 5 Dark Accent 1" w:uiPriority="50"/>
+    <w:lsdException w:name="List Table 6 Colorful Accent 1" w:uiPriority="51"/>
+    <w:lsdException w:name="List Table 7 Colorful Accent 1" w:uiPriority="52"/>
+    <w:lsdException w:name="List Table 1 Light Accent 2" w:uiPriority="46"/>
+    <w:lsdException w:name="List Table 2 Accent 2" w:uiPriority="47"/>
+    <w:lsdException w:name="List Table 3 Accent 2" w:uiPriority="48"/>
+    <w:lsdException w:name="List Table 4 Accent 2" w:uiPriority="49"/>
+    <w:lsdException w:name="List Table 5 Dark Accent 2" w:uiPriority="50"/>
+    <w:lsdException w:name="List Table 6 Colorful Accent 2" w:uiPriority="51"/>
+    <w:lsdException w:name="List Table 7 Colorful Accent 2" w:uiPriority="52"/>
+    <w:lsdException w:name="List Table 1 Light Accent 3" w:uiPriority="46"/>
+    <w:lsdException w:name="List Table 2 Accent 3" w:uiPriority="47"/>
+    <w:lsdException w:name="List Table 3 Accent 3" w:uiPriority="48"/>
+    <w:lsdException w:name="List Table 4 Accent 3" w:uiPriority="49"/>
+    <w:lsdException w:name="List Table 5 Dark Accent 3" w:uiPriority="50"/>
+    <w:lsdException w:name="List Table 6 Colorful Accent 3" w:uiPriority="51"/>
+    <w:lsdException w:name="List Table 7 Colorful Accent 3" w:uiPriority="52"/>
+    <w:lsdException w:name="List Table 1 Light Accent 4" w:uiPriority="46"/>
+    <w:lsdException w:name="List Table 2 Accent 4" w:uiPriority="47"/>
+    <w:lsdException w:name="List Table 3 Accent 4" w:uiPriority="48"/>
+    <w:lsdException w:name="List Table 4 Accent 4" w:uiPriority="49"/>
+    <w:lsdException w:name="List Table 5 Dark Accent 4" w:uiPriority="50"/>
+    <w:lsdException w:name="List Table 6 Colorful Accent 4" w:uiPriority="51"/>
+    <w:lsdException w:name="List Table 7 Colorful Accent 4" w:uiPriority="52"/>
+    <w:lsdException w:name="List Table 1 Light Accent 5" w:uiPriority="46"/>
+    <w:lsdException w:name="List Table 2 Accent 5" w:uiPriority="47"/>
+    <w:lsdException w:name="List Table 3 Accent 5" w:uiPriority="48"/>
+    <w:lsdException w:name="List Table 4 Accent 5" w:uiPriority="49"/>
+    <w:lsdException w:name="List Table 5 Dark Accent 5" w:uiPriority="50"/>
+    <w:lsdException w:name="List Table 6 Colorful Accent 5" w:uiPriority="51"/>
+    <w:lsdException w:name="List Table 7 Colorful Accent 5" w:uiPriority="52"/>
+    <w:lsdException w:name="List Table 1 Light Accent 6" w:uiPriority="46"/>
+    <w:lsdException w:name="List Table 2 Accent 6" w:uiPriority="47"/>
+    <w:lsdException w:name="List Table 3 Accent 6" w:uiPriority="48"/>
+    <w:lsdException w:name="List Table 4 Accent 6" w:uiPriority="49"/>
+    <w:lsdException w:name="List Table 5 Dark Accent 6" w:uiPriority="50"/>
+    <w:lsdException w:name="List Table 6 Colorful Accent 6" w:uiPriority="51"/>
+    <w:lsdException w:name="List Table 7 Colorful Accent 6" w:uiPriority="52"/>
+    <w:lsdException w:name="Mention" w:semiHidden="1" w:unhideWhenUsed="1"/>
+    <w:lsdException w:name="Smart Hyperlink" w:semiHidden="1" w:unhideWhenUsed="1"/>
+    <w:lsdException w:name="Hashtag" w:semiHidden="1" w:unhideWhenUsed="1"/>
+    <w:lsdException w:name="Unresolved Mention" w:semiHidden="1" w:unhideWhenUsed="1"/>
+    <w:lsdException w:name="Smart Link" w:semiHidden="1" w:unhideWhenUsed="1"/>
   </w:latentStyles>
   <w:style w:type="paragraph" w:default="1" w:styleId="Normal">
     <w:name w:val="Normal"/>
@@ -9961,7 +10624,6 @@
       <w:spacing w:after="0" w:line="240" w:lineRule="auto"/>
     </w:pPr>
     <w:tblPr>
-      <w:tblInd w:w="0" w:type="dxa"/>
       <w:tblBorders>
         <w:top w:val="single" w:sz="4" w:space="0" w:color="auto"/>
         <w:left w:val="single" w:sz="4" w:space="0" w:color="auto"/>
@@ -9970,509 +10632,6 @@
         <w:insideH w:val="single" w:sz="4" w:space="0" w:color="auto"/>
         <w:insideV w:val="single" w:sz="4" w:space="0" w:color="auto"/>
       </w:tblBorders>
-      <w:tblCellMar>
-        <w:top w:w="0" w:type="dxa"/>
-        <w:left w:w="108" w:type="dxa"/>
-        <w:bottom w:w="0" w:type="dxa"/>
-        <w:right w:w="108" w:type="dxa"/>
-      </w:tblCellMar>
-    </w:tblPr>
-  </w:style>
-  <w:style w:type="paragraph" w:customStyle="1" w:styleId="Normal00">
-    <w:name w:val="Normal 0/0"/>
-    <w:basedOn w:val="Normal"/>
-    <w:rsid w:val="00A224E5"/>
-    <w:pPr>
-      <w:spacing w:after="0" w:line="300" w:lineRule="exact"/>
-    </w:pPr>
-    <w:rPr>
-      <w:rFonts w:ascii="Arial" w:eastAsia="Times New Roman" w:hAnsi="Arial" w:cs="Times New Roman"/>
-      <w:sz w:val="20"/>
-      <w:szCs w:val="24"/>
-    </w:rPr>
-  </w:style>
-  <w:style w:type="character" w:customStyle="1" w:styleId="Heading2Char">
-    <w:name w:val="Heading 2 Char"/>
-    <w:basedOn w:val="DefaultParagraphFont"/>
-    <w:link w:val="Heading2"/>
-    <w:rsid w:val="00A224E5"/>
-    <w:rPr>
-      <w:rFonts w:ascii="Arial Bold" w:eastAsia="Times New Roman" w:hAnsi="Arial Bold" w:cs="Times New Roman"/>
-      <w:b/>
-    </w:rPr>
-  </w:style>
-  <w:style w:type="character" w:customStyle="1" w:styleId="Heading1Char">
-    <w:name w:val="Heading 1 Char"/>
-    <w:basedOn w:val="DefaultParagraphFont"/>
-    <w:link w:val="Heading1"/>
-    <w:uiPriority w:val="9"/>
-    <w:rsid w:val="00A224E5"/>
-    <w:rPr>
-      <w:rFonts w:asciiTheme="majorHAnsi" w:eastAsiaTheme="majorEastAsia" w:hAnsiTheme="majorHAnsi" w:cstheme="majorBidi"/>
-      <w:color w:val="2E74B5" w:themeColor="accent1" w:themeShade="BF"/>
-      <w:sz w:val="32"/>
-      <w:szCs w:val="32"/>
-    </w:rPr>
-  </w:style>
-  <w:style w:type="paragraph" w:customStyle="1" w:styleId="TableText">
-    <w:name w:val="Table Text"/>
-    <w:basedOn w:val="Normal"/>
-    <w:rsid w:val="00A224E5"/>
-    <w:pPr>
-      <w:spacing w:after="0" w:line="220" w:lineRule="exact"/>
-    </w:pPr>
-    <w:rPr>
-      <w:rFonts w:ascii="Arial" w:eastAsia="Times New Roman" w:hAnsi="Arial" w:cs="Times New Roman"/>
-      <w:sz w:val="18"/>
-      <w:szCs w:val="24"/>
-    </w:rPr>
-  </w:style>
-  <w:style w:type="paragraph" w:styleId="BodyTextIndent">
-    <w:name w:val="Body Text Indent"/>
-    <w:basedOn w:val="Normal"/>
-    <w:link w:val="BodyTextIndentChar"/>
-    <w:rsid w:val="00047558"/>
-    <w:pPr>
-      <w:spacing w:after="200" w:line="300" w:lineRule="exact"/>
-      <w:ind w:left="720"/>
-    </w:pPr>
-    <w:rPr>
-      <w:rFonts w:ascii="Arial" w:eastAsia="Times New Roman" w:hAnsi="Arial" w:cs="Times New Roman"/>
-      <w:sz w:val="20"/>
-      <w:szCs w:val="24"/>
-    </w:rPr>
-  </w:style>
-  <w:style w:type="character" w:customStyle="1" w:styleId="BodyTextIndentChar">
-    <w:name w:val="Body Text Indent Char"/>
-    <w:basedOn w:val="DefaultParagraphFont"/>
-    <w:link w:val="BodyTextIndent"/>
-    <w:rsid w:val="00047558"/>
-    <w:rPr>
-      <w:rFonts w:ascii="Arial" w:eastAsia="Times New Roman" w:hAnsi="Arial" w:cs="Times New Roman"/>
-      <w:sz w:val="20"/>
-      <w:szCs w:val="24"/>
-    </w:rPr>
-  </w:style>
-  <w:style w:type="character" w:customStyle="1" w:styleId="Heading3Char">
-    <w:name w:val="Heading 3 Char"/>
-    <w:basedOn w:val="DefaultParagraphFont"/>
-    <w:link w:val="Heading3"/>
-    <w:uiPriority w:val="9"/>
-    <w:semiHidden/>
-    <w:rsid w:val="00F31CBB"/>
-    <w:rPr>
-      <w:rFonts w:asciiTheme="majorHAnsi" w:eastAsiaTheme="majorEastAsia" w:hAnsiTheme="majorHAnsi" w:cstheme="majorBidi"/>
-      <w:color w:val="1F4D78" w:themeColor="accent1" w:themeShade="7F"/>
-      <w:sz w:val="24"/>
-      <w:szCs w:val="24"/>
-    </w:rPr>
-  </w:style>
-  <w:style w:type="paragraph" w:styleId="NormalWeb">
-    <w:name w:val="Normal (Web)"/>
-    <w:basedOn w:val="Normal"/>
-    <w:uiPriority w:val="99"/>
-    <w:semiHidden/>
-    <w:unhideWhenUsed/>
-    <w:rsid w:val="00F31CBB"/>
-    <w:pPr>
-      <w:spacing w:before="100" w:beforeAutospacing="1" w:after="100" w:afterAutospacing="1" w:line="240" w:lineRule="auto"/>
-    </w:pPr>
-    <w:rPr>
-      <w:rFonts w:ascii="Times New Roman" w:eastAsia="Times New Roman" w:hAnsi="Times New Roman" w:cs="Times New Roman"/>
-      <w:sz w:val="24"/>
-      <w:szCs w:val="24"/>
-    </w:rPr>
-  </w:style>
-  <w:style w:type="character" w:styleId="Hyperlink">
-    <w:name w:val="Hyperlink"/>
-    <w:basedOn w:val="DefaultParagraphFont"/>
-    <w:uiPriority w:val="99"/>
-    <w:semiHidden/>
-    <w:unhideWhenUsed/>
-    <w:rsid w:val="00A30704"/>
-    <w:rPr>
-      <w:color w:val="0000FF"/>
-      <w:u w:val="single"/>
-    </w:rPr>
-  </w:style>
-  <w:style w:type="character" w:styleId="Strong">
-    <w:name w:val="Strong"/>
-    <w:basedOn w:val="DefaultParagraphFont"/>
-    <w:uiPriority w:val="22"/>
-    <w:qFormat/>
-    <w:rsid w:val="00983CE4"/>
-    <w:rPr>
-      <w:b/>
-      <w:bCs/>
-    </w:rPr>
-  </w:style>
-  <w:style w:type="character" w:customStyle="1" w:styleId="Heading4Char">
-    <w:name w:val="Heading 4 Char"/>
-    <w:basedOn w:val="DefaultParagraphFont"/>
-    <w:link w:val="Heading4"/>
-    <w:uiPriority w:val="9"/>
-    <w:semiHidden/>
-    <w:rsid w:val="00983CE4"/>
-    <w:rPr>
-      <w:rFonts w:asciiTheme="majorHAnsi" w:eastAsiaTheme="majorEastAsia" w:hAnsiTheme="majorHAnsi" w:cstheme="majorBidi"/>
-      <w:i/>
-      <w:iCs/>
-      <w:color w:val="2E74B5" w:themeColor="accent1" w:themeShade="BF"/>
-    </w:rPr>
-  </w:style>
-  <w:style w:type="paragraph" w:styleId="BalloonText">
-    <w:name w:val="Balloon Text"/>
-    <w:basedOn w:val="Normal"/>
-    <w:link w:val="BalloonTextChar"/>
-    <w:uiPriority w:val="99"/>
-    <w:semiHidden/>
-    <w:unhideWhenUsed/>
-    <w:rsid w:val="00A51FC6"/>
-    <w:pPr>
-      <w:spacing w:after="0" w:line="240" w:lineRule="auto"/>
-    </w:pPr>
-    <w:rPr>
-      <w:rFonts w:ascii="Lucida Grande" w:hAnsi="Lucida Grande" w:cs="Lucida Grande"/>
-      <w:sz w:val="18"/>
-      <w:szCs w:val="18"/>
-    </w:rPr>
-  </w:style>
-  <w:style w:type="character" w:customStyle="1" w:styleId="BalloonTextChar">
-    <w:name w:val="Balloon Text Char"/>
-    <w:basedOn w:val="DefaultParagraphFont"/>
-    <w:link w:val="BalloonText"/>
-    <w:uiPriority w:val="99"/>
-    <w:semiHidden/>
-    <w:rsid w:val="00A51FC6"/>
-    <w:rPr>
-      <w:rFonts w:ascii="Lucida Grande" w:hAnsi="Lucida Grande" w:cs="Lucida Grande"/>
-      <w:sz w:val="18"/>
-      <w:szCs w:val="18"/>
-    </w:rPr>
-  </w:style>
-</w:styles>
-</file>
-
-<file path=word/stylesWithEffects.xml><?xml version="1.0" encoding="utf-8"?>
-<w:styles xmlns:wpc="http://schemas.microsoft.com/office/word/2010/wordprocessingCanvas" xmlns:mo="http://schemas.microsoft.com/office/mac/office/2008/main" xmlns:mc="http://schemas.openxmlformats.org/markup-compatibility/2006" xmlns:mv="urn:schemas-microsoft-com:mac:vml" xmlns:o="urn:schemas-microsoft-com:office:office" xmlns:r="http://schemas.openxmlformats.org/officeDocument/2006/relationships" xmlns:m="http://schemas.openxmlformats.org/officeDocument/2006/math" xmlns:v="urn:schemas-microsoft-com:vml" xmlns:wp14="http://schemas.microsoft.com/office/word/2010/wordprocessingDrawing" xmlns:wp="http://schemas.openxmlformats.org/drawingml/2006/wordprocessingDrawing" xmlns:w10="urn:schemas-microsoft-com:office:word" xmlns:w="http://schemas.openxmlformats.org/wordprocessingml/2006/main" xmlns:w14="http://schemas.microsoft.com/office/word/2010/wordml" xmlns:wpg="http://schemas.microsoft.com/office/word/2010/wordprocessingGroup" xmlns:wpi="http://schemas.microsoft.com/office/word/2010/wordprocessingInk" xmlns:wne="http://schemas.microsoft.com/office/word/2006/wordml" xmlns:wps="http://schemas.microsoft.com/office/word/2010/wordprocessingShape" mc:Ignorable="w14 wp14">
-  <w:docDefaults>
-    <w:rPrDefault>
-      <w:rPr>
-        <w:rFonts w:asciiTheme="minorHAnsi" w:eastAsiaTheme="minorHAnsi" w:hAnsiTheme="minorHAnsi" w:cstheme="minorBidi"/>
-        <w:sz w:val="22"/>
-        <w:szCs w:val="22"/>
-        <w:lang w:val="en-US" w:eastAsia="en-US" w:bidi="ar-SA"/>
-      </w:rPr>
-    </w:rPrDefault>
-    <w:pPrDefault>
-      <w:pPr>
-        <w:spacing w:after="160" w:line="259" w:lineRule="auto"/>
-      </w:pPr>
-    </w:pPrDefault>
-  </w:docDefaults>
-  <w:latentStyles w:defLockedState="0" w:defUIPriority="99" w:defSemiHidden="1" w:defUnhideWhenUsed="1" w:defQFormat="0" w:count="276">
-    <w:lsdException w:name="Normal" w:semiHidden="0" w:uiPriority="0" w:unhideWhenUsed="0" w:qFormat="1"/>
-    <w:lsdException w:name="heading 1" w:semiHidden="0" w:uiPriority="9" w:unhideWhenUsed="0" w:qFormat="1"/>
-    <w:lsdException w:name="heading 2" w:uiPriority="0" w:qFormat="1"/>
-    <w:lsdException w:name="heading 3" w:uiPriority="9" w:qFormat="1"/>
-    <w:lsdException w:name="heading 4" w:uiPriority="9" w:qFormat="1"/>
-    <w:lsdException w:name="heading 5" w:uiPriority="9" w:qFormat="1"/>
-    <w:lsdException w:name="heading 6" w:uiPriority="9" w:qFormat="1"/>
-    <w:lsdException w:name="heading 7" w:uiPriority="9" w:qFormat="1"/>
-    <w:lsdException w:name="heading 8" w:uiPriority="9" w:qFormat="1"/>
-    <w:lsdException w:name="heading 9" w:uiPriority="9" w:qFormat="1"/>
-    <w:lsdException w:name="toc 1" w:uiPriority="39"/>
-    <w:lsdException w:name="toc 2" w:uiPriority="39"/>
-    <w:lsdException w:name="toc 3" w:uiPriority="39"/>
-    <w:lsdException w:name="toc 4" w:uiPriority="39"/>
-    <w:lsdException w:name="toc 5" w:uiPriority="39"/>
-    <w:lsdException w:name="toc 6" w:uiPriority="39"/>
-    <w:lsdException w:name="toc 7" w:uiPriority="39"/>
-    <w:lsdException w:name="toc 8" w:uiPriority="39"/>
-    <w:lsdException w:name="toc 9" w:uiPriority="39"/>
-    <w:lsdException w:name="caption" w:uiPriority="35" w:qFormat="1"/>
-    <w:lsdException w:name="Title" w:semiHidden="0" w:uiPriority="10" w:unhideWhenUsed="0" w:qFormat="1"/>
-    <w:lsdException w:name="Default Paragraph Font" w:uiPriority="1"/>
-    <w:lsdException w:name="Body Text Indent" w:uiPriority="0"/>
-    <w:lsdException w:name="Subtitle" w:semiHidden="0" w:uiPriority="11" w:unhideWhenUsed="0" w:qFormat="1"/>
-    <w:lsdException w:name="Strong" w:semiHidden="0" w:uiPriority="22" w:unhideWhenUsed="0" w:qFormat="1"/>
-    <w:lsdException w:name="Emphasis" w:semiHidden="0" w:uiPriority="20" w:unhideWhenUsed="0" w:qFormat="1"/>
-    <w:lsdException w:name="Table Grid" w:semiHidden="0" w:uiPriority="39" w:unhideWhenUsed="0"/>
-    <w:lsdException w:name="Note Level 1" w:semiHidden="0" w:unhideWhenUsed="0"/>
-    <w:lsdException w:name="Note Level 2" w:semiHidden="0" w:unhideWhenUsed="0"/>
-    <w:lsdException w:name="Note Level 3" w:semiHidden="0" w:unhideWhenUsed="0"/>
-    <w:lsdException w:name="Note Level 4" w:semiHidden="0" w:unhideWhenUsed="0"/>
-    <w:lsdException w:name="Note Level 5" w:semiHidden="0" w:unhideWhenUsed="0"/>
-    <w:lsdException w:name="Note Level 6" w:semiHidden="0" w:unhideWhenUsed="0"/>
-    <w:lsdException w:name="Note Level 7" w:semiHidden="0" w:unhideWhenUsed="0"/>
-    <w:lsdException w:name="Note Level 8" w:semiHidden="0" w:unhideWhenUsed="0"/>
-    <w:lsdException w:name="Note Level 9" w:semiHidden="0" w:unhideWhenUsed="0"/>
-    <w:lsdException w:name="Placeholder Text" w:unhideWhenUsed="0"/>
-    <w:lsdException w:name="No Spacing" w:semiHidden="0" w:uiPriority="1" w:unhideWhenUsed="0" w:qFormat="1"/>
-    <w:lsdException w:name="Light Shading" w:semiHidden="0" w:uiPriority="60" w:unhideWhenUsed="0"/>
-    <w:lsdException w:name="Light List" w:semiHidden="0" w:uiPriority="61" w:unhideWhenUsed="0"/>
-    <w:lsdException w:name="Light Grid" w:semiHidden="0" w:uiPriority="62" w:unhideWhenUsed="0"/>
-    <w:lsdException w:name="Medium Shading 1" w:semiHidden="0" w:uiPriority="63" w:unhideWhenUsed="0"/>
-    <w:lsdException w:name="Medium Shading 2" w:semiHidden="0" w:uiPriority="64" w:unhideWhenUsed="0"/>
-    <w:lsdException w:name="Medium List 1" w:semiHidden="0" w:uiPriority="65" w:unhideWhenUsed="0"/>
-    <w:lsdException w:name="Medium List 2" w:semiHidden="0" w:uiPriority="66" w:unhideWhenUsed="0"/>
-    <w:lsdException w:name="Medium Grid 1" w:semiHidden="0" w:uiPriority="67" w:unhideWhenUsed="0"/>
-    <w:lsdException w:name="Medium Grid 2" w:semiHidden="0" w:uiPriority="68" w:unhideWhenUsed="0"/>
-    <w:lsdException w:name="Medium Grid 3" w:semiHidden="0" w:uiPriority="69" w:unhideWhenUsed="0"/>
-    <w:lsdException w:name="Dark List" w:semiHidden="0" w:uiPriority="70" w:unhideWhenUsed="0"/>
-    <w:lsdException w:name="Colorful Shading" w:semiHidden="0" w:uiPriority="71" w:unhideWhenUsed="0"/>
-    <w:lsdException w:name="Colorful List" w:semiHidden="0" w:uiPriority="72" w:unhideWhenUsed="0"/>
-    <w:lsdException w:name="Colorful Grid" w:semiHidden="0" w:uiPriority="73" w:unhideWhenUsed="0"/>
-    <w:lsdException w:name="Light Shading Accent 1" w:semiHidden="0" w:uiPriority="60" w:unhideWhenUsed="0"/>
-    <w:lsdException w:name="Light List Accent 1" w:semiHidden="0" w:uiPriority="61" w:unhideWhenUsed="0"/>
-    <w:lsdException w:name="Light Grid Accent 1" w:semiHidden="0" w:uiPriority="62" w:unhideWhenUsed="0"/>
-    <w:lsdException w:name="Medium Shading 1 Accent 1" w:semiHidden="0" w:uiPriority="63" w:unhideWhenUsed="0"/>
-    <w:lsdException w:name="Medium Shading 2 Accent 1" w:semiHidden="0" w:uiPriority="64" w:unhideWhenUsed="0"/>
-    <w:lsdException w:name="Medium List 1 Accent 1" w:semiHidden="0" w:uiPriority="65" w:unhideWhenUsed="0"/>
-    <w:lsdException w:name="Revision" w:unhideWhenUsed="0"/>
-    <w:lsdException w:name="List Paragraph" w:semiHidden="0" w:uiPriority="34" w:unhideWhenUsed="0" w:qFormat="1"/>
-    <w:lsdException w:name="Quote" w:semiHidden="0" w:uiPriority="29" w:unhideWhenUsed="0" w:qFormat="1"/>
-    <w:lsdException w:name="Intense Quote" w:semiHidden="0" w:uiPriority="30" w:unhideWhenUsed="0" w:qFormat="1"/>
-    <w:lsdException w:name="Medium List 2 Accent 1" w:semiHidden="0" w:uiPriority="66" w:unhideWhenUsed="0"/>
-    <w:lsdException w:name="Medium Grid 1 Accent 1" w:semiHidden="0" w:uiPriority="67" w:unhideWhenUsed="0"/>
-    <w:lsdException w:name="Medium Grid 2 Accent 1" w:semiHidden="0" w:uiPriority="68" w:unhideWhenUsed="0"/>
-    <w:lsdException w:name="Medium Grid 3 Accent 1" w:semiHidden="0" w:uiPriority="69" w:unhideWhenUsed="0"/>
-    <w:lsdException w:name="Dark List Accent 1" w:semiHidden="0" w:uiPriority="70" w:unhideWhenUsed="0"/>
-    <w:lsdException w:name="Colorful Shading Accent 1" w:semiHidden="0" w:uiPriority="71" w:unhideWhenUsed="0"/>
-    <w:lsdException w:name="Colorful List Accent 1" w:semiHidden="0" w:uiPriority="72" w:unhideWhenUsed="0"/>
-    <w:lsdException w:name="Colorful Grid Accent 1" w:semiHidden="0" w:uiPriority="73" w:unhideWhenUsed="0"/>
-    <w:lsdException w:name="Light Shading Accent 2" w:semiHidden="0" w:uiPriority="60" w:unhideWhenUsed="0"/>
-    <w:lsdException w:name="Light List Accent 2" w:semiHidden="0" w:uiPriority="61" w:unhideWhenUsed="0"/>
-    <w:lsdException w:name="Light Grid Accent 2" w:semiHidden="0" w:uiPriority="62" w:unhideWhenUsed="0"/>
-    <w:lsdException w:name="Medium Shading 1 Accent 2" w:semiHidden="0" w:uiPriority="63" w:unhideWhenUsed="0"/>
-    <w:lsdException w:name="Medium Shading 2 Accent 2" w:semiHidden="0" w:uiPriority="64" w:unhideWhenUsed="0"/>
-    <w:lsdException w:name="Medium List 1 Accent 2" w:semiHidden="0" w:uiPriority="65" w:unhideWhenUsed="0"/>
-    <w:lsdException w:name="Medium List 2 Accent 2" w:semiHidden="0" w:uiPriority="66" w:unhideWhenUsed="0"/>
-    <w:lsdException w:name="Medium Grid 1 Accent 2" w:semiHidden="0" w:uiPriority="67" w:unhideWhenUsed="0"/>
-    <w:lsdException w:name="Medium Grid 2 Accent 2" w:semiHidden="0" w:uiPriority="68" w:unhideWhenUsed="0"/>
-    <w:lsdException w:name="Medium Grid 3 Accent 2" w:semiHidden="0" w:uiPriority="69" w:unhideWhenUsed="0"/>
-    <w:lsdException w:name="Dark List Accent 2" w:semiHidden="0" w:uiPriority="70" w:unhideWhenUsed="0"/>
-    <w:lsdException w:name="Colorful Shading Accent 2" w:semiHidden="0" w:uiPriority="71" w:unhideWhenUsed="0"/>
-    <w:lsdException w:name="Colorful List Accent 2" w:semiHidden="0" w:uiPriority="72" w:unhideWhenUsed="0"/>
-    <w:lsdException w:name="Colorful Grid Accent 2" w:semiHidden="0" w:uiPriority="73" w:unhideWhenUsed="0"/>
-    <w:lsdException w:name="Light Shading Accent 3" w:semiHidden="0" w:uiPriority="60" w:unhideWhenUsed="0"/>
-    <w:lsdException w:name="Light List Accent 3" w:semiHidden="0" w:uiPriority="61" w:unhideWhenUsed="0"/>
-    <w:lsdException w:name="Light Grid Accent 3" w:semiHidden="0" w:uiPriority="62" w:unhideWhenUsed="0"/>
-    <w:lsdException w:name="Medium Shading 1 Accent 3" w:semiHidden="0" w:uiPriority="63" w:unhideWhenUsed="0"/>
-    <w:lsdException w:name="Medium Shading 2 Accent 3" w:semiHidden="0" w:uiPriority="64" w:unhideWhenUsed="0"/>
-    <w:lsdException w:name="Medium List 1 Accent 3" w:semiHidden="0" w:uiPriority="65" w:unhideWhenUsed="0"/>
-    <w:lsdException w:name="Medium List 2 Accent 3" w:semiHidden="0" w:uiPriority="66" w:unhideWhenUsed="0"/>
-    <w:lsdException w:name="Medium Grid 1 Accent 3" w:semiHidden="0" w:uiPriority="67" w:unhideWhenUsed="0"/>
-    <w:lsdException w:name="Medium Grid 2 Accent 3" w:semiHidden="0" w:uiPriority="68" w:unhideWhenUsed="0"/>
-    <w:lsdException w:name="Medium Grid 3 Accent 3" w:semiHidden="0" w:uiPriority="69" w:unhideWhenUsed="0"/>
-    <w:lsdException w:name="Dark List Accent 3" w:semiHidden="0" w:uiPriority="70" w:unhideWhenUsed="0"/>
-    <w:lsdException w:name="Colorful Shading Accent 3" w:semiHidden="0" w:uiPriority="71" w:unhideWhenUsed="0"/>
-    <w:lsdException w:name="Colorful List Accent 3" w:semiHidden="0" w:uiPriority="72" w:unhideWhenUsed="0"/>
-    <w:lsdException w:name="Colorful Grid Accent 3" w:semiHidden="0" w:uiPriority="73" w:unhideWhenUsed="0"/>
-    <w:lsdException w:name="Light Shading Accent 4" w:semiHidden="0" w:uiPriority="60" w:unhideWhenUsed="0"/>
-    <w:lsdException w:name="Light List Accent 4" w:semiHidden="0" w:uiPriority="61" w:unhideWhenUsed="0"/>
-    <w:lsdException w:name="Light Grid Accent 4" w:semiHidden="0" w:uiPriority="62" w:unhideWhenUsed="0"/>
-    <w:lsdException w:name="Medium Shading 1 Accent 4" w:semiHidden="0" w:uiPriority="63" w:unhideWhenUsed="0"/>
-    <w:lsdException w:name="Medium Shading 2 Accent 4" w:semiHidden="0" w:uiPriority="64" w:unhideWhenUsed="0"/>
-    <w:lsdException w:name="Medium List 1 Accent 4" w:semiHidden="0" w:uiPriority="65" w:unhideWhenUsed="0"/>
-    <w:lsdException w:name="Medium List 2 Accent 4" w:semiHidden="0" w:uiPriority="66" w:unhideWhenUsed="0"/>
-    <w:lsdException w:name="Medium Grid 1 Accent 4" w:semiHidden="0" w:uiPriority="67" w:unhideWhenUsed="0"/>
-    <w:lsdException w:name="Medium Grid 2 Accent 4" w:semiHidden="0" w:uiPriority="68" w:unhideWhenUsed="0"/>
-    <w:lsdException w:name="Medium Grid 3 Accent 4" w:semiHidden="0" w:uiPriority="69" w:unhideWhenUsed="0"/>
-    <w:lsdException w:name="Dark List Accent 4" w:semiHidden="0" w:uiPriority="70" w:unhideWhenUsed="0"/>
-    <w:lsdException w:name="Colorful Shading Accent 4" w:semiHidden="0" w:uiPriority="71" w:unhideWhenUsed="0"/>
-    <w:lsdException w:name="Colorful List Accent 4" w:semiHidden="0" w:uiPriority="72" w:unhideWhenUsed="0"/>
-    <w:lsdException w:name="Colorful Grid Accent 4" w:semiHidden="0" w:uiPriority="73" w:unhideWhenUsed="0"/>
-    <w:lsdException w:name="Light Shading Accent 5" w:semiHidden="0" w:uiPriority="60" w:unhideWhenUsed="0"/>
-    <w:lsdException w:name="Light List Accent 5" w:semiHidden="0" w:uiPriority="61" w:unhideWhenUsed="0"/>
-    <w:lsdException w:name="Light Grid Accent 5" w:semiHidden="0" w:uiPriority="62" w:unhideWhenUsed="0"/>
-    <w:lsdException w:name="Medium Shading 1 Accent 5" w:semiHidden="0" w:uiPriority="63" w:unhideWhenUsed="0"/>
-    <w:lsdException w:name="Medium Shading 2 Accent 5" w:semiHidden="0" w:uiPriority="64" w:unhideWhenUsed="0"/>
-    <w:lsdException w:name="Medium List 1 Accent 5" w:semiHidden="0" w:uiPriority="65" w:unhideWhenUsed="0"/>
-    <w:lsdException w:name="Medium List 2 Accent 5" w:semiHidden="0" w:uiPriority="66" w:unhideWhenUsed="0"/>
-    <w:lsdException w:name="Medium Grid 1 Accent 5" w:semiHidden="0" w:uiPriority="67" w:unhideWhenUsed="0"/>
-    <w:lsdException w:name="Medium Grid 2 Accent 5" w:semiHidden="0" w:uiPriority="68" w:unhideWhenUsed="0"/>
-    <w:lsdException w:name="Medium Grid 3 Accent 5" w:semiHidden="0" w:uiPriority="69" w:unhideWhenUsed="0"/>
-    <w:lsdException w:name="Dark List Accent 5" w:semiHidden="0" w:uiPriority="70" w:unhideWhenUsed="0"/>
-    <w:lsdException w:name="Colorful Shading Accent 5" w:semiHidden="0" w:uiPriority="71" w:unhideWhenUsed="0"/>
-    <w:lsdException w:name="Colorful List Accent 5" w:semiHidden="0" w:uiPriority="72" w:unhideWhenUsed="0"/>
-    <w:lsdException w:name="Colorful Grid Accent 5" w:semiHidden="0" w:uiPriority="73" w:unhideWhenUsed="0"/>
-    <w:lsdException w:name="Light Shading Accent 6" w:semiHidden="0" w:uiPriority="60" w:unhideWhenUsed="0"/>
-    <w:lsdException w:name="Light List Accent 6" w:semiHidden="0" w:uiPriority="61" w:unhideWhenUsed="0"/>
-    <w:lsdException w:name="Light Grid Accent 6" w:semiHidden="0" w:uiPriority="62" w:unhideWhenUsed="0"/>
-    <w:lsdException w:name="Medium Shading 1 Accent 6" w:semiHidden="0" w:uiPriority="63" w:unhideWhenUsed="0"/>
-    <w:lsdException w:name="Medium Shading 2 Accent 6" w:semiHidden="0" w:uiPriority="64" w:unhideWhenUsed="0"/>
-    <w:lsdException w:name="Medium List 1 Accent 6" w:semiHidden="0" w:uiPriority="65" w:unhideWhenUsed="0"/>
-    <w:lsdException w:name="Medium List 2 Accent 6" w:semiHidden="0" w:uiPriority="66" w:unhideWhenUsed="0"/>
-    <w:lsdException w:name="Medium Grid 1 Accent 6" w:semiHidden="0" w:uiPriority="67" w:unhideWhenUsed="0"/>
-    <w:lsdException w:name="Medium Grid 2 Accent 6" w:semiHidden="0" w:uiPriority="68" w:unhideWhenUsed="0"/>
-    <w:lsdException w:name="Medium Grid 3 Accent 6" w:semiHidden="0" w:uiPriority="69" w:unhideWhenUsed="0"/>
-    <w:lsdException w:name="Dark List Accent 6" w:semiHidden="0" w:uiPriority="70" w:unhideWhenUsed="0"/>
-    <w:lsdException w:name="Colorful Shading Accent 6" w:semiHidden="0" w:uiPriority="71" w:unhideWhenUsed="0"/>
-    <w:lsdException w:name="Colorful List Accent 6" w:semiHidden="0" w:uiPriority="72" w:unhideWhenUsed="0"/>
-    <w:lsdException w:name="Colorful Grid Accent 6" w:semiHidden="0" w:uiPriority="73" w:unhideWhenUsed="0"/>
-    <w:lsdException w:name="Subtle Emphasis" w:semiHidden="0" w:uiPriority="19" w:unhideWhenUsed="0" w:qFormat="1"/>
-    <w:lsdException w:name="Intense Emphasis" w:semiHidden="0" w:uiPriority="21" w:unhideWhenUsed="0" w:qFormat="1"/>
-    <w:lsdException w:name="Subtle Reference" w:semiHidden="0" w:uiPriority="31" w:unhideWhenUsed="0" w:qFormat="1"/>
-    <w:lsdException w:name="Intense Reference" w:semiHidden="0" w:uiPriority="32" w:unhideWhenUsed="0" w:qFormat="1"/>
-    <w:lsdException w:name="Book Title" w:semiHidden="0" w:uiPriority="33" w:unhideWhenUsed="0" w:qFormat="1"/>
-    <w:lsdException w:name="Bibliography" w:uiPriority="37"/>
-    <w:lsdException w:name="TOC Heading" w:uiPriority="39" w:qFormat="1"/>
-  </w:latentStyles>
-  <w:style w:type="paragraph" w:default="1" w:styleId="Normal">
-    <w:name w:val="Normal"/>
-    <w:qFormat/>
-  </w:style>
-  <w:style w:type="paragraph" w:styleId="Heading1">
-    <w:name w:val="heading 1"/>
-    <w:basedOn w:val="Normal"/>
-    <w:next w:val="Normal"/>
-    <w:link w:val="Heading1Char"/>
-    <w:uiPriority w:val="9"/>
-    <w:qFormat/>
-    <w:rsid w:val="00A224E5"/>
-    <w:pPr>
-      <w:keepNext/>
-      <w:keepLines/>
-      <w:spacing w:before="240" w:after="0"/>
-      <w:outlineLvl w:val="0"/>
-    </w:pPr>
-    <w:rPr>
-      <w:rFonts w:asciiTheme="majorHAnsi" w:eastAsiaTheme="majorEastAsia" w:hAnsiTheme="majorHAnsi" w:cstheme="majorBidi"/>
-      <w:color w:val="2E74B5" w:themeColor="accent1" w:themeShade="BF"/>
-      <w:sz w:val="32"/>
-      <w:szCs w:val="32"/>
-    </w:rPr>
-  </w:style>
-  <w:style w:type="paragraph" w:styleId="Heading2">
-    <w:name w:val="heading 2"/>
-    <w:basedOn w:val="Normal"/>
-    <w:next w:val="Normal"/>
-    <w:link w:val="Heading2Char"/>
-    <w:qFormat/>
-    <w:rsid w:val="00A224E5"/>
-    <w:pPr>
-      <w:keepNext/>
-      <w:tabs>
-        <w:tab w:val="left" w:pos="720"/>
-      </w:tabs>
-      <w:spacing w:before="200" w:after="100" w:line="300" w:lineRule="exact"/>
-      <w:ind w:left="180"/>
-      <w:outlineLvl w:val="1"/>
-    </w:pPr>
-    <w:rPr>
-      <w:rFonts w:ascii="Arial Bold" w:eastAsia="Times New Roman" w:hAnsi="Arial Bold" w:cs="Times New Roman"/>
-      <w:b/>
-    </w:rPr>
-  </w:style>
-  <w:style w:type="paragraph" w:styleId="Heading3">
-    <w:name w:val="heading 3"/>
-    <w:basedOn w:val="Normal"/>
-    <w:next w:val="Normal"/>
-    <w:link w:val="Heading3Char"/>
-    <w:uiPriority w:val="9"/>
-    <w:semiHidden/>
-    <w:unhideWhenUsed/>
-    <w:qFormat/>
-    <w:rsid w:val="00F31CBB"/>
-    <w:pPr>
-      <w:keepNext/>
-      <w:keepLines/>
-      <w:spacing w:before="40" w:after="0"/>
-      <w:outlineLvl w:val="2"/>
-    </w:pPr>
-    <w:rPr>
-      <w:rFonts w:asciiTheme="majorHAnsi" w:eastAsiaTheme="majorEastAsia" w:hAnsiTheme="majorHAnsi" w:cstheme="majorBidi"/>
-      <w:color w:val="1F4D78" w:themeColor="accent1" w:themeShade="7F"/>
-      <w:sz w:val="24"/>
-      <w:szCs w:val="24"/>
-    </w:rPr>
-  </w:style>
-  <w:style w:type="paragraph" w:styleId="Heading4">
-    <w:name w:val="heading 4"/>
-    <w:basedOn w:val="Normal"/>
-    <w:next w:val="Normal"/>
-    <w:link w:val="Heading4Char"/>
-    <w:uiPriority w:val="9"/>
-    <w:semiHidden/>
-    <w:unhideWhenUsed/>
-    <w:qFormat/>
-    <w:rsid w:val="00983CE4"/>
-    <w:pPr>
-      <w:keepNext/>
-      <w:keepLines/>
-      <w:spacing w:before="40" w:after="0"/>
-      <w:outlineLvl w:val="3"/>
-    </w:pPr>
-    <w:rPr>
-      <w:rFonts w:asciiTheme="majorHAnsi" w:eastAsiaTheme="majorEastAsia" w:hAnsiTheme="majorHAnsi" w:cstheme="majorBidi"/>
-      <w:i/>
-      <w:iCs/>
-      <w:color w:val="2E74B5" w:themeColor="accent1" w:themeShade="BF"/>
-    </w:rPr>
-  </w:style>
-  <w:style w:type="character" w:default="1" w:styleId="DefaultParagraphFont">
-    <w:name w:val="Default Paragraph Font"/>
-    <w:uiPriority w:val="1"/>
-    <w:semiHidden/>
-    <w:unhideWhenUsed/>
-  </w:style>
-  <w:style w:type="table" w:default="1" w:styleId="TableNormal">
-    <w:name w:val="Normal Table"/>
-    <w:uiPriority w:val="99"/>
-    <w:semiHidden/>
-    <w:unhideWhenUsed/>
-    <w:tblPr>
-      <w:tblInd w:w="0" w:type="dxa"/>
-      <w:tblCellMar>
-        <w:top w:w="0" w:type="dxa"/>
-        <w:left w:w="108" w:type="dxa"/>
-        <w:bottom w:w="0" w:type="dxa"/>
-        <w:right w:w="108" w:type="dxa"/>
-      </w:tblCellMar>
-    </w:tblPr>
-  </w:style>
-  <w:style w:type="numbering" w:default="1" w:styleId="NoList">
-    <w:name w:val="No List"/>
-    <w:uiPriority w:val="99"/>
-    <w:semiHidden/>
-    <w:unhideWhenUsed/>
-  </w:style>
-  <w:style w:type="paragraph" w:styleId="ListParagraph">
-    <w:name w:val="List Paragraph"/>
-    <w:basedOn w:val="Normal"/>
-    <w:uiPriority w:val="34"/>
-    <w:qFormat/>
-    <w:rsid w:val="00022054"/>
-    <w:pPr>
-      <w:ind w:left="720"/>
-      <w:contextualSpacing/>
-    </w:pPr>
-  </w:style>
-  <w:style w:type="table" w:styleId="TableGrid">
-    <w:name w:val="Table Grid"/>
-    <w:basedOn w:val="TableNormal"/>
-    <w:uiPriority w:val="39"/>
-    <w:rsid w:val="009837B5"/>
-    <w:pPr>
-      <w:spacing w:after="0" w:line="240" w:lineRule="auto"/>
-    </w:pPr>
-    <w:tblPr>
-      <w:tblInd w:w="0" w:type="dxa"/>
-      <w:tblBorders>
-        <w:top w:val="single" w:sz="4" w:space="0" w:color="auto"/>
-        <w:left w:val="single" w:sz="4" w:space="0" w:color="auto"/>
-        <w:bottom w:val="single" w:sz="4" w:space="0" w:color="auto"/>
-        <w:right w:val="single" w:sz="4" w:space="0" w:color="auto"/>
-        <w:insideH w:val="single" w:sz="4" w:space="0" w:color="auto"/>
-        <w:insideV w:val="single" w:sz="4" w:space="0" w:color="auto"/>
-      </w:tblBorders>
-      <w:tblCellMar>
-        <w:top w:w="0" w:type="dxa"/>
-        <w:left w:w="108" w:type="dxa"/>
-        <w:bottom w:w="0" w:type="dxa"/>
-        <w:right w:w="108" w:type="dxa"/>
-      </w:tblCellMar>
     </w:tblPr>
   </w:style>
   <w:style w:type="paragraph" w:customStyle="1" w:styleId="Normal00">
@@ -10905,7 +11064,7 @@
   <a:extraClrSchemeLst/>
   <a:extLst>
     <a:ext uri="{05A4C25C-085E-4340-85A3-A5531E510DB2}">
-      <thm15:themeFamily xmlns="" xmlns:thm15="http://schemas.microsoft.com/office/thememl/2012/main" name="Office Theme" id="{62F939B6-93AF-4DB8-9C6B-D6C7DFDC589F}" vid="{4A3C46E8-61CC-4603-A589-7422A47A8E4A}"/>
+      <thm15:themeFamily xmlns:thm15="http://schemas.microsoft.com/office/thememl/2012/main" name="Office Theme" id="{62F939B6-93AF-4DB8-9C6B-D6C7DFDC589F}" vid="{4A3C46E8-61CC-4603-A589-7422A47A8E4A}"/>
     </a:ext>
   </a:extLst>
 </a:theme>

</xml_diff>